<commit_message>
Added "iot edge" support for google and microsoft for TODO items
</commit_message>
<xml_diff>
--- a/IoT/ft90x_iot_aws_gcp_azure/doc/FT900_IoTLibrary_DesignDocument.docx
+++ b/IoT/ft90x_iot_aws_gcp_azure/doc/FT900_IoTLibrary_DesignDocument.docx
@@ -537,7 +537,25 @@
           <w:sz w:val="19"/>
           <w:szCs w:val="19"/>
         </w:rPr>
-        <w:t xml:space="preserve">     A. amazon aws – OK (X509 Certificate authentication)</w:t>
+        <w:t xml:space="preserve">     A. amazon aws</w:t>
+      </w:r>
+      <w:r>
+        <w:rPr>
+          <w:rFonts w:ascii="Calibri" w:eastAsia="Microsoft YaHei" w:hAnsi="Calibri" w:cs="Calibri"/>
+          <w:color w:val="000000"/>
+          <w:sz w:val="19"/>
+          <w:szCs w:val="19"/>
+        </w:rPr>
+        <w:t xml:space="preserve"> iot</w:t>
+      </w:r>
+      <w:r>
+        <w:rPr>
+          <w:rFonts w:ascii="Calibri" w:eastAsia="Microsoft YaHei" w:hAnsi="Calibri" w:cs="Calibri"/>
+          <w:color w:val="000000"/>
+          <w:sz w:val="19"/>
+          <w:szCs w:val="19"/>
+        </w:rPr>
+        <w:t xml:space="preserve"> – OK (X509 Certificate authentication)</w:t>
       </w:r>
     </w:p>
     <w:p>
@@ -561,7 +579,25 @@
           <w:sz w:val="19"/>
           <w:szCs w:val="19"/>
         </w:rPr>
-        <w:t xml:space="preserve">     B. google gcp - OK (JWT Security Token authentication)</w:t>
+        <w:t xml:space="preserve">     B. google gcp </w:t>
+      </w:r>
+      <w:r>
+        <w:rPr>
+          <w:rFonts w:ascii="Calibri" w:eastAsia="Microsoft YaHei" w:hAnsi="Calibri" w:cs="Calibri"/>
+          <w:color w:val="000000"/>
+          <w:sz w:val="19"/>
+          <w:szCs w:val="19"/>
+        </w:rPr>
+        <w:t xml:space="preserve">iot </w:t>
+      </w:r>
+      <w:r>
+        <w:rPr>
+          <w:rFonts w:ascii="Calibri" w:eastAsia="Microsoft YaHei" w:hAnsi="Calibri" w:cs="Calibri"/>
+          <w:color w:val="000000"/>
+          <w:sz w:val="19"/>
+          <w:szCs w:val="19"/>
+        </w:rPr>
+        <w:t>- OK (JWT Security Token authentication)</w:t>
       </w:r>
     </w:p>
     <w:p>
@@ -585,7 +621,97 @@
           <w:sz w:val="19"/>
           <w:szCs w:val="19"/>
         </w:rPr>
-        <w:t xml:space="preserve">     C. microsoft azure - OK (X509 Certificate authentication and SAS Security Token authentication)</w:t>
+        <w:t xml:space="preserve">     C. microsoft azure </w:t>
+      </w:r>
+      <w:r>
+        <w:rPr>
+          <w:rFonts w:ascii="Calibri" w:eastAsia="Microsoft YaHei" w:hAnsi="Calibri" w:cs="Calibri"/>
+          <w:color w:val="000000"/>
+          <w:sz w:val="19"/>
+          <w:szCs w:val="19"/>
+        </w:rPr>
+        <w:t xml:space="preserve">iot </w:t>
+      </w:r>
+      <w:r>
+        <w:rPr>
+          <w:rFonts w:ascii="Calibri" w:eastAsia="Microsoft YaHei" w:hAnsi="Calibri" w:cs="Calibri"/>
+          <w:color w:val="000000"/>
+          <w:sz w:val="19"/>
+          <w:szCs w:val="19"/>
+        </w:rPr>
+        <w:t>- OK (X509 Certificate authentication and SAS Security Token authentication)</w:t>
+      </w:r>
+    </w:p>
+    <w:p>
+      <w:pPr>
+        <w:autoSpaceDE w:val="0"/>
+        <w:autoSpaceDN w:val="0"/>
+        <w:adjustRightInd w:val="0"/>
+        <w:spacing w:after="0" w:line="240" w:lineRule="auto"/>
+        <w:ind w:left="720"/>
+        <w:rPr>
+          <w:rFonts w:ascii="Calibri" w:eastAsia="Microsoft YaHei" w:hAnsi="Calibri" w:cs="Calibri"/>
+          <w:color w:val="000000"/>
+          <w:sz w:val="19"/>
+          <w:szCs w:val="19"/>
+        </w:rPr>
+      </w:pPr>
+      <w:r>
+        <w:rPr>
+          <w:rFonts w:ascii="Calibri" w:eastAsia="Microsoft YaHei" w:hAnsi="Calibri" w:cs="Calibri"/>
+          <w:color w:val="000000"/>
+          <w:sz w:val="19"/>
+          <w:szCs w:val="19"/>
+        </w:rPr>
+        <w:t xml:space="preserve">     D. amazon greengrass (iot edge) – OK</w:t>
+      </w:r>
+    </w:p>
+    <w:p>
+      <w:pPr>
+        <w:autoSpaceDE w:val="0"/>
+        <w:autoSpaceDN w:val="0"/>
+        <w:adjustRightInd w:val="0"/>
+        <w:spacing w:after="0" w:line="240" w:lineRule="auto"/>
+        <w:ind w:left="720"/>
+        <w:rPr>
+          <w:rFonts w:ascii="Calibri" w:eastAsia="Microsoft YaHei" w:hAnsi="Calibri" w:cs="Calibri"/>
+          <w:color w:val="FF0000"/>
+          <w:sz w:val="19"/>
+          <w:szCs w:val="19"/>
+        </w:rPr>
+      </w:pPr>
+      <w:r>
+        <w:rPr>
+          <w:rFonts w:ascii="Calibri" w:eastAsia="Microsoft YaHei" w:hAnsi="Calibri" w:cs="Calibri"/>
+          <w:color w:val="FF0000"/>
+          <w:sz w:val="19"/>
+          <w:szCs w:val="19"/>
+        </w:rPr>
+        <w:t xml:space="preserve">     E. google gcp iot edge – TODO</w:t>
+      </w:r>
+    </w:p>
+    <w:p>
+      <w:pPr>
+        <w:autoSpaceDE w:val="0"/>
+        <w:autoSpaceDN w:val="0"/>
+        <w:adjustRightInd w:val="0"/>
+        <w:spacing w:after="0" w:line="240" w:lineRule="auto"/>
+        <w:ind w:left="720"/>
+        <w:rPr>
+          <w:rFonts w:ascii="Calibri" w:eastAsia="Microsoft YaHei" w:hAnsi="Calibri" w:cs="Calibri"/>
+          <w:color w:val="FF0000"/>
+          <w:sz w:val="19"/>
+          <w:szCs w:val="19"/>
+        </w:rPr>
+      </w:pPr>
+      <w:r>
+        <w:rPr>
+          <w:rFonts w:ascii="Calibri" w:eastAsia="Microsoft YaHei" w:hAnsi="Calibri" w:cs="Calibri"/>
+          <w:color w:val="FF0000"/>
+          <w:sz w:val="19"/>
+          <w:szCs w:val="19"/>
+        </w:rPr>
+        <w:t xml:space="preserve">     F. microsoft azure iot edge - TODO</w:t>
       </w:r>
     </w:p>
     <w:p>
@@ -1204,7 +1330,7 @@
         <w:ind w:left="720"/>
         <w:rPr>
           <w:rFonts w:ascii="Arial" w:eastAsia="Microsoft YaHei" w:hAnsi="Arial" w:cs="Arial"/>
-          <w:color w:val="000000"/>
+          <w:color w:val="FF0000"/>
           <w:sz w:val="19"/>
           <w:szCs w:val="19"/>
         </w:rPr>
@@ -1212,7 +1338,7 @@
       <w:r>
         <w:rPr>
           <w:rFonts w:ascii="Calibri" w:eastAsia="Microsoft YaHei" w:hAnsi="Calibri" w:cs="Calibri"/>
-          <w:color w:val="000000"/>
+          <w:color w:val="FF0000"/>
           <w:sz w:val="19"/>
           <w:szCs w:val="19"/>
         </w:rPr>
@@ -1221,7 +1347,7 @@
       <w:r>
         <w:rPr>
           <w:rFonts w:ascii="Calibri" w:eastAsia="Microsoft YaHei" w:hAnsi="Calibri" w:cs="Calibri"/>
-          <w:color w:val="000000"/>
+          <w:color w:val="FF0000"/>
           <w:sz w:val="19"/>
           <w:szCs w:val="19"/>
         </w:rPr>
@@ -1237,7 +1363,7 @@
         <w:ind w:left="720"/>
         <w:rPr>
           <w:rFonts w:ascii="Arial" w:eastAsia="Microsoft YaHei" w:hAnsi="Arial" w:cs="Arial"/>
-          <w:color w:val="000000"/>
+          <w:color w:val="FF0000"/>
           <w:sz w:val="19"/>
           <w:szCs w:val="19"/>
         </w:rPr>
@@ -1245,25 +1371,16 @@
       <w:r>
         <w:rPr>
           <w:rFonts w:ascii="Calibri" w:eastAsia="Microsoft YaHei" w:hAnsi="Calibri" w:cs="Calibri"/>
-          <w:color w:val="000000"/>
-          <w:sz w:val="19"/>
-          <w:szCs w:val="19"/>
-        </w:rPr>
-        <w:t xml:space="preserve">         </w:t>
+          <w:color w:val="FF0000"/>
+          <w:sz w:val="19"/>
+          <w:szCs w:val="19"/>
+        </w:rPr>
+        <w:t xml:space="preserve">     B. </w:t>
       </w:r>
       <w:r>
         <w:rPr>
           <w:rFonts w:ascii="Calibri" w:eastAsia="Microsoft YaHei" w:hAnsi="Calibri" w:cs="Calibri"/>
-          <w:color w:val="000000"/>
-          <w:sz w:val="19"/>
-          <w:szCs w:val="19"/>
-        </w:rPr>
-        <w:t xml:space="preserve"> </w:t>
-      </w:r>
-      <w:r>
-        <w:rPr>
-          <w:rFonts w:ascii="Calibri" w:eastAsia="Microsoft YaHei" w:hAnsi="Calibri" w:cs="Calibri"/>
-          <w:color w:val="000000"/>
+          <w:color w:val="FF0000"/>
           <w:sz w:val="19"/>
           <w:szCs w:val="19"/>
         </w:rPr>
@@ -1279,7 +1396,7 @@
         <w:ind w:left="720"/>
         <w:rPr>
           <w:rFonts w:ascii="Calibri" w:eastAsia="Microsoft YaHei" w:hAnsi="Calibri" w:cs="Calibri"/>
-          <w:color w:val="000000"/>
+          <w:color w:val="FF0000"/>
           <w:sz w:val="19"/>
           <w:szCs w:val="19"/>
         </w:rPr>
@@ -1287,16 +1404,16 @@
       <w:r>
         <w:rPr>
           <w:rFonts w:ascii="Calibri" w:eastAsia="Microsoft YaHei" w:hAnsi="Calibri" w:cs="Calibri"/>
-          <w:color w:val="000000"/>
-          <w:sz w:val="19"/>
-          <w:szCs w:val="19"/>
-        </w:rPr>
-        <w:t xml:space="preserve">     B</w:t>
+          <w:color w:val="FF0000"/>
+          <w:sz w:val="19"/>
+          <w:szCs w:val="19"/>
+        </w:rPr>
+        <w:t xml:space="preserve">     C</w:t>
       </w:r>
       <w:r>
         <w:rPr>
           <w:rFonts w:ascii="Calibri" w:eastAsia="Microsoft YaHei" w:hAnsi="Calibri" w:cs="Calibri"/>
-          <w:color w:val="000000"/>
+          <w:color w:val="FF0000"/>
           <w:sz w:val="19"/>
           <w:szCs w:val="19"/>
         </w:rPr>
@@ -1312,7 +1429,7 @@
         <w:ind w:left="720"/>
         <w:rPr>
           <w:rFonts w:ascii="Calibri" w:eastAsia="Microsoft YaHei" w:hAnsi="Calibri" w:cs="Calibri"/>
-          <w:color w:val="000000"/>
+          <w:color w:val="FF0000"/>
           <w:sz w:val="19"/>
           <w:szCs w:val="19"/>
         </w:rPr>
@@ -1320,16 +1437,25 @@
       <w:r>
         <w:rPr>
           <w:rFonts w:ascii="Calibri" w:eastAsia="Microsoft YaHei" w:hAnsi="Calibri" w:cs="Calibri"/>
-          <w:color w:val="000000"/>
-          <w:sz w:val="19"/>
-          <w:szCs w:val="19"/>
-        </w:rPr>
-        <w:t xml:space="preserve">     C. </w:t>
+          <w:color w:val="FF0000"/>
+          <w:sz w:val="19"/>
+          <w:szCs w:val="19"/>
+        </w:rPr>
+        <w:t xml:space="preserve">     D</w:t>
       </w:r>
       <w:r>
         <w:rPr>
           <w:rFonts w:ascii="Calibri" w:eastAsia="Microsoft YaHei" w:hAnsi="Calibri" w:cs="Calibri"/>
-          <w:color w:val="000000"/>
+          <w:color w:val="FF0000"/>
+          <w:sz w:val="19"/>
+          <w:szCs w:val="19"/>
+        </w:rPr>
+        <w:t xml:space="preserve">. </w:t>
+      </w:r>
+      <w:r>
+        <w:rPr>
+          <w:rFonts w:ascii="Calibri" w:eastAsia="Microsoft YaHei" w:hAnsi="Calibri" w:cs="Calibri"/>
+          <w:color w:val="FF0000"/>
           <w:sz w:val="19"/>
           <w:szCs w:val="19"/>
         </w:rPr>
@@ -1345,7 +1471,7 @@
         <w:ind w:left="720"/>
         <w:rPr>
           <w:rFonts w:ascii="Arial" w:eastAsia="Microsoft YaHei" w:hAnsi="Arial" w:cs="Arial"/>
-          <w:color w:val="000000"/>
+          <w:color w:val="FF0000"/>
           <w:sz w:val="19"/>
           <w:szCs w:val="19"/>
         </w:rPr>
@@ -1353,16 +1479,27 @@
       <w:r>
         <w:rPr>
           <w:rFonts w:ascii="Calibri" w:eastAsia="Microsoft YaHei" w:hAnsi="Calibri" w:cs="Calibri"/>
-          <w:color w:val="000000"/>
-          <w:sz w:val="19"/>
-          <w:szCs w:val="19"/>
-        </w:rPr>
-        <w:t xml:space="preserve">     D. </w:t>
-      </w:r>
+          <w:color w:val="FF0000"/>
+          <w:sz w:val="19"/>
+          <w:szCs w:val="19"/>
+        </w:rPr>
+        <w:t xml:space="preserve">     E</w:t>
+      </w:r>
+      <w:bookmarkStart w:id="0" w:name="_GoBack"/>
+      <w:bookmarkEnd w:id="0"/>
       <w:r>
         <w:rPr>
           <w:rFonts w:ascii="Calibri" w:eastAsia="Microsoft YaHei" w:hAnsi="Calibri" w:cs="Calibri"/>
-          <w:color w:val="000000"/>
+          <w:color w:val="FF0000"/>
+          <w:sz w:val="19"/>
+          <w:szCs w:val="19"/>
+        </w:rPr>
+        <w:t xml:space="preserve">. </w:t>
+      </w:r>
+      <w:r>
+        <w:rPr>
+          <w:rFonts w:ascii="Calibri" w:eastAsia="Microsoft YaHei" w:hAnsi="Calibri" w:cs="Calibri"/>
+          <w:color w:val="FF0000"/>
           <w:sz w:val="19"/>
           <w:szCs w:val="19"/>
         </w:rPr>
@@ -1877,8 +2014,6 @@
           <w:szCs w:val="20"/>
         </w:rPr>
       </w:pPr>
-      <w:bookmarkStart w:id="0" w:name="_GoBack"/>
-      <w:bookmarkEnd w:id="0"/>
     </w:p>
     <w:p>
       <w:pPr>

</xml_diff>

<commit_message>
Added IoT Configuration View section
</commit_message>
<xml_diff>
--- a/IoT/ft90x_iot_aws_gcp_azure/doc/FT900_IoTLibrary_DesignDocument.docx
+++ b/IoT/ft90x_iot_aws_gcp_azure/doc/FT900_IoTLibrary_DesignDocument.docx
@@ -1485,8 +1485,6 @@
         </w:rPr>
         <w:t xml:space="preserve">     E</w:t>
       </w:r>
-      <w:bookmarkStart w:id="0" w:name="_GoBack"/>
-      <w:bookmarkEnd w:id="0"/>
       <w:r>
         <w:rPr>
           <w:rFonts w:ascii="Calibri" w:eastAsia="Microsoft YaHei" w:hAnsi="Calibri" w:cs="Calibri"/>
@@ -7230,6 +7228,504 @@
           <w:sz w:val="24"/>
           <w:szCs w:val="24"/>
         </w:rPr>
+        <w:t>Configuration View</w:t>
+      </w:r>
+      <w:r>
+        <w:rPr>
+          <w:b/>
+          <w:sz w:val="24"/>
+          <w:szCs w:val="24"/>
+        </w:rPr>
+        <w:t xml:space="preserve"> for </w:t>
+      </w:r>
+      <w:r>
+        <w:rPr>
+          <w:b/>
+          <w:sz w:val="24"/>
+          <w:szCs w:val="24"/>
+        </w:rPr>
+        <w:t>FT900 Eclipse Toolchain 2.6.0 (IOT Edition)</w:t>
+      </w:r>
+    </w:p>
+    <w:p>
+      <w:pPr>
+        <w:ind w:left="720"/>
+        <w:rPr>
+          <w:b/>
+          <w:sz w:val="20"/>
+          <w:szCs w:val="20"/>
+        </w:rPr>
+      </w:pPr>
+    </w:p>
+    <w:p>
+      <w:pPr>
+        <w:ind w:left="720"/>
+        <w:rPr>
+          <w:b/>
+          <w:sz w:val="20"/>
+          <w:szCs w:val="20"/>
+        </w:rPr>
+      </w:pPr>
+      <w:r>
+        <w:rPr>
+          <w:b/>
+          <w:sz w:val="20"/>
+          <w:szCs w:val="20"/>
+        </w:rPr>
+        <w:t>IoT Configuration view</w:t>
+      </w:r>
+      <w:r>
+        <w:rPr>
+          <w:b/>
+          <w:sz w:val="20"/>
+          <w:szCs w:val="20"/>
+        </w:rPr>
+        <w:t>:</w:t>
+      </w:r>
+    </w:p>
+    <w:p>
+      <w:pPr>
+        <w:ind w:left="720"/>
+        <w:rPr>
+          <w:sz w:val="24"/>
+          <w:szCs w:val="24"/>
+        </w:rPr>
+      </w:pPr>
+      <w:r>
+        <w:rPr>
+          <w:sz w:val="20"/>
+          <w:szCs w:val="20"/>
+        </w:rPr>
+        <w:t>The</w:t>
+      </w:r>
+      <w:r>
+        <w:rPr>
+          <w:sz w:val="20"/>
+          <w:szCs w:val="20"/>
+        </w:rPr>
+        <w:t xml:space="preserve"> IoT Configuration view provides a UI to modify the IoT configurations.</w:t>
+      </w:r>
+      <w:r>
+        <w:rPr>
+          <w:sz w:val="20"/>
+          <w:szCs w:val="20"/>
+        </w:rPr>
+        <w:t xml:space="preserve"> </w:t>
+      </w:r>
+    </w:p>
+    <w:p>
+      <w:pPr>
+        <w:ind w:left="720"/>
+        <w:rPr>
+          <w:b/>
+          <w:sz w:val="24"/>
+          <w:szCs w:val="24"/>
+        </w:rPr>
+      </w:pPr>
+      <w:r>
+        <w:rPr>
+          <w:noProof/>
+          <w:lang w:eastAsia="en-PH"/>
+        </w:rPr>
+        <w:drawing>
+          <wp:inline distT="0" distB="0" distL="0" distR="0" wp14:anchorId="21720012" wp14:editId="2D797E85">
+            <wp:extent cx="3035300" cy="4274798"/>
+            <wp:effectExtent l="0" t="0" r="0" b="0"/>
+            <wp:docPr id="6" name="Picture 6"/>
+            <wp:cNvGraphicFramePr>
+              <a:graphicFrameLocks xmlns:a="http://schemas.openxmlformats.org/drawingml/2006/main" noChangeAspect="1"/>
+            </wp:cNvGraphicFramePr>
+            <a:graphic xmlns:a="http://schemas.openxmlformats.org/drawingml/2006/main">
+              <a:graphicData uri="http://schemas.openxmlformats.org/drawingml/2006/picture">
+                <pic:pic xmlns:pic="http://schemas.openxmlformats.org/drawingml/2006/picture">
+                  <pic:nvPicPr>
+                    <pic:cNvPr id="1" name=""/>
+                    <pic:cNvPicPr/>
+                  </pic:nvPicPr>
+                  <pic:blipFill>
+                    <a:blip r:embed="rId19"/>
+                    <a:stretch>
+                      <a:fillRect/>
+                    </a:stretch>
+                  </pic:blipFill>
+                  <pic:spPr>
+                    <a:xfrm>
+                      <a:off x="0" y="0"/>
+                      <a:ext cx="3079293" cy="4336756"/>
+                    </a:xfrm>
+                    <a:prstGeom prst="rect">
+                      <a:avLst/>
+                    </a:prstGeom>
+                  </pic:spPr>
+                </pic:pic>
+              </a:graphicData>
+            </a:graphic>
+          </wp:inline>
+        </w:drawing>
+      </w:r>
+    </w:p>
+    <w:p>
+      <w:pPr>
+        <w:rPr>
+          <w:b/>
+          <w:sz w:val="24"/>
+          <w:szCs w:val="24"/>
+        </w:rPr>
+      </w:pPr>
+      <w:r>
+        <w:rPr>
+          <w:b/>
+          <w:sz w:val="24"/>
+          <w:szCs w:val="24"/>
+        </w:rPr>
+        <w:br w:type="page"/>
+      </w:r>
+    </w:p>
+    <w:p>
+      <w:pPr>
+        <w:ind w:left="720"/>
+        <w:rPr>
+          <w:sz w:val="20"/>
+          <w:szCs w:val="20"/>
+        </w:rPr>
+      </w:pPr>
+      <w:r>
+        <w:rPr>
+          <w:sz w:val="20"/>
+          <w:szCs w:val="20"/>
+        </w:rPr>
+        <w:lastRenderedPageBreak/>
+        <w:t xml:space="preserve">Below are snapshot of the </w:t>
+      </w:r>
+      <w:r>
+        <w:rPr>
+          <w:sz w:val="20"/>
+          <w:szCs w:val="20"/>
+        </w:rPr>
+        <w:t>IoT Configuration view</w:t>
+      </w:r>
+      <w:r>
+        <w:rPr>
+          <w:sz w:val="20"/>
+          <w:szCs w:val="20"/>
+        </w:rPr>
+        <w:t>s for AWS, GCP and Azure</w:t>
+      </w:r>
+      <w:r>
+        <w:rPr>
+          <w:sz w:val="20"/>
+          <w:szCs w:val="20"/>
+        </w:rPr>
+        <w:t>.</w:t>
+      </w:r>
+    </w:p>
+    <w:p>
+      <w:pPr>
+        <w:ind w:left="720"/>
+        <w:rPr>
+          <w:sz w:val="20"/>
+          <w:szCs w:val="20"/>
+        </w:rPr>
+      </w:pPr>
+      <w:r>
+        <w:rPr>
+          <w:sz w:val="20"/>
+          <w:szCs w:val="20"/>
+        </w:rPr>
+        <w:t>The IoT Configuration view</w:t>
+      </w:r>
+      <w:r>
+        <w:rPr>
+          <w:sz w:val="20"/>
+          <w:szCs w:val="20"/>
+        </w:rPr>
+        <w:t xml:space="preserve"> behaves similar to FreeRTOS Configuration view.</w:t>
+      </w:r>
+      <w:r>
+        <w:rPr>
+          <w:sz w:val="20"/>
+          <w:szCs w:val="20"/>
+        </w:rPr>
+        <w:t xml:space="preserve"> It provides the following buttons:</w:t>
+      </w:r>
+    </w:p>
+    <w:p>
+      <w:pPr>
+        <w:spacing w:after="0"/>
+        <w:ind w:left="720"/>
+        <w:rPr>
+          <w:sz w:val="20"/>
+          <w:szCs w:val="20"/>
+        </w:rPr>
+      </w:pPr>
+      <w:r>
+        <w:rPr>
+          <w:sz w:val="20"/>
+          <w:szCs w:val="20"/>
+        </w:rPr>
+        <w:tab/>
+        <w:t>Clear button – clear the contents of the view.</w:t>
+      </w:r>
+    </w:p>
+    <w:p>
+      <w:pPr>
+        <w:spacing w:after="0"/>
+        <w:ind w:left="720"/>
+        <w:rPr>
+          <w:sz w:val="20"/>
+          <w:szCs w:val="20"/>
+        </w:rPr>
+      </w:pPr>
+      <w:r>
+        <w:rPr>
+          <w:sz w:val="20"/>
+          <w:szCs w:val="20"/>
+        </w:rPr>
+        <w:tab/>
+        <w:t>Refresh button – refresh the contents of the view.</w:t>
+      </w:r>
+    </w:p>
+    <w:p>
+      <w:pPr>
+        <w:spacing w:after="0"/>
+        <w:ind w:left="1440"/>
+        <w:rPr>
+          <w:sz w:val="20"/>
+          <w:szCs w:val="20"/>
+        </w:rPr>
+      </w:pPr>
+      <w:r>
+        <w:rPr>
+          <w:sz w:val="20"/>
+          <w:szCs w:val="20"/>
+        </w:rPr>
+        <w:t>Save button – overwrite iot_config.h with the new values. Previous file will be renamed with current date and time.</w:t>
+      </w:r>
+    </w:p>
+    <w:p>
+      <w:pPr>
+        <w:ind w:left="720"/>
+        <w:rPr>
+          <w:b/>
+          <w:sz w:val="24"/>
+          <w:szCs w:val="24"/>
+        </w:rPr>
+      </w:pPr>
+      <w:r>
+        <w:rPr>
+          <w:b/>
+          <w:noProof/>
+          <w:sz w:val="24"/>
+          <w:szCs w:val="24"/>
+          <w:lang w:eastAsia="en-PH"/>
+        </w:rPr>
+        <w:drawing>
+          <wp:inline distT="0" distB="0" distL="0" distR="0">
+            <wp:extent cx="4737198" cy="2150156"/>
+            <wp:effectExtent l="0" t="0" r="6350" b="2540"/>
+            <wp:docPr id="7" name="Picture 7"/>
+            <wp:cNvGraphicFramePr>
+              <a:graphicFrameLocks xmlns:a="http://schemas.openxmlformats.org/drawingml/2006/main" noChangeAspect="1"/>
+            </wp:cNvGraphicFramePr>
+            <a:graphic xmlns:a="http://schemas.openxmlformats.org/drawingml/2006/main">
+              <a:graphicData uri="http://schemas.openxmlformats.org/drawingml/2006/picture">
+                <pic:pic xmlns:pic="http://schemas.openxmlformats.org/drawingml/2006/picture">
+                  <pic:nvPicPr>
+                    <pic:cNvPr id="0" name="Picture 1"/>
+                    <pic:cNvPicPr>
+                      <a:picLocks noChangeAspect="1" noChangeArrowheads="1"/>
+                    </pic:cNvPicPr>
+                  </pic:nvPicPr>
+                  <pic:blipFill>
+                    <a:blip r:embed="rId20">
+                      <a:extLst>
+                        <a:ext uri="{28A0092B-C50C-407E-A947-70E740481C1C}">
+                          <a14:useLocalDpi xmlns:a14="http://schemas.microsoft.com/office/drawing/2010/main" val="0"/>
+                        </a:ext>
+                      </a:extLst>
+                    </a:blip>
+                    <a:srcRect/>
+                    <a:stretch>
+                      <a:fillRect/>
+                    </a:stretch>
+                  </pic:blipFill>
+                  <pic:spPr bwMode="auto">
+                    <a:xfrm>
+                      <a:off x="0" y="0"/>
+                      <a:ext cx="4840558" cy="2197070"/>
+                    </a:xfrm>
+                    <a:prstGeom prst="rect">
+                      <a:avLst/>
+                    </a:prstGeom>
+                    <a:noFill/>
+                    <a:ln>
+                      <a:noFill/>
+                    </a:ln>
+                  </pic:spPr>
+                </pic:pic>
+              </a:graphicData>
+            </a:graphic>
+          </wp:inline>
+        </w:drawing>
+      </w:r>
+    </w:p>
+    <w:p>
+      <w:pPr>
+        <w:ind w:left="720"/>
+        <w:rPr>
+          <w:b/>
+          <w:sz w:val="24"/>
+          <w:szCs w:val="24"/>
+        </w:rPr>
+      </w:pPr>
+      <w:r>
+        <w:rPr>
+          <w:b/>
+          <w:noProof/>
+          <w:sz w:val="24"/>
+          <w:szCs w:val="24"/>
+          <w:lang w:eastAsia="en-PH"/>
+        </w:rPr>
+        <w:drawing>
+          <wp:inline distT="0" distB="0" distL="0" distR="0" wp14:anchorId="6012F5EC" wp14:editId="52714E4D">
+            <wp:extent cx="4708776" cy="2325610"/>
+            <wp:effectExtent l="0" t="0" r="0" b="0"/>
+            <wp:docPr id="8" name="Picture 8"/>
+            <wp:cNvGraphicFramePr>
+              <a:graphicFrameLocks xmlns:a="http://schemas.openxmlformats.org/drawingml/2006/main" noChangeAspect="1"/>
+            </wp:cNvGraphicFramePr>
+            <a:graphic xmlns:a="http://schemas.openxmlformats.org/drawingml/2006/main">
+              <a:graphicData uri="http://schemas.openxmlformats.org/drawingml/2006/picture">
+                <pic:pic xmlns:pic="http://schemas.openxmlformats.org/drawingml/2006/picture">
+                  <pic:nvPicPr>
+                    <pic:cNvPr id="0" name="Picture 2"/>
+                    <pic:cNvPicPr>
+                      <a:picLocks noChangeAspect="1" noChangeArrowheads="1"/>
+                    </pic:cNvPicPr>
+                  </pic:nvPicPr>
+                  <pic:blipFill>
+                    <a:blip r:embed="rId21">
+                      <a:extLst>
+                        <a:ext uri="{28A0092B-C50C-407E-A947-70E740481C1C}">
+                          <a14:useLocalDpi xmlns:a14="http://schemas.microsoft.com/office/drawing/2010/main" val="0"/>
+                        </a:ext>
+                      </a:extLst>
+                    </a:blip>
+                    <a:srcRect/>
+                    <a:stretch>
+                      <a:fillRect/>
+                    </a:stretch>
+                  </pic:blipFill>
+                  <pic:spPr bwMode="auto">
+                    <a:xfrm>
+                      <a:off x="0" y="0"/>
+                      <a:ext cx="4744792" cy="2343398"/>
+                    </a:xfrm>
+                    <a:prstGeom prst="rect">
+                      <a:avLst/>
+                    </a:prstGeom>
+                    <a:noFill/>
+                    <a:ln>
+                      <a:noFill/>
+                    </a:ln>
+                  </pic:spPr>
+                </pic:pic>
+              </a:graphicData>
+            </a:graphic>
+          </wp:inline>
+        </w:drawing>
+      </w:r>
+    </w:p>
+    <w:p>
+      <w:pPr>
+        <w:ind w:left="720"/>
+        <w:rPr>
+          <w:b/>
+          <w:sz w:val="24"/>
+          <w:szCs w:val="24"/>
+        </w:rPr>
+      </w:pPr>
+      <w:r>
+        <w:rPr>
+          <w:b/>
+          <w:noProof/>
+          <w:sz w:val="24"/>
+          <w:szCs w:val="24"/>
+          <w:lang w:eastAsia="en-PH"/>
+        </w:rPr>
+        <w:drawing>
+          <wp:inline distT="0" distB="0" distL="0" distR="0">
+            <wp:extent cx="4727575" cy="2139950"/>
+            <wp:effectExtent l="0" t="0" r="0" b="0"/>
+            <wp:docPr id="9" name="Picture 9"/>
+            <wp:cNvGraphicFramePr>
+              <a:graphicFrameLocks xmlns:a="http://schemas.openxmlformats.org/drawingml/2006/main" noChangeAspect="1"/>
+            </wp:cNvGraphicFramePr>
+            <a:graphic xmlns:a="http://schemas.openxmlformats.org/drawingml/2006/main">
+              <a:graphicData uri="http://schemas.openxmlformats.org/drawingml/2006/picture">
+                <pic:pic xmlns:pic="http://schemas.openxmlformats.org/drawingml/2006/picture">
+                  <pic:nvPicPr>
+                    <pic:cNvPr id="0" name="Picture 3"/>
+                    <pic:cNvPicPr>
+                      <a:picLocks noChangeAspect="1" noChangeArrowheads="1"/>
+                    </pic:cNvPicPr>
+                  </pic:nvPicPr>
+                  <pic:blipFill>
+                    <a:blip r:embed="rId22">
+                      <a:extLst>
+                        <a:ext uri="{28A0092B-C50C-407E-A947-70E740481C1C}">
+                          <a14:useLocalDpi xmlns:a14="http://schemas.microsoft.com/office/drawing/2010/main" val="0"/>
+                        </a:ext>
+                      </a:extLst>
+                    </a:blip>
+                    <a:srcRect/>
+                    <a:stretch>
+                      <a:fillRect/>
+                    </a:stretch>
+                  </pic:blipFill>
+                  <pic:spPr bwMode="auto">
+                    <a:xfrm>
+                      <a:off x="0" y="0"/>
+                      <a:ext cx="4727575" cy="2139950"/>
+                    </a:xfrm>
+                    <a:prstGeom prst="rect">
+                      <a:avLst/>
+                    </a:prstGeom>
+                    <a:noFill/>
+                    <a:ln>
+                      <a:noFill/>
+                    </a:ln>
+                  </pic:spPr>
+                </pic:pic>
+              </a:graphicData>
+            </a:graphic>
+          </wp:inline>
+        </w:drawing>
+      </w:r>
+    </w:p>
+    <w:p>
+      <w:pPr>
+        <w:rPr>
+          <w:b/>
+          <w:sz w:val="24"/>
+          <w:szCs w:val="24"/>
+        </w:rPr>
+      </w:pPr>
+      <w:r>
+        <w:rPr>
+          <w:b/>
+          <w:sz w:val="24"/>
+          <w:szCs w:val="24"/>
+        </w:rPr>
+        <w:lastRenderedPageBreak/>
+        <w:t xml:space="preserve">FT900 IoT </w:t>
+      </w:r>
+      <w:r>
+        <w:rPr>
+          <w:b/>
+          <w:sz w:val="24"/>
+          <w:szCs w:val="24"/>
+        </w:rPr>
         <w:t>Dev</w:t>
       </w:r>
       <w:r>
@@ -7413,7 +7909,7 @@
         </w:rPr>
         <w:t xml:space="preserve">Amazon AWS Console </w:t>
       </w:r>
-      <w:hyperlink r:id="rId19" w:history="1">
+      <w:hyperlink r:id="rId23" w:history="1">
         <w:r>
           <w:rPr>
             <w:rStyle w:val="Hyperlink"/>
@@ -7452,7 +7948,7 @@
         </w:rPr>
         <w:t xml:space="preserve">Google Cloud Console </w:t>
       </w:r>
-      <w:hyperlink r:id="rId20" w:history="1">
+      <w:hyperlink r:id="rId24" w:history="1">
         <w:r>
           <w:rPr>
             <w:rStyle w:val="Hyperlink"/>
@@ -7488,7 +7984,7 @@
         </w:rPr>
         <w:t xml:space="preserve">Microsoft Azure Portal </w:t>
       </w:r>
-      <w:hyperlink r:id="rId21" w:history="1">
+      <w:hyperlink r:id="rId25" w:history="1">
         <w:r>
           <w:rPr>
             <w:rStyle w:val="Hyperlink"/>
@@ -7551,7 +8047,7 @@
           <w:szCs w:val="20"/>
         </w:rPr>
       </w:pPr>
-      <w:hyperlink r:id="rId22" w:history="1">
+      <w:hyperlink r:id="rId26" w:history="1">
         <w:r>
           <w:rPr>
             <w:rStyle w:val="Hyperlink"/>
@@ -7574,7 +8070,7 @@
           <w:szCs w:val="20"/>
         </w:rPr>
       </w:pPr>
-      <w:hyperlink r:id="rId23" w:history="1">
+      <w:hyperlink r:id="rId27" w:history="1">
         <w:r>
           <w:rPr>
             <w:rStyle w:val="Hyperlink"/>
@@ -7597,7 +8093,7 @@
           <w:szCs w:val="20"/>
         </w:rPr>
       </w:pPr>
-      <w:hyperlink r:id="rId24" w:history="1">
+      <w:hyperlink r:id="rId28" w:history="1">
         <w:r>
           <w:rPr>
             <w:rStyle w:val="Hyperlink"/>
@@ -7693,6 +8189,52 @@
           <w:lang w:eastAsia="en-PH"/>
         </w:rPr>
         <w:t>Recompiling again will succeed.</w:t>
+      </w:r>
+    </w:p>
+    <w:p>
+      <w:pPr>
+        <w:pStyle w:val="ListParagraph"/>
+        <w:spacing w:after="0" w:line="240" w:lineRule="auto"/>
+        <w:ind w:left="1080"/>
+        <w:rPr>
+          <w:rFonts w:ascii="Calibri" w:eastAsia="Times New Roman" w:hAnsi="Calibri" w:cs="Times New Roman"/>
+          <w:color w:val="FF0000"/>
+          <w:sz w:val="20"/>
+          <w:szCs w:val="20"/>
+          <w:lang w:eastAsia="en-PH"/>
+        </w:rPr>
+      </w:pPr>
+      <w:r>
+        <w:rPr>
+          <w:rFonts w:ascii="Calibri" w:eastAsia="Times New Roman" w:hAnsi="Calibri" w:cs="Times New Roman"/>
+          <w:color w:val="FF0000"/>
+          <w:sz w:val="20"/>
+          <w:szCs w:val="20"/>
+          <w:lang w:eastAsia="en-PH"/>
+        </w:rPr>
+        <w:t>[FIXED</w:t>
+      </w:r>
+      <w:r>
+        <w:rPr>
+          <w:rFonts w:ascii="Calibri" w:eastAsia="Times New Roman" w:hAnsi="Calibri" w:cs="Times New Roman"/>
+          <w:color w:val="FF0000"/>
+          <w:sz w:val="20"/>
+          <w:szCs w:val="20"/>
+          <w:lang w:eastAsia="en-PH"/>
+        </w:rPr>
+        <w:t>, to be included</w:t>
+      </w:r>
+      <w:bookmarkStart w:id="0" w:name="_GoBack"/>
+      <w:bookmarkEnd w:id="0"/>
+      <w:r>
+        <w:rPr>
+          <w:rFonts w:ascii="Calibri" w:eastAsia="Times New Roman" w:hAnsi="Calibri" w:cs="Times New Roman"/>
+          <w:color w:val="FF0000"/>
+          <w:sz w:val="20"/>
+          <w:szCs w:val="20"/>
+          <w:lang w:eastAsia="en-PH"/>
+        </w:rPr>
+        <w:t xml:space="preserve"> in Alpha Release 2]</w:t>
       </w:r>
     </w:p>
     <w:p>

</xml_diff>

<commit_message>
Updated to reflect Alpha Release 3 changes
</commit_message>
<xml_diff>
--- a/IoT/ft90x_iot_aws_gcp_azure/doc/FT900_IoTLibrary_DesignDocument.docx
+++ b/IoT/ft90x_iot_aws_gcp_azure/doc/FT900_IoTLibrary_DesignDocument.docx
@@ -1,6 +1,6 @@
 
 <file path=word/document.xml><?xml version="1.0" encoding="utf-8"?>
-<w:document xmlns:wpc="http://schemas.microsoft.com/office/word/2010/wordprocessingCanvas" xmlns:mc="http://schemas.openxmlformats.org/markup-compatibility/2006" xmlns:o="urn:schemas-microsoft-com:office:office" xmlns:r="http://schemas.openxmlformats.org/officeDocument/2006/relationships" xmlns:m="http://schemas.openxmlformats.org/officeDocument/2006/math" xmlns:v="urn:schemas-microsoft-com:vml" xmlns:wp14="http://schemas.microsoft.com/office/word/2010/wordprocessingDrawing" xmlns:wp="http://schemas.openxmlformats.org/drawingml/2006/wordprocessingDrawing" xmlns:w10="urn:schemas-microsoft-com:office:word" xmlns:w="http://schemas.openxmlformats.org/wordprocessingml/2006/main" xmlns:w14="http://schemas.microsoft.com/office/word/2010/wordml" xmlns:w15="http://schemas.microsoft.com/office/word/2012/wordml" xmlns:wpg="http://schemas.microsoft.com/office/word/2010/wordprocessingGroup" xmlns:wpi="http://schemas.microsoft.com/office/word/2010/wordprocessingInk" xmlns:wne="http://schemas.microsoft.com/office/word/2006/wordml" xmlns:wps="http://schemas.microsoft.com/office/word/2010/wordprocessingShape" mc:Ignorable="w14 w15 wp14">
+<w:document xmlns:wpc="http://schemas.microsoft.com/office/word/2010/wordprocessingCanvas" xmlns:mc="http://schemas.openxmlformats.org/markup-compatibility/2006" xmlns:o="urn:schemas-microsoft-com:office:office" xmlns:r="http://schemas.openxmlformats.org/officeDocument/2006/relationships" xmlns:m="http://schemas.openxmlformats.org/officeDocument/2006/math" xmlns:v="urn:schemas-microsoft-com:vml" xmlns:wp14="http://schemas.microsoft.com/office/word/2010/wordprocessingDrawing" xmlns:wp="http://schemas.openxmlformats.org/drawingml/2006/wordprocessingDrawing" xmlns:w10="urn:schemas-microsoft-com:office:word" xmlns:w="http://schemas.openxmlformats.org/wordprocessingml/2006/main" xmlns:w14="http://schemas.microsoft.com/office/word/2010/wordml" xmlns:wpg="http://schemas.microsoft.com/office/word/2010/wordprocessingGroup" xmlns:wpi="http://schemas.microsoft.com/office/word/2010/wordprocessingInk" xmlns:wne="http://schemas.microsoft.com/office/word/2006/wordml" xmlns:wps="http://schemas.microsoft.com/office/word/2010/wordprocessingShape" mc:Ignorable="w14 wp14">
   <w:body>
     <w:p>
       <w:pPr>
@@ -225,7 +225,7 @@
         </w:rPr>
         <w:t xml:space="preserve">         </w:t>
       </w:r>
-      <w:hyperlink r:id="rId5" w:history="1">
+      <w:hyperlink r:id="rId6" w:history="1">
         <w:r>
           <w:rPr>
             <w:rStyle w:val="Hyperlink"/>
@@ -302,7 +302,7 @@
         </w:rPr>
         <w:t xml:space="preserve">  </w:t>
       </w:r>
-      <w:hyperlink r:id="rId6" w:history="1">
+      <w:hyperlink r:id="rId7" w:history="1">
         <w:r>
           <w:rPr>
             <w:rStyle w:val="Hyperlink"/>
@@ -802,7 +802,7 @@
         </w:rPr>
         <w:t xml:space="preserve">         </w:t>
       </w:r>
-      <w:hyperlink r:id="rId7" w:history="1">
+      <w:hyperlink r:id="rId8" w:history="1">
         <w:r>
           <w:rPr>
             <w:rStyle w:val="Hyperlink"/>
@@ -837,7 +837,7 @@
         </w:rPr>
         <w:t xml:space="preserve">         </w:t>
       </w:r>
-      <w:hyperlink r:id="rId8" w:history="1">
+      <w:hyperlink r:id="rId9" w:history="1">
         <w:r>
           <w:rPr>
             <w:rStyle w:val="Hyperlink"/>
@@ -896,7 +896,7 @@
         </w:rPr>
         <w:t xml:space="preserve">         </w:t>
       </w:r>
-      <w:hyperlink r:id="rId9" w:history="1">
+      <w:hyperlink r:id="rId10" w:history="1">
         <w:r>
           <w:rPr>
             <w:rStyle w:val="Hyperlink"/>
@@ -955,7 +955,7 @@
         </w:rPr>
         <w:t xml:space="preserve">         </w:t>
       </w:r>
-      <w:hyperlink r:id="rId10" w:history="1">
+      <w:hyperlink r:id="rId11" w:history="1">
         <w:r>
           <w:rPr>
             <w:rStyle w:val="Hyperlink"/>
@@ -1030,7 +1030,7 @@
         </w:rPr>
         <w:t xml:space="preserve">    </w:t>
       </w:r>
-      <w:hyperlink r:id="rId11" w:history="1">
+      <w:hyperlink r:id="rId12" w:history="1">
         <w:r>
           <w:rPr>
             <w:rStyle w:val="Hyperlink"/>
@@ -1111,7 +1111,25 @@
           <w:sz w:val="19"/>
           <w:szCs w:val="19"/>
         </w:rPr>
-        <w:t xml:space="preserve">     C. IoT configuration - OK</w:t>
+        <w:t xml:space="preserve">     C. IoT configuration </w:t>
+      </w:r>
+      <w:r>
+        <w:rPr>
+          <w:rFonts w:ascii="Calibri" w:eastAsia="Microsoft YaHei" w:hAnsi="Calibri" w:cs="Calibri"/>
+          <w:color w:val="000000"/>
+          <w:sz w:val="19"/>
+          <w:szCs w:val="19"/>
+        </w:rPr>
+        <w:t>–</w:t>
+      </w:r>
+      <w:r>
+        <w:rPr>
+          <w:rFonts w:ascii="Calibri" w:eastAsia="Microsoft YaHei" w:hAnsi="Calibri" w:cs="Calibri"/>
+          <w:color w:val="000000"/>
+          <w:sz w:val="19"/>
+          <w:szCs w:val="19"/>
+        </w:rPr>
+        <w:t xml:space="preserve"> OK</w:t>
       </w:r>
     </w:p>
     <w:p>
@@ -1327,16 +1345,14 @@
         <w:spacing w:after="0" w:line="240" w:lineRule="auto"/>
         <w:ind w:left="720"/>
         <w:rPr>
-          <w:rFonts w:ascii="Arial" w:eastAsia="Microsoft YaHei" w:hAnsi="Arial" w:cs="Arial"/>
-          <w:color w:val="FF0000"/>
-          <w:sz w:val="19"/>
-          <w:szCs w:val="19"/>
-        </w:rPr>
-      </w:pPr>
-      <w:r>
-        <w:rPr>
           <w:rFonts w:ascii="Calibri" w:eastAsia="Microsoft YaHei" w:hAnsi="Calibri" w:cs="Calibri"/>
-          <w:color w:val="FF0000"/>
+          <w:sz w:val="19"/>
+          <w:szCs w:val="19"/>
+        </w:rPr>
+      </w:pPr>
+      <w:r>
+        <w:rPr>
+          <w:rFonts w:ascii="Calibri" w:eastAsia="Microsoft YaHei" w:hAnsi="Calibri" w:cs="Calibri"/>
           <w:sz w:val="19"/>
           <w:szCs w:val="19"/>
         </w:rPr>
@@ -1345,11 +1361,42 @@
       <w:r>
         <w:rPr>
           <w:rFonts w:ascii="Calibri" w:eastAsia="Microsoft YaHei" w:hAnsi="Calibri" w:cs="Calibri"/>
-          <w:color w:val="FF0000"/>
-          <w:sz w:val="19"/>
-          <w:szCs w:val="19"/>
-        </w:rPr>
-        <w:t>. memory footprint (program and data) – TODO</w:t>
+          <w:sz w:val="19"/>
+          <w:szCs w:val="19"/>
+        </w:rPr>
+        <w:t xml:space="preserve">. </w:t>
+      </w:r>
+      <w:r>
+        <w:rPr>
+          <w:rFonts w:ascii="Calibri" w:eastAsia="Microsoft YaHei" w:hAnsi="Calibri" w:cs="Calibri"/>
+          <w:sz w:val="19"/>
+          <w:szCs w:val="19"/>
+        </w:rPr>
+        <w:t>FT900 RevC support – (</w:t>
+      </w:r>
+      <w:r>
+        <w:rPr>
+          <w:rFonts w:ascii="Calibri" w:eastAsia="Microsoft YaHei" w:hAnsi="Calibri" w:cs="Calibri"/>
+          <w:sz w:val="19"/>
+          <w:szCs w:val="19"/>
+        </w:rPr>
+        <w:t>Rev C requires internal RTC, not external RTC</w:t>
+      </w:r>
+      <w:r>
+        <w:rPr>
+          <w:rFonts w:ascii="Calibri" w:eastAsia="Microsoft YaHei" w:hAnsi="Calibri" w:cs="Calibri"/>
+          <w:sz w:val="19"/>
+          <w:szCs w:val="19"/>
+        </w:rPr>
+        <w:t>)</w:t>
+      </w:r>
+      <w:r>
+        <w:rPr>
+          <w:rFonts w:ascii="Calibri" w:eastAsia="Microsoft YaHei" w:hAnsi="Calibri" w:cs="Calibri"/>
+          <w:sz w:val="19"/>
+          <w:szCs w:val="19"/>
+        </w:rPr>
+        <w:t xml:space="preserve"> – OK </w:t>
       </w:r>
     </w:p>
     <w:p>
@@ -1360,21 +1407,12 @@
         <w:spacing w:after="0" w:line="240" w:lineRule="auto"/>
         <w:ind w:left="720"/>
         <w:rPr>
-          <w:rFonts w:ascii="Arial" w:eastAsia="Microsoft YaHei" w:hAnsi="Arial" w:cs="Arial"/>
-          <w:color w:val="FF0000"/>
-          <w:sz w:val="19"/>
-          <w:szCs w:val="19"/>
-        </w:rPr>
-      </w:pPr>
-      <w:r>
-        <w:rPr>
           <w:rFonts w:ascii="Calibri" w:eastAsia="Microsoft YaHei" w:hAnsi="Calibri" w:cs="Calibri"/>
           <w:color w:val="FF0000"/>
           <w:sz w:val="19"/>
           <w:szCs w:val="19"/>
         </w:rPr>
-        <w:t xml:space="preserve">     B. </w:t>
-      </w:r>
+      </w:pPr>
       <w:r>
         <w:rPr>
           <w:rFonts w:ascii="Calibri" w:eastAsia="Microsoft YaHei" w:hAnsi="Calibri" w:cs="Calibri"/>
@@ -1382,7 +1420,16 @@
           <w:sz w:val="19"/>
           <w:szCs w:val="19"/>
         </w:rPr>
-        <w:t>certificates in DER binary format – TODO</w:t>
+        <w:t xml:space="preserve">     B. </w:t>
+      </w:r>
+      <w:r>
+        <w:rPr>
+          <w:rFonts w:ascii="Calibri" w:eastAsia="Microsoft YaHei" w:hAnsi="Calibri" w:cs="Calibri"/>
+          <w:color w:val="FF0000"/>
+          <w:sz w:val="19"/>
+          <w:szCs w:val="19"/>
+        </w:rPr>
+        <w:t>memory footprint (program and data) – TODO</w:t>
       </w:r>
     </w:p>
     <w:p>
@@ -1393,12 +1440,21 @@
         <w:spacing w:after="0" w:line="240" w:lineRule="auto"/>
         <w:ind w:left="720"/>
         <w:rPr>
+          <w:rFonts w:ascii="Arial" w:eastAsia="Microsoft YaHei" w:hAnsi="Arial" w:cs="Arial"/>
+          <w:color w:val="FF0000"/>
+          <w:sz w:val="19"/>
+          <w:szCs w:val="19"/>
+        </w:rPr>
+      </w:pPr>
+      <w:r>
+        <w:rPr>
           <w:rFonts w:ascii="Calibri" w:eastAsia="Microsoft YaHei" w:hAnsi="Calibri" w:cs="Calibri"/>
           <w:color w:val="FF0000"/>
           <w:sz w:val="19"/>
           <w:szCs w:val="19"/>
         </w:rPr>
-      </w:pPr>
+        <w:t xml:space="preserve">     C</w:t>
+      </w:r>
       <w:r>
         <w:rPr>
           <w:rFonts w:ascii="Calibri" w:eastAsia="Microsoft YaHei" w:hAnsi="Calibri" w:cs="Calibri"/>
@@ -1406,7 +1462,7 @@
           <w:sz w:val="19"/>
           <w:szCs w:val="19"/>
         </w:rPr>
-        <w:t xml:space="preserve">     C</w:t>
+        <w:t xml:space="preserve">. </w:t>
       </w:r>
       <w:r>
         <w:rPr>
@@ -1415,7 +1471,7 @@
           <w:sz w:val="19"/>
           <w:szCs w:val="19"/>
         </w:rPr>
-        <w:t>. IoT sensor examples – TODO</w:t>
+        <w:t>certificates in DER binary format – TODO</w:t>
       </w:r>
     </w:p>
     <w:p>
@@ -1448,7 +1504,7 @@
           <w:sz w:val="19"/>
           <w:szCs w:val="19"/>
         </w:rPr>
-        <w:t xml:space="preserve">. </w:t>
+        <w:t>. IoT sensor examples – TODO</w:t>
       </w:r>
       <w:r>
         <w:rPr>
@@ -1457,7 +1513,7 @@
           <w:sz w:val="19"/>
           <w:szCs w:val="19"/>
         </w:rPr>
-        <w:t>FT900 RevC debugging/support – TODO (Tested working with FT900 RevA and RevB only.)</w:t>
+        <w:t xml:space="preserve"> </w:t>
       </w:r>
     </w:p>
     <w:p>
@@ -1638,7 +1694,7 @@
                     </pic:cNvPicPr>
                   </pic:nvPicPr>
                   <pic:blipFill>
-                    <a:blip r:embed="rId12">
+                    <a:blip r:embed="rId13">
                       <a:extLst>
                         <a:ext uri="{28A0092B-C50C-407E-A947-70E740481C1C}">
                           <a14:useLocalDpi xmlns:a14="http://schemas.microsoft.com/office/drawing/2010/main" val="0"/>
@@ -2106,7 +2162,7 @@
                     </pic:cNvPicPr>
                   </pic:nvPicPr>
                   <pic:blipFill>
-                    <a:blip r:embed="rId13">
+                    <a:blip r:embed="rId14">
                       <a:extLst>
                         <a:ext uri="{28A0092B-C50C-407E-A947-70E740481C1C}">
                           <a14:useLocalDpi xmlns:a14="http://schemas.microsoft.com/office/drawing/2010/main" val="0"/>
@@ -2169,7 +2225,7 @@
                     </pic:cNvPicPr>
                   </pic:nvPicPr>
                   <pic:blipFill>
-                    <a:blip r:embed="rId14">
+                    <a:blip r:embed="rId15">
                       <a:extLst>
                         <a:ext uri="{28A0092B-C50C-407E-A947-70E740481C1C}">
                           <a14:useLocalDpi xmlns:a14="http://schemas.microsoft.com/office/drawing/2010/main" val="0"/>
@@ -3338,6 +3394,22 @@
     </w:p>
     <w:p>
       <w:pPr>
+        <w:ind w:left="1440"/>
+        <w:rPr>
+          <w:sz w:val="20"/>
+          <w:szCs w:val="20"/>
+        </w:rPr>
+      </w:pPr>
+      <w:r>
+        <w:rPr>
+          <w:sz w:val="20"/>
+          <w:szCs w:val="20"/>
+        </w:rPr>
+        <w:t>This uses external RTC when using Rev A&amp;B and uses internal RTC when using Rev C.</w:t>
+      </w:r>
+    </w:p>
+    <w:p>
+      <w:pPr>
         <w:ind w:left="720"/>
         <w:rPr>
           <w:b/>
@@ -3386,12 +3458,19 @@
     </w:p>
     <w:p>
       <w:pPr>
-        <w:ind w:left="720"/>
-        <w:rPr>
-          <w:sz w:val="20"/>
-          <w:szCs w:val="20"/>
-        </w:rPr>
-      </w:pPr>
+        <w:ind w:left="1440"/>
+        <w:rPr>
+          <w:sz w:val="20"/>
+          <w:szCs w:val="20"/>
+        </w:rPr>
+      </w:pPr>
+      <w:r>
+        <w:rPr>
+          <w:sz w:val="20"/>
+          <w:szCs w:val="20"/>
+        </w:rPr>
+        <w:t>This uses external RTC when using Rev A&amp;B and uses internal RTC when using Rev C.</w:t>
+      </w:r>
     </w:p>
     <w:p>
       <w:pPr>
@@ -4665,128 +4744,6 @@
           <w:szCs w:val="20"/>
         </w:rPr>
         <w:t>SAS security token authentication)</w:t>
-      </w:r>
-    </w:p>
-    <w:p>
-      <w:pPr>
-        <w:ind w:left="2160"/>
-        <w:rPr>
-          <w:sz w:val="20"/>
-          <w:szCs w:val="20"/>
-        </w:rPr>
-      </w:pPr>
-      <w:r>
-        <w:rPr>
-          <w:sz w:val="20"/>
-          <w:szCs w:val="20"/>
-        </w:rPr>
-        <w:t>Rootca_azure.pem</w:t>
-      </w:r>
-      <w:r>
-        <w:rPr>
-          <w:sz w:val="20"/>
-          <w:szCs w:val="20"/>
-        </w:rPr>
-        <w:t xml:space="preserve"> // converted .der file from </w:t>
-      </w:r>
-      <w:hyperlink r:id="rId15" w:history="1">
-        <w:r>
-          <w:rPr>
-            <w:rStyle w:val="Hyperlink"/>
-            <w:sz w:val="20"/>
-            <w:szCs w:val="20"/>
-          </w:rPr>
-          <w:t>https://github.com/Azure/azure-iot-sdk-c/blob/master/certs/ms.der</w:t>
-        </w:r>
-      </w:hyperlink>
-      <w:r>
-        <w:rPr>
-          <w:sz w:val="20"/>
-          <w:szCs w:val="20"/>
-        </w:rPr>
-        <w:t xml:space="preserve"> using openssl</w:t>
-      </w:r>
-    </w:p>
-    <w:p>
-      <w:pPr>
-        <w:rPr>
-          <w:sz w:val="20"/>
-          <w:szCs w:val="20"/>
-        </w:rPr>
-      </w:pPr>
-      <w:r>
-        <w:rPr>
-          <w:sz w:val="20"/>
-          <w:szCs w:val="20"/>
-        </w:rPr>
-        <w:tab/>
-      </w:r>
-      <w:r>
-        <w:rPr>
-          <w:sz w:val="20"/>
-          <w:szCs w:val="20"/>
-        </w:rPr>
-        <w:tab/>
-      </w:r>
-      <w:r>
-        <w:rPr>
-          <w:sz w:val="20"/>
-          <w:szCs w:val="20"/>
-        </w:rPr>
-        <w:tab/>
-        <w:t xml:space="preserve">Ft900device1_sas_azure.pem // used </w:t>
-      </w:r>
-      <w:r>
-        <w:rPr>
-          <w:sz w:val="20"/>
-          <w:szCs w:val="20"/>
-        </w:rPr>
-        <w:t>to generate</w:t>
-      </w:r>
-      <w:r>
-        <w:rPr>
-          <w:sz w:val="20"/>
-          <w:szCs w:val="20"/>
-        </w:rPr>
-        <w:t xml:space="preserve"> SAS security token</w:t>
-      </w:r>
-    </w:p>
-    <w:p>
-      <w:pPr>
-        <w:rPr>
-          <w:sz w:val="20"/>
-          <w:szCs w:val="20"/>
-        </w:rPr>
-      </w:pPr>
-      <w:r>
-        <w:rPr>
-          <w:sz w:val="20"/>
-          <w:szCs w:val="20"/>
-        </w:rPr>
-        <w:tab/>
-      </w:r>
-      <w:r>
-        <w:rPr>
-          <w:sz w:val="20"/>
-          <w:szCs w:val="20"/>
-        </w:rPr>
-        <w:tab/>
-        <w:t xml:space="preserve">Sample for </w:t>
-      </w:r>
-      <w:r>
-        <w:rPr>
-          <w:b/>
-          <w:sz w:val="20"/>
-          <w:szCs w:val="20"/>
-        </w:rPr>
-        <w:t>Microsoft Azure IoT</w:t>
-      </w:r>
-      <w:r>
-        <w:rPr>
-          <w:sz w:val="20"/>
-          <w:szCs w:val="20"/>
-        </w:rPr>
-        <w:t xml:space="preserve"> (using TLS certificate authentication)</w:t>
       </w:r>
     </w:p>
     <w:p>
@@ -4856,6 +4813,128 @@
           <w:szCs w:val="20"/>
         </w:rPr>
         <w:tab/>
+        <w:t xml:space="preserve">Ft900device1_sas_azure.pem // used </w:t>
+      </w:r>
+      <w:r>
+        <w:rPr>
+          <w:sz w:val="20"/>
+          <w:szCs w:val="20"/>
+        </w:rPr>
+        <w:t>to generate</w:t>
+      </w:r>
+      <w:r>
+        <w:rPr>
+          <w:sz w:val="20"/>
+          <w:szCs w:val="20"/>
+        </w:rPr>
+        <w:t xml:space="preserve"> SAS security token</w:t>
+      </w:r>
+    </w:p>
+    <w:p>
+      <w:pPr>
+        <w:rPr>
+          <w:sz w:val="20"/>
+          <w:szCs w:val="20"/>
+        </w:rPr>
+      </w:pPr>
+      <w:r>
+        <w:rPr>
+          <w:sz w:val="20"/>
+          <w:szCs w:val="20"/>
+        </w:rPr>
+        <w:tab/>
+      </w:r>
+      <w:r>
+        <w:rPr>
+          <w:sz w:val="20"/>
+          <w:szCs w:val="20"/>
+        </w:rPr>
+        <w:tab/>
+        <w:t xml:space="preserve">Sample for </w:t>
+      </w:r>
+      <w:r>
+        <w:rPr>
+          <w:b/>
+          <w:sz w:val="20"/>
+          <w:szCs w:val="20"/>
+        </w:rPr>
+        <w:t>Microsoft Azure IoT</w:t>
+      </w:r>
+      <w:r>
+        <w:rPr>
+          <w:sz w:val="20"/>
+          <w:szCs w:val="20"/>
+        </w:rPr>
+        <w:t xml:space="preserve"> (using TLS certificate authentication)</w:t>
+      </w:r>
+    </w:p>
+    <w:p>
+      <w:pPr>
+        <w:ind w:left="2160"/>
+        <w:rPr>
+          <w:sz w:val="20"/>
+          <w:szCs w:val="20"/>
+        </w:rPr>
+      </w:pPr>
+      <w:r>
+        <w:rPr>
+          <w:sz w:val="20"/>
+          <w:szCs w:val="20"/>
+        </w:rPr>
+        <w:t>Rootca_azure.pem</w:t>
+      </w:r>
+      <w:r>
+        <w:rPr>
+          <w:sz w:val="20"/>
+          <w:szCs w:val="20"/>
+        </w:rPr>
+        <w:t xml:space="preserve"> // converted .der file from </w:t>
+      </w:r>
+      <w:hyperlink r:id="rId17" w:history="1">
+        <w:r>
+          <w:rPr>
+            <w:rStyle w:val="Hyperlink"/>
+            <w:sz w:val="20"/>
+            <w:szCs w:val="20"/>
+          </w:rPr>
+          <w:t>https://github.com/Azure/azure-iot-sdk-c/blob/master/certs/ms.der</w:t>
+        </w:r>
+      </w:hyperlink>
+      <w:r>
+        <w:rPr>
+          <w:sz w:val="20"/>
+          <w:szCs w:val="20"/>
+        </w:rPr>
+        <w:t xml:space="preserve"> using openssl</w:t>
+      </w:r>
+    </w:p>
+    <w:p>
+      <w:pPr>
+        <w:rPr>
+          <w:sz w:val="20"/>
+          <w:szCs w:val="20"/>
+        </w:rPr>
+      </w:pPr>
+      <w:r>
+        <w:rPr>
+          <w:sz w:val="20"/>
+          <w:szCs w:val="20"/>
+        </w:rPr>
+        <w:tab/>
+      </w:r>
+      <w:r>
+        <w:rPr>
+          <w:sz w:val="20"/>
+          <w:szCs w:val="20"/>
+        </w:rPr>
+        <w:tab/>
+      </w:r>
+      <w:r>
+        <w:rPr>
+          <w:sz w:val="20"/>
+          <w:szCs w:val="20"/>
+        </w:rPr>
+        <w:tab/>
         <w:t>Ft900device1_cert.pem</w:t>
       </w:r>
     </w:p>
@@ -6584,599 +6663,6 @@
             <wp:extent cx="3962400" cy="4558647"/>
             <wp:effectExtent l="0" t="0" r="0" b="0"/>
             <wp:docPr id="1" name="Picture 1"/>
-            <wp:cNvGraphicFramePr>
-              <a:graphicFrameLocks xmlns:a="http://schemas.openxmlformats.org/drawingml/2006/main" noChangeAspect="1"/>
-            </wp:cNvGraphicFramePr>
-            <a:graphic xmlns:a="http://schemas.openxmlformats.org/drawingml/2006/main">
-              <a:graphicData uri="http://schemas.openxmlformats.org/drawingml/2006/picture">
-                <pic:pic xmlns:pic="http://schemas.openxmlformats.org/drawingml/2006/picture">
-                  <pic:nvPicPr>
-                    <pic:cNvPr id="1" name=""/>
-                    <pic:cNvPicPr/>
-                  </pic:nvPicPr>
-                  <pic:blipFill>
-                    <a:blip r:embed="rId17"/>
-                    <a:stretch>
-                      <a:fillRect/>
-                    </a:stretch>
-                  </pic:blipFill>
-                  <pic:spPr>
-                    <a:xfrm>
-                      <a:off x="0" y="0"/>
-                      <a:ext cx="3963008" cy="4559346"/>
-                    </a:xfrm>
-                    <a:prstGeom prst="rect">
-                      <a:avLst/>
-                    </a:prstGeom>
-                  </pic:spPr>
-                </pic:pic>
-              </a:graphicData>
-            </a:graphic>
-          </wp:inline>
-        </w:drawing>
-      </w:r>
-      <w:r>
-        <w:rPr>
-          <w:sz w:val="20"/>
-          <w:szCs w:val="20"/>
-        </w:rPr>
-        <w:t xml:space="preserve"> </w:t>
-      </w:r>
-    </w:p>
-    <w:p>
-      <w:pPr>
-        <w:rPr>
-          <w:sz w:val="20"/>
-          <w:szCs w:val="20"/>
-        </w:rPr>
-      </w:pPr>
-    </w:p>
-    <w:p>
-      <w:pPr>
-        <w:rPr>
-          <w:b/>
-          <w:sz w:val="20"/>
-          <w:szCs w:val="20"/>
-        </w:rPr>
-      </w:pPr>
-      <w:r>
-        <w:rPr>
-          <w:sz w:val="20"/>
-          <w:szCs w:val="20"/>
-        </w:rPr>
-        <w:tab/>
-      </w:r>
-      <w:r>
-        <w:rPr>
-          <w:b/>
-          <w:sz w:val="20"/>
-          <w:szCs w:val="20"/>
-        </w:rPr>
-        <w:t>Procedures:</w:t>
-      </w:r>
-    </w:p>
-    <w:p>
-      <w:pPr>
-        <w:pStyle w:val="ListParagraph"/>
-        <w:numPr>
-          <w:ilvl w:val="0"/>
-          <w:numId w:val="1"/>
-        </w:numPr>
-        <w:rPr>
-          <w:sz w:val="20"/>
-          <w:szCs w:val="20"/>
-        </w:rPr>
-      </w:pPr>
-      <w:r>
-        <w:rPr>
-          <w:sz w:val="20"/>
-          <w:szCs w:val="20"/>
-        </w:rPr>
-        <w:t xml:space="preserve">Add project template: </w:t>
-      </w:r>
-    </w:p>
-    <w:p>
-      <w:pPr>
-        <w:pStyle w:val="ListParagraph"/>
-        <w:numPr>
-          <w:ilvl w:val="1"/>
-          <w:numId w:val="1"/>
-        </w:numPr>
-        <w:rPr>
-          <w:sz w:val="20"/>
-          <w:szCs w:val="20"/>
-        </w:rPr>
-      </w:pPr>
-      <w:r>
-        <w:rPr>
-          <w:sz w:val="20"/>
-          <w:szCs w:val="20"/>
-        </w:rPr>
-        <w:t>FILE &gt; NEW &gt; C PROJECT</w:t>
-      </w:r>
-    </w:p>
-    <w:p>
-      <w:pPr>
-        <w:pStyle w:val="ListParagraph"/>
-        <w:numPr>
-          <w:ilvl w:val="1"/>
-          <w:numId w:val="1"/>
-        </w:numPr>
-        <w:rPr>
-          <w:sz w:val="20"/>
-          <w:szCs w:val="20"/>
-        </w:rPr>
-      </w:pPr>
-      <w:r>
-        <w:rPr>
-          <w:sz w:val="20"/>
-          <w:szCs w:val="20"/>
-        </w:rPr>
-        <w:t>Type project name and select IoT AWS, IoT Azure or IoT GCP.</w:t>
-      </w:r>
-    </w:p>
-    <w:p>
-      <w:pPr>
-        <w:pStyle w:val="ListParagraph"/>
-        <w:numPr>
-          <w:ilvl w:val="0"/>
-          <w:numId w:val="1"/>
-        </w:numPr>
-        <w:rPr>
-          <w:sz w:val="20"/>
-          <w:szCs w:val="20"/>
-        </w:rPr>
-      </w:pPr>
-      <w:r>
-        <w:rPr>
-          <w:sz w:val="20"/>
-          <w:szCs w:val="20"/>
-        </w:rPr>
-        <w:t>(</w:t>
-      </w:r>
-      <w:r>
-        <w:rPr>
-          <w:color w:val="FF0000"/>
-          <w:sz w:val="20"/>
-          <w:szCs w:val="20"/>
-        </w:rPr>
-        <w:t>Optional</w:t>
-      </w:r>
-      <w:r>
-        <w:rPr>
-          <w:sz w:val="20"/>
-          <w:szCs w:val="20"/>
-        </w:rPr>
-        <w:t>) Update MQTT credentials and TLS certificates.</w:t>
-      </w:r>
-    </w:p>
-    <w:p>
-      <w:pPr>
-        <w:pStyle w:val="ListParagraph"/>
-        <w:numPr>
-          <w:ilvl w:val="1"/>
-          <w:numId w:val="1"/>
-        </w:numPr>
-        <w:rPr>
-          <w:sz w:val="20"/>
-          <w:szCs w:val="20"/>
-        </w:rPr>
-      </w:pPr>
-      <w:r>
-        <w:rPr>
-          <w:sz w:val="20"/>
-          <w:szCs w:val="20"/>
-        </w:rPr>
-        <w:t>Update MQTT credentials in iot_config.h</w:t>
-      </w:r>
-    </w:p>
-    <w:p>
-      <w:pPr>
-        <w:pStyle w:val="ListParagraph"/>
-        <w:numPr>
-          <w:ilvl w:val="1"/>
-          <w:numId w:val="1"/>
-        </w:numPr>
-        <w:rPr>
-          <w:sz w:val="20"/>
-          <w:szCs w:val="20"/>
-        </w:rPr>
-      </w:pPr>
-      <w:r>
-        <w:rPr>
-          <w:sz w:val="20"/>
-          <w:szCs w:val="20"/>
-        </w:rPr>
-        <w:t>Update TLS certificates in Certificates folder</w:t>
-      </w:r>
-      <w:r>
-        <w:rPr>
-          <w:sz w:val="20"/>
-          <w:szCs w:val="20"/>
-        </w:rPr>
-        <w:t>.</w:t>
-      </w:r>
-    </w:p>
-    <w:p>
-      <w:pPr>
-        <w:pStyle w:val="ListParagraph"/>
-        <w:numPr>
-          <w:ilvl w:val="0"/>
-          <w:numId w:val="1"/>
-        </w:numPr>
-        <w:rPr>
-          <w:sz w:val="20"/>
-          <w:szCs w:val="20"/>
-        </w:rPr>
-      </w:pPr>
-      <w:r>
-        <w:rPr>
-          <w:sz w:val="20"/>
-          <w:szCs w:val="20"/>
-        </w:rPr>
-        <w:t>Compile and run.</w:t>
-      </w:r>
-      <w:r>
-        <w:rPr>
-          <w:sz w:val="20"/>
-          <w:szCs w:val="20"/>
-        </w:rPr>
-        <w:br w:type="page"/>
-      </w:r>
-    </w:p>
-    <w:p>
-      <w:pPr>
-        <w:ind w:left="720"/>
-        <w:rPr>
-          <w:b/>
-          <w:sz w:val="20"/>
-          <w:szCs w:val="20"/>
-        </w:rPr>
-      </w:pPr>
-      <w:r>
-        <w:rPr>
-          <w:b/>
-          <w:sz w:val="20"/>
-          <w:szCs w:val="20"/>
-        </w:rPr>
-        <w:lastRenderedPageBreak/>
-        <w:t>Notes</w:t>
-      </w:r>
-      <w:r>
-        <w:rPr>
-          <w:b/>
-          <w:sz w:val="20"/>
-          <w:szCs w:val="20"/>
-        </w:rPr>
-        <w:t>:</w:t>
-      </w:r>
-    </w:p>
-    <w:p>
-      <w:pPr>
-        <w:ind w:left="720"/>
-        <w:rPr>
-          <w:sz w:val="20"/>
-          <w:szCs w:val="20"/>
-        </w:rPr>
-      </w:pPr>
-      <w:r>
-        <w:rPr>
-          <w:sz w:val="20"/>
-          <w:szCs w:val="20"/>
-        </w:rPr>
-        <w:t>Currently, for Alpha Release 1</w:t>
-      </w:r>
-      <w:r>
-        <w:rPr>
-          <w:color w:val="FF0000"/>
-          <w:sz w:val="20"/>
-          <w:szCs w:val="20"/>
-        </w:rPr>
-        <w:t>, I am using my certificates and cloud account</w:t>
-      </w:r>
-      <w:r>
-        <w:rPr>
-          <w:sz w:val="20"/>
-          <w:szCs w:val="20"/>
-        </w:rPr>
-        <w:t>.</w:t>
-      </w:r>
-      <w:r>
-        <w:rPr>
-          <w:sz w:val="20"/>
-          <w:szCs w:val="20"/>
-        </w:rPr>
-        <w:t xml:space="preserve"> T</w:t>
-      </w:r>
-      <w:r>
-        <w:rPr>
-          <w:sz w:val="20"/>
-          <w:szCs w:val="20"/>
-        </w:rPr>
-        <w:t xml:space="preserve">his is temporary for validation purposes. </w:t>
-      </w:r>
-      <w:r>
-        <w:rPr>
-          <w:sz w:val="20"/>
-          <w:szCs w:val="20"/>
-        </w:rPr>
-        <w:t>In public toolchain release, t</w:t>
-      </w:r>
-      <w:r>
-        <w:rPr>
-          <w:sz w:val="20"/>
-          <w:szCs w:val="20"/>
-        </w:rPr>
-        <w:t>he following files must be mo</w:t>
-      </w:r>
-      <w:r>
-        <w:rPr>
-          <w:sz w:val="20"/>
-          <w:szCs w:val="20"/>
-        </w:rPr>
-        <w:t>dified</w:t>
-      </w:r>
-      <w:r>
-        <w:rPr>
-          <w:sz w:val="20"/>
-          <w:szCs w:val="20"/>
-        </w:rPr>
-        <w:t>:</w:t>
-      </w:r>
-    </w:p>
-    <w:p>
-      <w:pPr>
-        <w:ind w:left="720" w:firstLine="720"/>
-        <w:rPr>
-          <w:sz w:val="20"/>
-          <w:szCs w:val="20"/>
-          <w:u w:val="single"/>
-        </w:rPr>
-      </w:pPr>
-      <w:r>
-        <w:rPr>
-          <w:sz w:val="20"/>
-          <w:szCs w:val="20"/>
-          <w:u w:val="single"/>
-        </w:rPr>
-        <w:t>Files to be modified</w:t>
-      </w:r>
-    </w:p>
-    <w:p>
-      <w:pPr>
-        <w:spacing w:after="0" w:line="240" w:lineRule="auto"/>
-        <w:rPr>
-          <w:sz w:val="20"/>
-          <w:szCs w:val="20"/>
-        </w:rPr>
-      </w:pPr>
-      <w:r>
-        <w:rPr>
-          <w:sz w:val="20"/>
-          <w:szCs w:val="20"/>
-        </w:rPr>
-        <w:tab/>
-      </w:r>
-      <w:r>
-        <w:rPr>
-          <w:sz w:val="20"/>
-          <w:szCs w:val="20"/>
-        </w:rPr>
-        <w:tab/>
-      </w:r>
-      <w:r>
-        <w:rPr>
-          <w:sz w:val="20"/>
-          <w:szCs w:val="20"/>
-        </w:rPr>
-        <w:t>FT9xx Toolchain\Toolchain\eclipse\templates\templates_iot</w:t>
-      </w:r>
-    </w:p>
-    <w:p>
-      <w:pPr>
-        <w:spacing w:after="0" w:line="240" w:lineRule="auto"/>
-        <w:rPr>
-          <w:sz w:val="20"/>
-          <w:szCs w:val="20"/>
-        </w:rPr>
-      </w:pPr>
-      <w:r>
-        <w:rPr>
-          <w:sz w:val="20"/>
-          <w:szCs w:val="20"/>
-        </w:rPr>
-        <w:tab/>
-      </w:r>
-      <w:r>
-        <w:rPr>
-          <w:sz w:val="20"/>
-          <w:szCs w:val="20"/>
-        </w:rPr>
-        <w:tab/>
-      </w:r>
-      <w:r>
-        <w:rPr>
-          <w:sz w:val="20"/>
-          <w:szCs w:val="20"/>
-        </w:rPr>
-        <w:tab/>
-      </w:r>
-      <w:r>
-        <w:rPr>
-          <w:sz w:val="20"/>
-          <w:szCs w:val="20"/>
-        </w:rPr>
-        <w:t>\Certificates\ft900device1_cert.pem</w:t>
-      </w:r>
-    </w:p>
-    <w:p>
-      <w:pPr>
-        <w:spacing w:after="0" w:line="240" w:lineRule="auto"/>
-        <w:ind w:left="1440" w:firstLine="720"/>
-        <w:rPr>
-          <w:sz w:val="20"/>
-          <w:szCs w:val="20"/>
-        </w:rPr>
-      </w:pPr>
-      <w:r>
-        <w:rPr>
-          <w:sz w:val="20"/>
-          <w:szCs w:val="20"/>
-        </w:rPr>
-        <w:t>\Certificates\ft900device1_pkey.pem</w:t>
-      </w:r>
-    </w:p>
-    <w:p>
-      <w:pPr>
-        <w:spacing w:after="0" w:line="240" w:lineRule="auto"/>
-        <w:ind w:left="1440" w:firstLine="720"/>
-        <w:rPr>
-          <w:sz w:val="20"/>
-          <w:szCs w:val="20"/>
-        </w:rPr>
-      </w:pPr>
-      <w:r>
-        <w:rPr>
-          <w:sz w:val="20"/>
-          <w:szCs w:val="20"/>
-        </w:rPr>
-        <w:t>\Certificates\ft900device1_sas_azure.pem</w:t>
-      </w:r>
-    </w:p>
-    <w:p>
-      <w:pPr>
-        <w:spacing w:after="0" w:line="240" w:lineRule="auto"/>
-        <w:ind w:left="1440" w:firstLine="720"/>
-        <w:rPr>
-          <w:sz w:val="20"/>
-          <w:szCs w:val="20"/>
-        </w:rPr>
-      </w:pPr>
-      <w:r>
-        <w:rPr>
-          <w:sz w:val="20"/>
-          <w:szCs w:val="20"/>
-        </w:rPr>
-        <w:t>\Certificates\rootca.pem</w:t>
-      </w:r>
-    </w:p>
-    <w:p>
-      <w:pPr>
-        <w:spacing w:after="0" w:line="240" w:lineRule="auto"/>
-        <w:ind w:left="1440" w:firstLine="720"/>
-        <w:rPr>
-          <w:sz w:val="20"/>
-          <w:szCs w:val="20"/>
-        </w:rPr>
-      </w:pPr>
-      <w:r>
-        <w:rPr>
-          <w:sz w:val="20"/>
-          <w:szCs w:val="20"/>
-        </w:rPr>
-        <w:t>\Certificates\rootca_gg.pem</w:t>
-      </w:r>
-    </w:p>
-    <w:p>
-      <w:pPr>
-        <w:spacing w:after="0" w:line="240" w:lineRule="auto"/>
-        <w:rPr>
-          <w:sz w:val="20"/>
-          <w:szCs w:val="20"/>
-        </w:rPr>
-      </w:pPr>
-      <w:r>
-        <w:rPr>
-          <w:sz w:val="20"/>
-          <w:szCs w:val="20"/>
-        </w:rPr>
-        <w:tab/>
-      </w:r>
-      <w:r>
-        <w:rPr>
-          <w:sz w:val="20"/>
-          <w:szCs w:val="20"/>
-        </w:rPr>
-        <w:tab/>
-      </w:r>
-      <w:r>
-        <w:rPr>
-          <w:sz w:val="20"/>
-          <w:szCs w:val="20"/>
-        </w:rPr>
-        <w:tab/>
-      </w:r>
-      <w:r>
-        <w:rPr>
-          <w:sz w:val="20"/>
-          <w:szCs w:val="20"/>
-        </w:rPr>
-        <w:t>\Includes\iot_config_aws.h</w:t>
-      </w:r>
-    </w:p>
-    <w:p>
-      <w:pPr>
-        <w:spacing w:after="0" w:line="240" w:lineRule="auto"/>
-        <w:ind w:left="1440" w:firstLine="720"/>
-        <w:rPr>
-          <w:sz w:val="20"/>
-          <w:szCs w:val="20"/>
-        </w:rPr>
-      </w:pPr>
-      <w:r>
-        <w:rPr>
-          <w:sz w:val="20"/>
-          <w:szCs w:val="20"/>
-        </w:rPr>
-        <w:t>\Includes\iot_config_azure.h</w:t>
-      </w:r>
-    </w:p>
-    <w:p>
-      <w:pPr>
-        <w:spacing w:after="0" w:line="240" w:lineRule="auto"/>
-        <w:ind w:left="1440" w:firstLine="720"/>
-        <w:rPr>
-          <w:sz w:val="20"/>
-          <w:szCs w:val="20"/>
-        </w:rPr>
-      </w:pPr>
-      <w:r>
-        <w:rPr>
-          <w:sz w:val="20"/>
-          <w:szCs w:val="20"/>
-        </w:rPr>
-        <w:t>\Includes\iot_config_gcp.h</w:t>
-      </w:r>
-    </w:p>
-    <w:p>
-      <w:pPr>
-        <w:ind w:left="720"/>
-        <w:rPr>
-          <w:b/>
-          <w:sz w:val="20"/>
-          <w:szCs w:val="20"/>
-        </w:rPr>
-      </w:pPr>
-    </w:p>
-    <w:p>
-      <w:pPr>
-        <w:ind w:left="720"/>
-        <w:rPr>
-          <w:b/>
-          <w:sz w:val="20"/>
-          <w:szCs w:val="20"/>
-        </w:rPr>
-      </w:pPr>
-      <w:r>
-        <w:rPr>
-          <w:noProof/>
-          <w:lang w:eastAsia="en-PH"/>
-        </w:rPr>
-        <w:drawing>
-          <wp:inline distT="0" distB="0" distL="0" distR="0" wp14:anchorId="1494628D" wp14:editId="08BDAC5D">
-            <wp:extent cx="4857750" cy="5278131"/>
-            <wp:effectExtent l="0" t="0" r="0" b="0"/>
-            <wp:docPr id="2" name="Picture 2"/>
             <wp:cNvGraphicFramePr>
               <a:graphicFrameLocks xmlns:a="http://schemas.openxmlformats.org/drawingml/2006/main" noChangeAspect="1"/>
             </wp:cNvGraphicFramePr>
@@ -7196,7 +6682,7 @@
                   <pic:spPr>
                     <a:xfrm>
                       <a:off x="0" y="0"/>
-                      <a:ext cx="4865024" cy="5286035"/>
+                      <a:ext cx="3963008" cy="4559346"/>
                     </a:xfrm>
                     <a:prstGeom prst="rect">
                       <a:avLst/>
@@ -7208,6 +6694,214 @@
           </wp:inline>
         </w:drawing>
       </w:r>
+      <w:r>
+        <w:rPr>
+          <w:sz w:val="20"/>
+          <w:szCs w:val="20"/>
+        </w:rPr>
+        <w:t xml:space="preserve"> </w:t>
+      </w:r>
+    </w:p>
+    <w:p>
+      <w:pPr>
+        <w:rPr>
+          <w:sz w:val="20"/>
+          <w:szCs w:val="20"/>
+        </w:rPr>
+      </w:pPr>
+    </w:p>
+    <w:p>
+      <w:pPr>
+        <w:rPr>
+          <w:b/>
+          <w:sz w:val="20"/>
+          <w:szCs w:val="20"/>
+        </w:rPr>
+      </w:pPr>
+      <w:r>
+        <w:rPr>
+          <w:sz w:val="20"/>
+          <w:szCs w:val="20"/>
+        </w:rPr>
+        <w:tab/>
+      </w:r>
+      <w:r>
+        <w:rPr>
+          <w:b/>
+          <w:sz w:val="20"/>
+          <w:szCs w:val="20"/>
+        </w:rPr>
+        <w:t>Procedures:</w:t>
+      </w:r>
+    </w:p>
+    <w:p>
+      <w:pPr>
+        <w:pStyle w:val="ListParagraph"/>
+        <w:numPr>
+          <w:ilvl w:val="0"/>
+          <w:numId w:val="1"/>
+        </w:numPr>
+        <w:rPr>
+          <w:sz w:val="20"/>
+          <w:szCs w:val="20"/>
+        </w:rPr>
+      </w:pPr>
+      <w:r>
+        <w:rPr>
+          <w:sz w:val="20"/>
+          <w:szCs w:val="20"/>
+        </w:rPr>
+        <w:t xml:space="preserve">Add project template: </w:t>
+      </w:r>
+    </w:p>
+    <w:p>
+      <w:pPr>
+        <w:pStyle w:val="ListParagraph"/>
+        <w:numPr>
+          <w:ilvl w:val="1"/>
+          <w:numId w:val="1"/>
+        </w:numPr>
+        <w:rPr>
+          <w:sz w:val="20"/>
+          <w:szCs w:val="20"/>
+        </w:rPr>
+      </w:pPr>
+      <w:r>
+        <w:rPr>
+          <w:sz w:val="20"/>
+          <w:szCs w:val="20"/>
+        </w:rPr>
+        <w:t>FILE &gt; NEW &gt; C PROJECT</w:t>
+      </w:r>
+    </w:p>
+    <w:p>
+      <w:pPr>
+        <w:pStyle w:val="ListParagraph"/>
+        <w:numPr>
+          <w:ilvl w:val="1"/>
+          <w:numId w:val="1"/>
+        </w:numPr>
+        <w:rPr>
+          <w:sz w:val="20"/>
+          <w:szCs w:val="20"/>
+        </w:rPr>
+      </w:pPr>
+      <w:r>
+        <w:rPr>
+          <w:sz w:val="20"/>
+          <w:szCs w:val="20"/>
+        </w:rPr>
+        <w:t>Type project name and select IoT AWS, IoT Azure or IoT GCP.</w:t>
+      </w:r>
+    </w:p>
+    <w:p>
+      <w:pPr>
+        <w:pStyle w:val="ListParagraph"/>
+        <w:numPr>
+          <w:ilvl w:val="0"/>
+          <w:numId w:val="1"/>
+        </w:numPr>
+        <w:rPr>
+          <w:sz w:val="20"/>
+          <w:szCs w:val="20"/>
+        </w:rPr>
+      </w:pPr>
+      <w:r>
+        <w:rPr>
+          <w:sz w:val="20"/>
+          <w:szCs w:val="20"/>
+        </w:rPr>
+        <w:t>(</w:t>
+      </w:r>
+      <w:r>
+        <w:rPr>
+          <w:color w:val="FF0000"/>
+          <w:sz w:val="20"/>
+          <w:szCs w:val="20"/>
+        </w:rPr>
+        <w:t>Optional</w:t>
+      </w:r>
+      <w:r>
+        <w:rPr>
+          <w:sz w:val="20"/>
+          <w:szCs w:val="20"/>
+        </w:rPr>
+        <w:t>) Update MQTT credentials and TLS certificates.</w:t>
+      </w:r>
+    </w:p>
+    <w:p>
+      <w:pPr>
+        <w:pStyle w:val="ListParagraph"/>
+        <w:numPr>
+          <w:ilvl w:val="1"/>
+          <w:numId w:val="1"/>
+        </w:numPr>
+        <w:rPr>
+          <w:sz w:val="20"/>
+          <w:szCs w:val="20"/>
+        </w:rPr>
+      </w:pPr>
+      <w:r>
+        <w:rPr>
+          <w:sz w:val="20"/>
+          <w:szCs w:val="20"/>
+        </w:rPr>
+        <w:t>Update MQTT credentials in iot_config.h</w:t>
+      </w:r>
+    </w:p>
+    <w:p>
+      <w:pPr>
+        <w:pStyle w:val="ListParagraph"/>
+        <w:numPr>
+          <w:ilvl w:val="1"/>
+          <w:numId w:val="1"/>
+        </w:numPr>
+        <w:rPr>
+          <w:sz w:val="20"/>
+          <w:szCs w:val="20"/>
+        </w:rPr>
+      </w:pPr>
+      <w:r>
+        <w:rPr>
+          <w:sz w:val="20"/>
+          <w:szCs w:val="20"/>
+        </w:rPr>
+        <w:t>Update TLS certificates in Certificates folder</w:t>
+      </w:r>
+      <w:r>
+        <w:rPr>
+          <w:sz w:val="20"/>
+          <w:szCs w:val="20"/>
+        </w:rPr>
+        <w:t>.</w:t>
+      </w:r>
+    </w:p>
+    <w:p>
+      <w:pPr>
+        <w:pStyle w:val="ListParagraph"/>
+        <w:numPr>
+          <w:ilvl w:val="0"/>
+          <w:numId w:val="1"/>
+        </w:numPr>
+        <w:rPr>
+          <w:sz w:val="20"/>
+          <w:szCs w:val="20"/>
+        </w:rPr>
+      </w:pPr>
+      <w:r>
+        <w:rPr>
+          <w:sz w:val="20"/>
+          <w:szCs w:val="20"/>
+        </w:rPr>
+        <w:t>Compile and run.</w:t>
+      </w:r>
+      <w:r>
+        <w:rPr>
+          <w:sz w:val="20"/>
+          <w:szCs w:val="20"/>
+        </w:rPr>
+        <w:br w:type="page"/>
+      </w:r>
     </w:p>
     <w:p>
       <w:pPr>
@@ -7218,58 +6912,263 @@
           <w:szCs w:val="20"/>
         </w:rPr>
       </w:pPr>
-    </w:p>
-    <w:p>
-      <w:pPr>
-        <w:rPr>
-          <w:b/>
-          <w:sz w:val="24"/>
-          <w:szCs w:val="24"/>
-        </w:rPr>
-      </w:pPr>
-      <w:r>
-        <w:rPr>
-          <w:b/>
-          <w:sz w:val="24"/>
-          <w:szCs w:val="24"/>
+      <w:r>
+        <w:rPr>
+          <w:b/>
+          <w:sz w:val="20"/>
+          <w:szCs w:val="20"/>
         </w:rPr>
         <w:lastRenderedPageBreak/>
-        <w:t xml:space="preserve">FT900 IoT </w:t>
-      </w:r>
-      <w:r>
-        <w:rPr>
-          <w:b/>
-          <w:sz w:val="24"/>
-          <w:szCs w:val="24"/>
-        </w:rPr>
-        <w:t>Configuration View</w:t>
-      </w:r>
-      <w:r>
-        <w:rPr>
-          <w:b/>
-          <w:sz w:val="24"/>
-          <w:szCs w:val="24"/>
-        </w:rPr>
-        <w:t xml:space="preserve"> for </w:t>
-      </w:r>
-      <w:r>
-        <w:rPr>
-          <w:b/>
-          <w:sz w:val="24"/>
-          <w:szCs w:val="24"/>
-        </w:rPr>
-        <w:t>FT900 Eclipse Toolchain 2.6.0 (IOT Edition)</w:t>
+        <w:t>Notes</w:t>
+      </w:r>
+      <w:r>
+        <w:rPr>
+          <w:b/>
+          <w:sz w:val="20"/>
+          <w:szCs w:val="20"/>
+        </w:rPr>
+        <w:t>:</w:t>
       </w:r>
     </w:p>
     <w:p>
       <w:pPr>
         <w:ind w:left="720"/>
         <w:rPr>
-          <w:b/>
-          <w:sz w:val="20"/>
-          <w:szCs w:val="20"/>
-        </w:rPr>
-      </w:pPr>
+          <w:sz w:val="20"/>
+          <w:szCs w:val="20"/>
+        </w:rPr>
+      </w:pPr>
+      <w:r>
+        <w:rPr>
+          <w:sz w:val="20"/>
+          <w:szCs w:val="20"/>
+        </w:rPr>
+        <w:t xml:space="preserve">Currently, for Alpha Release </w:t>
+      </w:r>
+      <w:r>
+        <w:rPr>
+          <w:sz w:val="20"/>
+          <w:szCs w:val="20"/>
+        </w:rPr>
+        <w:t>3</w:t>
+      </w:r>
+      <w:r>
+        <w:rPr>
+          <w:color w:val="FF0000"/>
+          <w:sz w:val="20"/>
+          <w:szCs w:val="20"/>
+        </w:rPr>
+        <w:t>, I am using my certificates and cloud account</w:t>
+      </w:r>
+      <w:r>
+        <w:rPr>
+          <w:sz w:val="20"/>
+          <w:szCs w:val="20"/>
+        </w:rPr>
+        <w:t>.</w:t>
+      </w:r>
+      <w:r>
+        <w:rPr>
+          <w:sz w:val="20"/>
+          <w:szCs w:val="20"/>
+        </w:rPr>
+        <w:t xml:space="preserve"> T</w:t>
+      </w:r>
+      <w:r>
+        <w:rPr>
+          <w:sz w:val="20"/>
+          <w:szCs w:val="20"/>
+        </w:rPr>
+        <w:t xml:space="preserve">his is temporary for validation purposes. </w:t>
+      </w:r>
+      <w:r>
+        <w:rPr>
+          <w:sz w:val="20"/>
+          <w:szCs w:val="20"/>
+        </w:rPr>
+        <w:t>In public toolchain release, t</w:t>
+      </w:r>
+      <w:r>
+        <w:rPr>
+          <w:sz w:val="20"/>
+          <w:szCs w:val="20"/>
+        </w:rPr>
+        <w:t>he following files must be mo</w:t>
+      </w:r>
+      <w:r>
+        <w:rPr>
+          <w:sz w:val="20"/>
+          <w:szCs w:val="20"/>
+        </w:rPr>
+        <w:t>dified</w:t>
+      </w:r>
+      <w:r>
+        <w:rPr>
+          <w:sz w:val="20"/>
+          <w:szCs w:val="20"/>
+        </w:rPr>
+        <w:t>:</w:t>
+      </w:r>
+    </w:p>
+    <w:p>
+      <w:pPr>
+        <w:ind w:left="720" w:firstLine="720"/>
+        <w:rPr>
+          <w:sz w:val="20"/>
+          <w:szCs w:val="20"/>
+          <w:u w:val="single"/>
+        </w:rPr>
+      </w:pPr>
+      <w:r>
+        <w:rPr>
+          <w:sz w:val="20"/>
+          <w:szCs w:val="20"/>
+          <w:u w:val="single"/>
+        </w:rPr>
+        <w:t>Files to be modified</w:t>
+      </w:r>
+    </w:p>
+    <w:p>
+      <w:pPr>
+        <w:spacing w:after="0" w:line="240" w:lineRule="auto"/>
+        <w:rPr>
+          <w:sz w:val="20"/>
+          <w:szCs w:val="20"/>
+        </w:rPr>
+      </w:pPr>
+      <w:r>
+        <w:rPr>
+          <w:sz w:val="20"/>
+          <w:szCs w:val="20"/>
+        </w:rPr>
+        <w:tab/>
+      </w:r>
+      <w:r>
+        <w:rPr>
+          <w:sz w:val="20"/>
+          <w:szCs w:val="20"/>
+        </w:rPr>
+        <w:tab/>
+      </w:r>
+      <w:r>
+        <w:rPr>
+          <w:sz w:val="20"/>
+          <w:szCs w:val="20"/>
+        </w:rPr>
+        <w:t>FT9xx Toolchain\Toolchain\eclipse\templates\templates_iot</w:t>
+      </w:r>
+    </w:p>
+    <w:p>
+      <w:pPr>
+        <w:spacing w:after="0" w:line="240" w:lineRule="auto"/>
+        <w:rPr>
+          <w:sz w:val="20"/>
+          <w:szCs w:val="20"/>
+        </w:rPr>
+      </w:pPr>
+      <w:r>
+        <w:rPr>
+          <w:sz w:val="20"/>
+          <w:szCs w:val="20"/>
+        </w:rPr>
+        <w:tab/>
+      </w:r>
+      <w:r>
+        <w:rPr>
+          <w:sz w:val="20"/>
+          <w:szCs w:val="20"/>
+        </w:rPr>
+        <w:tab/>
+      </w:r>
+      <w:r>
+        <w:rPr>
+          <w:sz w:val="20"/>
+          <w:szCs w:val="20"/>
+        </w:rPr>
+        <w:tab/>
+      </w:r>
+      <w:r>
+        <w:rPr>
+          <w:sz w:val="20"/>
+          <w:szCs w:val="20"/>
+        </w:rPr>
+        <w:t>\Certificates\ft900device1_cert.pem</w:t>
+      </w:r>
+      <w:r>
+        <w:rPr>
+          <w:sz w:val="20"/>
+          <w:szCs w:val="20"/>
+        </w:rPr>
+        <w:t xml:space="preserve"> - </w:t>
+      </w:r>
+    </w:p>
+    <w:p>
+      <w:pPr>
+        <w:spacing w:after="0" w:line="240" w:lineRule="auto"/>
+        <w:ind w:left="1440" w:firstLine="720"/>
+        <w:rPr>
+          <w:sz w:val="20"/>
+          <w:szCs w:val="20"/>
+        </w:rPr>
+      </w:pPr>
+      <w:r>
+        <w:rPr>
+          <w:sz w:val="20"/>
+          <w:szCs w:val="20"/>
+        </w:rPr>
+        <w:t>\Certificates\ft900device1_pkey.pem</w:t>
+      </w:r>
+    </w:p>
+    <w:p>
+      <w:pPr>
+        <w:spacing w:after="0" w:line="240" w:lineRule="auto"/>
+        <w:ind w:left="1440" w:firstLine="720"/>
+        <w:rPr>
+          <w:sz w:val="20"/>
+          <w:szCs w:val="20"/>
+        </w:rPr>
+      </w:pPr>
+      <w:r>
+        <w:rPr>
+          <w:sz w:val="20"/>
+          <w:szCs w:val="20"/>
+        </w:rPr>
+        <w:t>\Certificates\ft900device1_sas_azure.pem</w:t>
+      </w:r>
+    </w:p>
+    <w:p>
+      <w:pPr>
+        <w:spacing w:after="0" w:line="240" w:lineRule="auto"/>
+        <w:ind w:left="1440" w:firstLine="720"/>
+        <w:rPr>
+          <w:sz w:val="20"/>
+          <w:szCs w:val="20"/>
+        </w:rPr>
+      </w:pPr>
+      <w:r>
+        <w:rPr>
+          <w:sz w:val="20"/>
+          <w:szCs w:val="20"/>
+        </w:rPr>
+        <w:t>\Certificates\rootca.pem</w:t>
+      </w:r>
+    </w:p>
+    <w:p>
+      <w:pPr>
+        <w:spacing w:after="0" w:line="240" w:lineRule="auto"/>
+        <w:ind w:left="1440" w:firstLine="720"/>
+        <w:rPr>
+          <w:sz w:val="20"/>
+          <w:szCs w:val="20"/>
+        </w:rPr>
+      </w:pPr>
+      <w:r>
+        <w:rPr>
+          <w:sz w:val="20"/>
+          <w:szCs w:val="20"/>
+        </w:rPr>
+        <w:t>\Certificates\rootca_gg.pem</w:t>
+      </w:r>
     </w:p>
     <w:p>
       <w:pPr>
@@ -7286,46 +7185,42 @@
           <w:sz w:val="20"/>
           <w:szCs w:val="20"/>
         </w:rPr>
-        <w:t>IoT Configuration view:</w:t>
+        <w:t xml:space="preserve">                These files should be replaced with dummy contents</w:t>
+      </w:r>
+      <w:r>
+        <w:rPr>
+          <w:b/>
+          <w:sz w:val="20"/>
+          <w:szCs w:val="20"/>
+        </w:rPr>
+        <w:t xml:space="preserve"> on actual release</w:t>
+      </w:r>
+      <w:r>
+        <w:rPr>
+          <w:b/>
+          <w:sz w:val="20"/>
+          <w:szCs w:val="20"/>
+        </w:rPr>
+        <w:t>.</w:t>
       </w:r>
     </w:p>
     <w:p>
       <w:pPr>
         <w:ind w:left="720"/>
         <w:rPr>
-          <w:sz w:val="24"/>
-          <w:szCs w:val="24"/>
-        </w:rPr>
-      </w:pPr>
-      <w:r>
-        <w:rPr>
-          <w:sz w:val="20"/>
-          <w:szCs w:val="20"/>
-        </w:rPr>
-        <w:t>The</w:t>
-      </w:r>
-      <w:r>
-        <w:rPr>
-          <w:sz w:val="20"/>
-          <w:szCs w:val="20"/>
-        </w:rPr>
-        <w:t xml:space="preserve"> IoT Configuration view provides a UI to modify the IoT configurations.</w:t>
-      </w:r>
-      <w:r>
-        <w:rPr>
-          <w:sz w:val="20"/>
-          <w:szCs w:val="20"/>
-        </w:rPr>
-        <w:t xml:space="preserve"> </w:t>
-      </w:r>
+          <w:b/>
+          <w:sz w:val="20"/>
+          <w:szCs w:val="20"/>
+        </w:rPr>
+      </w:pPr>
     </w:p>
     <w:p>
       <w:pPr>
         <w:ind w:left="720"/>
         <w:rPr>
           <w:b/>
-          <w:sz w:val="24"/>
-          <w:szCs w:val="24"/>
+          <w:sz w:val="20"/>
+          <w:szCs w:val="20"/>
         </w:rPr>
       </w:pPr>
       <w:r>
@@ -7334,10 +7229,10 @@
           <w:lang w:eastAsia="en-PH"/>
         </w:rPr>
         <w:drawing>
-          <wp:inline distT="0" distB="0" distL="0" distR="0" wp14:anchorId="21720012" wp14:editId="2D797E85">
-            <wp:extent cx="3035300" cy="4274798"/>
+          <wp:inline distT="0" distB="0" distL="0" distR="0" wp14:anchorId="1494628D" wp14:editId="08BDAC5D">
+            <wp:extent cx="4857750" cy="5278131"/>
             <wp:effectExtent l="0" t="0" r="0" b="0"/>
-            <wp:docPr id="6" name="Picture 6"/>
+            <wp:docPr id="2" name="Picture 2"/>
             <wp:cNvGraphicFramePr>
               <a:graphicFrameLocks xmlns:a="http://schemas.openxmlformats.org/drawingml/2006/main" noChangeAspect="1"/>
             </wp:cNvGraphicFramePr>
@@ -7357,6 +7252,167 @@
                   <pic:spPr>
                     <a:xfrm>
                       <a:off x="0" y="0"/>
+                      <a:ext cx="4865024" cy="5286035"/>
+                    </a:xfrm>
+                    <a:prstGeom prst="rect">
+                      <a:avLst/>
+                    </a:prstGeom>
+                  </pic:spPr>
+                </pic:pic>
+              </a:graphicData>
+            </a:graphic>
+          </wp:inline>
+        </w:drawing>
+      </w:r>
+    </w:p>
+    <w:p>
+      <w:pPr>
+        <w:ind w:left="720"/>
+        <w:rPr>
+          <w:b/>
+          <w:sz w:val="20"/>
+          <w:szCs w:val="20"/>
+        </w:rPr>
+      </w:pPr>
+    </w:p>
+    <w:p>
+      <w:pPr>
+        <w:rPr>
+          <w:b/>
+          <w:sz w:val="24"/>
+          <w:szCs w:val="24"/>
+        </w:rPr>
+      </w:pPr>
+      <w:r>
+        <w:rPr>
+          <w:b/>
+          <w:sz w:val="24"/>
+          <w:szCs w:val="24"/>
+        </w:rPr>
+        <w:lastRenderedPageBreak/>
+        <w:t xml:space="preserve">FT900 IoT </w:t>
+      </w:r>
+      <w:r>
+        <w:rPr>
+          <w:b/>
+          <w:sz w:val="24"/>
+          <w:szCs w:val="24"/>
+        </w:rPr>
+        <w:t>Configuration View</w:t>
+      </w:r>
+      <w:r>
+        <w:rPr>
+          <w:b/>
+          <w:sz w:val="24"/>
+          <w:szCs w:val="24"/>
+        </w:rPr>
+        <w:t xml:space="preserve"> for </w:t>
+      </w:r>
+      <w:r>
+        <w:rPr>
+          <w:b/>
+          <w:sz w:val="24"/>
+          <w:szCs w:val="24"/>
+        </w:rPr>
+        <w:t>FT900 Eclipse Toolchain 2.6.0 (IOT Edition)</w:t>
+      </w:r>
+    </w:p>
+    <w:p>
+      <w:pPr>
+        <w:ind w:left="720"/>
+        <w:rPr>
+          <w:b/>
+          <w:sz w:val="20"/>
+          <w:szCs w:val="20"/>
+        </w:rPr>
+      </w:pPr>
+    </w:p>
+    <w:p>
+      <w:pPr>
+        <w:ind w:left="720"/>
+        <w:rPr>
+          <w:b/>
+          <w:sz w:val="20"/>
+          <w:szCs w:val="20"/>
+        </w:rPr>
+      </w:pPr>
+      <w:r>
+        <w:rPr>
+          <w:b/>
+          <w:sz w:val="20"/>
+          <w:szCs w:val="20"/>
+        </w:rPr>
+        <w:t>IoT Configuration view:</w:t>
+      </w:r>
+    </w:p>
+    <w:p>
+      <w:pPr>
+        <w:ind w:left="720"/>
+        <w:rPr>
+          <w:sz w:val="24"/>
+          <w:szCs w:val="24"/>
+        </w:rPr>
+      </w:pPr>
+      <w:r>
+        <w:rPr>
+          <w:sz w:val="20"/>
+          <w:szCs w:val="20"/>
+        </w:rPr>
+        <w:t>The</w:t>
+      </w:r>
+      <w:r>
+        <w:rPr>
+          <w:sz w:val="20"/>
+          <w:szCs w:val="20"/>
+        </w:rPr>
+        <w:t xml:space="preserve"> IoT Configuration view provides a UI to modify the IoT configurations.</w:t>
+      </w:r>
+      <w:r>
+        <w:rPr>
+          <w:sz w:val="20"/>
+          <w:szCs w:val="20"/>
+        </w:rPr>
+        <w:t xml:space="preserve"> </w:t>
+      </w:r>
+    </w:p>
+    <w:p>
+      <w:pPr>
+        <w:ind w:left="720"/>
+        <w:rPr>
+          <w:b/>
+          <w:sz w:val="24"/>
+          <w:szCs w:val="24"/>
+        </w:rPr>
+      </w:pPr>
+      <w:r>
+        <w:rPr>
+          <w:noProof/>
+          <w:lang w:eastAsia="en-PH"/>
+        </w:rPr>
+        <w:drawing>
+          <wp:inline distT="0" distB="0" distL="0" distR="0" wp14:anchorId="21720012" wp14:editId="2D797E85">
+            <wp:extent cx="3035300" cy="4274798"/>
+            <wp:effectExtent l="0" t="0" r="0" b="0"/>
+            <wp:docPr id="6" name="Picture 6"/>
+            <wp:cNvGraphicFramePr>
+              <a:graphicFrameLocks xmlns:a="http://schemas.openxmlformats.org/drawingml/2006/main" noChangeAspect="1"/>
+            </wp:cNvGraphicFramePr>
+            <a:graphic xmlns:a="http://schemas.openxmlformats.org/drawingml/2006/main">
+              <a:graphicData uri="http://schemas.openxmlformats.org/drawingml/2006/picture">
+                <pic:pic xmlns:pic="http://schemas.openxmlformats.org/drawingml/2006/picture">
+                  <pic:nvPicPr>
+                    <pic:cNvPr id="1" name=""/>
+                    <pic:cNvPicPr/>
+                  </pic:nvPicPr>
+                  <pic:blipFill>
+                    <a:blip r:embed="rId20"/>
+                    <a:stretch>
+                      <a:fillRect/>
+                    </a:stretch>
+                  </pic:blipFill>
+                  <pic:spPr>
+                    <a:xfrm>
+                      <a:off x="0" y="0"/>
                       <a:ext cx="3079293" cy="4336756"/>
                     </a:xfrm>
                     <a:prstGeom prst="rect">
@@ -7508,7 +7564,7 @@
                     </pic:cNvPicPr>
                   </pic:nvPicPr>
                   <pic:blipFill>
-                    <a:blip r:embed="rId20">
+                    <a:blip r:embed="rId21">
                       <a:extLst>
                         <a:ext uri="{28A0092B-C50C-407E-A947-70E740481C1C}">
                           <a14:useLocalDpi xmlns:a14="http://schemas.microsoft.com/office/drawing/2010/main" val="0"/>
@@ -7575,7 +7631,7 @@
                     </pic:cNvPicPr>
                   </pic:nvPicPr>
                   <pic:blipFill>
-                    <a:blip r:embed="rId21">
+                    <a:blip r:embed="rId22">
                       <a:extLst>
                         <a:ext uri="{28A0092B-C50C-407E-A947-70E740481C1C}">
                           <a14:useLocalDpi xmlns:a14="http://schemas.microsoft.com/office/drawing/2010/main" val="0"/>
@@ -7642,7 +7698,7 @@
                     </pic:cNvPicPr>
                   </pic:nvPicPr>
                   <pic:blipFill>
-                    <a:blip r:embed="rId22">
+                    <a:blip r:embed="rId23">
                       <a:extLst>
                         <a:ext uri="{28A0092B-C50C-407E-A947-70E740481C1C}">
                           <a14:useLocalDpi xmlns:a14="http://schemas.microsoft.com/office/drawing/2010/main" val="0"/>
@@ -7824,7 +7880,7 @@
           <w:szCs w:val="20"/>
           <w:lang w:eastAsia="en-PH"/>
         </w:rPr>
-        <w:t>FT900 RevA, FT900 RevB</w:t>
+        <w:t>FT900 RevA, B, C</w:t>
       </w:r>
     </w:p>
     <w:p>
@@ -7880,7 +7936,7 @@
         </w:rPr>
         <w:t xml:space="preserve">Amazon AWS Console </w:t>
       </w:r>
-      <w:hyperlink r:id="rId23" w:history="1">
+      <w:hyperlink r:id="rId24" w:history="1">
         <w:r>
           <w:rPr>
             <w:rStyle w:val="Hyperlink"/>
@@ -7919,7 +7975,7 @@
         </w:rPr>
         <w:t xml:space="preserve">Google Cloud Console </w:t>
       </w:r>
-      <w:hyperlink r:id="rId24" w:history="1">
+      <w:hyperlink r:id="rId25" w:history="1">
         <w:r>
           <w:rPr>
             <w:rStyle w:val="Hyperlink"/>
@@ -7955,7 +8011,7 @@
         </w:rPr>
         <w:t xml:space="preserve">Microsoft Azure Portal </w:t>
       </w:r>
-      <w:hyperlink r:id="rId25" w:history="1">
+      <w:hyperlink r:id="rId26" w:history="1">
         <w:r>
           <w:rPr>
             <w:rStyle w:val="Hyperlink"/>
@@ -8018,7 +8074,7 @@
           <w:szCs w:val="20"/>
         </w:rPr>
       </w:pPr>
-      <w:hyperlink r:id="rId26" w:history="1">
+      <w:hyperlink r:id="rId27" w:history="1">
         <w:r>
           <w:rPr>
             <w:rStyle w:val="Hyperlink"/>
@@ -8041,7 +8097,7 @@
           <w:szCs w:val="20"/>
         </w:rPr>
       </w:pPr>
-      <w:hyperlink r:id="rId27" w:history="1">
+      <w:hyperlink r:id="rId28" w:history="1">
         <w:r>
           <w:rPr>
             <w:rStyle w:val="Hyperlink"/>
@@ -8064,7 +8120,7 @@
           <w:szCs w:val="20"/>
         </w:rPr>
       </w:pPr>
-      <w:hyperlink r:id="rId28" w:history="1">
+      <w:hyperlink r:id="rId29" w:history="1">
         <w:r>
           <w:rPr>
             <w:rStyle w:val="Hyperlink"/>
@@ -8183,19 +8239,7 @@
           <w:szCs w:val="20"/>
           <w:lang w:eastAsia="en-PH"/>
         </w:rPr>
-        <w:t>[FIXED</w:t>
-      </w:r>
-      <w:bookmarkStart w:id="0" w:name="_GoBack"/>
-      <w:bookmarkEnd w:id="0"/>
-      <w:r>
-        <w:rPr>
-          <w:rFonts w:ascii="Calibri" w:eastAsia="Times New Roman" w:hAnsi="Calibri" w:cs="Times New Roman"/>
-          <w:color w:val="FF0000"/>
-          <w:sz w:val="20"/>
-          <w:szCs w:val="20"/>
-          <w:lang w:eastAsia="en-PH"/>
-        </w:rPr>
-        <w:t xml:space="preserve"> in Alpha Release 2]</w:t>
+        <w:t>[FIXED in Alpha Release 2]</w:t>
       </w:r>
     </w:p>
     <w:p>
@@ -8233,7 +8277,47 @@
           <w:szCs w:val="20"/>
           <w:lang w:eastAsia="en-PH"/>
         </w:rPr>
-        <w:t>Support RevC.</w:t>
+        <w:t>Support RevC</w:t>
+      </w:r>
+      <w:r>
+        <w:rPr>
+          <w:rFonts w:ascii="Calibri" w:eastAsia="Times New Roman" w:hAnsi="Calibri" w:cs="Times New Roman"/>
+          <w:color w:val="000000"/>
+          <w:sz w:val="20"/>
+          <w:szCs w:val="20"/>
+          <w:lang w:eastAsia="en-PH"/>
+        </w:rPr>
+        <w:t xml:space="preserve"> </w:t>
+      </w:r>
+      <w:r>
+        <w:rPr>
+          <w:rFonts w:ascii="Calibri" w:eastAsia="Times New Roman" w:hAnsi="Calibri" w:cs="Times New Roman"/>
+          <w:color w:val="000000"/>
+          <w:sz w:val="20"/>
+          <w:szCs w:val="20"/>
+          <w:lang w:eastAsia="en-PH"/>
+        </w:rPr>
+        <w:t>(</w:t>
+      </w:r>
+      <w:r>
+        <w:rPr>
+          <w:rFonts w:ascii="Calibri" w:eastAsia="Times New Roman" w:hAnsi="Calibri" w:cs="Times New Roman"/>
+          <w:color w:val="000000"/>
+          <w:sz w:val="20"/>
+          <w:szCs w:val="20"/>
+          <w:lang w:eastAsia="en-PH"/>
+        </w:rPr>
+        <w:t>requires internal RTC instead of external RTC)</w:t>
+      </w:r>
+      <w:r>
+        <w:rPr>
+          <w:rFonts w:ascii="Calibri" w:eastAsia="Times New Roman" w:hAnsi="Calibri" w:cs="Times New Roman"/>
+          <w:color w:val="000000"/>
+          <w:sz w:val="20"/>
+          <w:szCs w:val="20"/>
+          <w:lang w:eastAsia="en-PH"/>
+        </w:rPr>
+        <w:t>.</w:t>
       </w:r>
     </w:p>
     <w:p>
@@ -8257,7 +8341,73 @@
           <w:szCs w:val="20"/>
           <w:lang w:eastAsia="en-PH"/>
         </w:rPr>
-        <w:t>FT900 RevC does not work according to Unna. (I dont have a RevC).</w:t>
+        <w:t xml:space="preserve">FT900 RevC </w:t>
+      </w:r>
+      <w:r>
+        <w:rPr>
+          <w:rFonts w:ascii="Calibri" w:eastAsia="Times New Roman" w:hAnsi="Calibri" w:cs="Times New Roman"/>
+          <w:color w:val="000000"/>
+          <w:sz w:val="20"/>
+          <w:szCs w:val="20"/>
+          <w:lang w:eastAsia="en-PH"/>
+        </w:rPr>
+        <w:t xml:space="preserve">crashes </w:t>
+      </w:r>
+      <w:bookmarkStart w:id="0" w:name="_GoBack"/>
+      <w:bookmarkEnd w:id="0"/>
+      <w:r>
+        <w:rPr>
+          <w:rFonts w:ascii="Calibri" w:eastAsia="Times New Roman" w:hAnsi="Calibri" w:cs="Times New Roman"/>
+          <w:color w:val="000000"/>
+          <w:sz w:val="20"/>
+          <w:szCs w:val="20"/>
+          <w:lang w:eastAsia="en-PH"/>
+        </w:rPr>
+        <w:t>according to Unna. (I dont have a RevC).</w:t>
+      </w:r>
+    </w:p>
+    <w:p>
+      <w:pPr>
+        <w:pStyle w:val="ListParagraph"/>
+        <w:spacing w:after="0" w:line="240" w:lineRule="auto"/>
+        <w:ind w:left="1080"/>
+        <w:rPr>
+          <w:rFonts w:ascii="Calibri" w:eastAsia="Times New Roman" w:hAnsi="Calibri" w:cs="Times New Roman"/>
+          <w:color w:val="FF0000"/>
+          <w:sz w:val="20"/>
+          <w:szCs w:val="20"/>
+          <w:lang w:eastAsia="en-PH"/>
+        </w:rPr>
+      </w:pPr>
+      <w:r>
+        <w:rPr>
+          <w:rFonts w:ascii="Calibri" w:eastAsia="Times New Roman" w:hAnsi="Calibri" w:cs="Times New Roman"/>
+          <w:color w:val="FF0000"/>
+          <w:sz w:val="20"/>
+          <w:szCs w:val="20"/>
+          <w:lang w:eastAsia="en-PH"/>
+        </w:rPr>
+        <w:t xml:space="preserve">[FIXED in Alpha Release </w:t>
+      </w:r>
+      <w:r>
+        <w:rPr>
+          <w:rFonts w:ascii="Calibri" w:eastAsia="Times New Roman" w:hAnsi="Calibri" w:cs="Times New Roman"/>
+          <w:color w:val="FF0000"/>
+          <w:sz w:val="20"/>
+          <w:szCs w:val="20"/>
+          <w:lang w:eastAsia="en-PH"/>
+        </w:rPr>
+        <w:t>3</w:t>
+      </w:r>
+      <w:r>
+        <w:rPr>
+          <w:rFonts w:ascii="Calibri" w:eastAsia="Times New Roman" w:hAnsi="Calibri" w:cs="Times New Roman"/>
+          <w:color w:val="FF0000"/>
+          <w:sz w:val="20"/>
+          <w:szCs w:val="20"/>
+          <w:lang w:eastAsia="en-PH"/>
+        </w:rPr>
+        <w:t>]</w:t>
       </w:r>
     </w:p>
     <w:p>
@@ -8536,7 +8686,7 @@
 </file>
 
 <file path=word/numbering.xml><?xml version="1.0" encoding="utf-8"?>
-<w:numbering xmlns:wpc="http://schemas.microsoft.com/office/word/2010/wordprocessingCanvas" xmlns:mc="http://schemas.openxmlformats.org/markup-compatibility/2006" xmlns:o="urn:schemas-microsoft-com:office:office" xmlns:r="http://schemas.openxmlformats.org/officeDocument/2006/relationships" xmlns:m="http://schemas.openxmlformats.org/officeDocument/2006/math" xmlns:v="urn:schemas-microsoft-com:vml" xmlns:wp14="http://schemas.microsoft.com/office/word/2010/wordprocessingDrawing" xmlns:wp="http://schemas.openxmlformats.org/drawingml/2006/wordprocessingDrawing" xmlns:w10="urn:schemas-microsoft-com:office:word" xmlns:w="http://schemas.openxmlformats.org/wordprocessingml/2006/main" xmlns:w14="http://schemas.microsoft.com/office/word/2010/wordml" xmlns:w15="http://schemas.microsoft.com/office/word/2012/wordml" xmlns:wpg="http://schemas.microsoft.com/office/word/2010/wordprocessingGroup" xmlns:wpi="http://schemas.microsoft.com/office/word/2010/wordprocessingInk" xmlns:wne="http://schemas.microsoft.com/office/word/2006/wordml" xmlns:wps="http://schemas.microsoft.com/office/word/2010/wordprocessingShape" mc:Ignorable="w14 w15 wp14">
+<w:numbering xmlns:wpc="http://schemas.microsoft.com/office/word/2010/wordprocessingCanvas" xmlns:mc="http://schemas.openxmlformats.org/markup-compatibility/2006" xmlns:o="urn:schemas-microsoft-com:office:office" xmlns:r="http://schemas.openxmlformats.org/officeDocument/2006/relationships" xmlns:m="http://schemas.openxmlformats.org/officeDocument/2006/math" xmlns:v="urn:schemas-microsoft-com:vml" xmlns:wp14="http://schemas.microsoft.com/office/word/2010/wordprocessingDrawing" xmlns:wp="http://schemas.openxmlformats.org/drawingml/2006/wordprocessingDrawing" xmlns:w10="urn:schemas-microsoft-com:office:word" xmlns:w="http://schemas.openxmlformats.org/wordprocessingml/2006/main" xmlns:w14="http://schemas.microsoft.com/office/word/2010/wordml" xmlns:wpg="http://schemas.microsoft.com/office/word/2010/wordprocessingGroup" xmlns:wpi="http://schemas.microsoft.com/office/word/2010/wordprocessingInk" xmlns:wne="http://schemas.microsoft.com/office/word/2006/wordml" xmlns:wps="http://schemas.microsoft.com/office/word/2010/wordprocessingShape" mc:Ignorable="w14 wp14">
   <w:abstractNum w:abstractNumId="0">
     <w:nsid w:val="08AD051F"/>
     <w:multiLevelType w:val="hybridMultilevel"/>
@@ -9187,7 +9337,7 @@
 </file>
 
 <file path=word/styles.xml><?xml version="1.0" encoding="utf-8"?>
-<w:styles xmlns:mc="http://schemas.openxmlformats.org/markup-compatibility/2006" xmlns:r="http://schemas.openxmlformats.org/officeDocument/2006/relationships" xmlns:w="http://schemas.openxmlformats.org/wordprocessingml/2006/main" xmlns:w14="http://schemas.microsoft.com/office/word/2010/wordml" xmlns:w15="http://schemas.microsoft.com/office/word/2012/wordml" mc:Ignorable="w14 w15">
+<w:styles xmlns:mc="http://schemas.openxmlformats.org/markup-compatibility/2006" xmlns:r="http://schemas.openxmlformats.org/officeDocument/2006/relationships" xmlns:w="http://schemas.openxmlformats.org/wordprocessingml/2006/main" xmlns:w14="http://schemas.microsoft.com/office/word/2010/wordml" mc:Ignorable="w14">
   <w:docDefaults>
     <w:rPrDefault>
       <w:rPr>
@@ -9203,378 +9353,144 @@
       </w:pPr>
     </w:pPrDefault>
   </w:docDefaults>
-  <w:latentStyles w:defLockedState="0" w:defUIPriority="99" w:defSemiHidden="0" w:defUnhideWhenUsed="0" w:defQFormat="0" w:count="371">
-    <w:lsdException w:name="Normal" w:uiPriority="0" w:qFormat="1"/>
-    <w:lsdException w:name="heading 1" w:uiPriority="9" w:qFormat="1"/>
-    <w:lsdException w:name="heading 2" w:semiHidden="1" w:uiPriority="9" w:unhideWhenUsed="1" w:qFormat="1"/>
-    <w:lsdException w:name="heading 3" w:semiHidden="1" w:uiPriority="9" w:unhideWhenUsed="1" w:qFormat="1"/>
-    <w:lsdException w:name="heading 4" w:semiHidden="1" w:uiPriority="9" w:unhideWhenUsed="1" w:qFormat="1"/>
-    <w:lsdException w:name="heading 5" w:semiHidden="1" w:uiPriority="9" w:unhideWhenUsed="1" w:qFormat="1"/>
-    <w:lsdException w:name="heading 6" w:semiHidden="1" w:uiPriority="9" w:unhideWhenUsed="1" w:qFormat="1"/>
-    <w:lsdException w:name="heading 7" w:semiHidden="1" w:uiPriority="9" w:unhideWhenUsed="1" w:qFormat="1"/>
-    <w:lsdException w:name="heading 8" w:semiHidden="1" w:uiPriority="9" w:unhideWhenUsed="1" w:qFormat="1"/>
-    <w:lsdException w:name="heading 9" w:semiHidden="1" w:uiPriority="9" w:unhideWhenUsed="1" w:qFormat="1"/>
-    <w:lsdException w:name="index 1" w:semiHidden="1" w:unhideWhenUsed="1"/>
-    <w:lsdException w:name="index 2" w:semiHidden="1" w:unhideWhenUsed="1"/>
-    <w:lsdException w:name="index 3" w:semiHidden="1" w:unhideWhenUsed="1"/>
-    <w:lsdException w:name="index 4" w:semiHidden="1" w:unhideWhenUsed="1"/>
-    <w:lsdException w:name="index 5" w:semiHidden="1" w:unhideWhenUsed="1"/>
-    <w:lsdException w:name="index 6" w:semiHidden="1" w:unhideWhenUsed="1"/>
-    <w:lsdException w:name="index 7" w:semiHidden="1" w:unhideWhenUsed="1"/>
-    <w:lsdException w:name="index 8" w:semiHidden="1" w:unhideWhenUsed="1"/>
-    <w:lsdException w:name="index 9" w:semiHidden="1" w:unhideWhenUsed="1"/>
-    <w:lsdException w:name="toc 1" w:semiHidden="1" w:uiPriority="39" w:unhideWhenUsed="1"/>
-    <w:lsdException w:name="toc 2" w:semiHidden="1" w:uiPriority="39" w:unhideWhenUsed="1"/>
-    <w:lsdException w:name="toc 3" w:semiHidden="1" w:uiPriority="39" w:unhideWhenUsed="1"/>
-    <w:lsdException w:name="toc 4" w:semiHidden="1" w:uiPriority="39" w:unhideWhenUsed="1"/>
-    <w:lsdException w:name="toc 5" w:semiHidden="1" w:uiPriority="39" w:unhideWhenUsed="1"/>
-    <w:lsdException w:name="toc 6" w:semiHidden="1" w:uiPriority="39" w:unhideWhenUsed="1"/>
-    <w:lsdException w:name="toc 7" w:semiHidden="1" w:uiPriority="39" w:unhideWhenUsed="1"/>
-    <w:lsdException w:name="toc 8" w:semiHidden="1" w:uiPriority="39" w:unhideWhenUsed="1"/>
-    <w:lsdException w:name="toc 9" w:semiHidden="1" w:uiPriority="39" w:unhideWhenUsed="1"/>
-    <w:lsdException w:name="Normal Indent" w:semiHidden="1" w:unhideWhenUsed="1"/>
-    <w:lsdException w:name="footnote text" w:semiHidden="1" w:unhideWhenUsed="1"/>
-    <w:lsdException w:name="annotation text" w:semiHidden="1" w:unhideWhenUsed="1"/>
-    <w:lsdException w:name="header" w:semiHidden="1" w:unhideWhenUsed="1"/>
-    <w:lsdException w:name="footer" w:semiHidden="1" w:unhideWhenUsed="1"/>
-    <w:lsdException w:name="index heading" w:semiHidden="1" w:unhideWhenUsed="1"/>
-    <w:lsdException w:name="caption" w:semiHidden="1" w:uiPriority="35" w:unhideWhenUsed="1" w:qFormat="1"/>
-    <w:lsdException w:name="table of figures" w:semiHidden="1" w:unhideWhenUsed="1"/>
-    <w:lsdException w:name="envelope address" w:semiHidden="1" w:unhideWhenUsed="1"/>
-    <w:lsdException w:name="envelope return" w:semiHidden="1" w:unhideWhenUsed="1"/>
-    <w:lsdException w:name="footnote reference" w:semiHidden="1" w:unhideWhenUsed="1"/>
-    <w:lsdException w:name="annotation reference" w:semiHidden="1" w:unhideWhenUsed="1"/>
-    <w:lsdException w:name="line number" w:semiHidden="1" w:unhideWhenUsed="1"/>
-    <w:lsdException w:name="page number" w:semiHidden="1" w:unhideWhenUsed="1"/>
-    <w:lsdException w:name="endnote reference" w:semiHidden="1" w:unhideWhenUsed="1"/>
-    <w:lsdException w:name="endnote text" w:semiHidden="1" w:unhideWhenUsed="1"/>
-    <w:lsdException w:name="table of authorities" w:semiHidden="1" w:unhideWhenUsed="1"/>
-    <w:lsdException w:name="macro" w:semiHidden="1" w:unhideWhenUsed="1"/>
-    <w:lsdException w:name="toa heading" w:semiHidden="1" w:unhideWhenUsed="1"/>
-    <w:lsdException w:name="List" w:semiHidden="1" w:unhideWhenUsed="1"/>
-    <w:lsdException w:name="List Bullet" w:semiHidden="1" w:unhideWhenUsed="1"/>
-    <w:lsdException w:name="List Number" w:semiHidden="1" w:unhideWhenUsed="1"/>
-    <w:lsdException w:name="List 2" w:semiHidden="1" w:unhideWhenUsed="1"/>
-    <w:lsdException w:name="List 3" w:semiHidden="1" w:unhideWhenUsed="1"/>
-    <w:lsdException w:name="List 4" w:semiHidden="1" w:unhideWhenUsed="1"/>
-    <w:lsdException w:name="List 5" w:semiHidden="1" w:unhideWhenUsed="1"/>
-    <w:lsdException w:name="List Bullet 2" w:semiHidden="1" w:unhideWhenUsed="1"/>
-    <w:lsdException w:name="List Bullet 3" w:semiHidden="1" w:unhideWhenUsed="1"/>
-    <w:lsdException w:name="List Bullet 4" w:semiHidden="1" w:unhideWhenUsed="1"/>
-    <w:lsdException w:name="List Bullet 5" w:semiHidden="1" w:unhideWhenUsed="1"/>
-    <w:lsdException w:name="List Number 2" w:semiHidden="1" w:unhideWhenUsed="1"/>
-    <w:lsdException w:name="List Number 3" w:semiHidden="1" w:unhideWhenUsed="1"/>
-    <w:lsdException w:name="List Number 4" w:semiHidden="1" w:unhideWhenUsed="1"/>
-    <w:lsdException w:name="List Number 5" w:semiHidden="1" w:unhideWhenUsed="1"/>
-    <w:lsdException w:name="Title" w:uiPriority="10" w:qFormat="1"/>
-    <w:lsdException w:name="Closing" w:semiHidden="1" w:unhideWhenUsed="1"/>
-    <w:lsdException w:name="Signature" w:semiHidden="1" w:unhideWhenUsed="1"/>
-    <w:lsdException w:name="Default Paragraph Font" w:semiHidden="1" w:uiPriority="1" w:unhideWhenUsed="1"/>
-    <w:lsdException w:name="Body Text" w:semiHidden="1" w:unhideWhenUsed="1"/>
-    <w:lsdException w:name="Body Text Indent" w:semiHidden="1" w:unhideWhenUsed="1"/>
-    <w:lsdException w:name="List Continue" w:semiHidden="1" w:unhideWhenUsed="1"/>
-    <w:lsdException w:name="List Continue 2" w:semiHidden="1" w:unhideWhenUsed="1"/>
-    <w:lsdException w:name="List Continue 3" w:semiHidden="1" w:unhideWhenUsed="1"/>
-    <w:lsdException w:name="List Continue 4" w:semiHidden="1" w:unhideWhenUsed="1"/>
-    <w:lsdException w:name="List Continue 5" w:semiHidden="1" w:unhideWhenUsed="1"/>
-    <w:lsdException w:name="Message Header" w:semiHidden="1" w:unhideWhenUsed="1"/>
-    <w:lsdException w:name="Subtitle" w:uiPriority="11" w:qFormat="1"/>
-    <w:lsdException w:name="Salutation" w:semiHidden="1" w:unhideWhenUsed="1"/>
-    <w:lsdException w:name="Date" w:semiHidden="1" w:unhideWhenUsed="1"/>
-    <w:lsdException w:name="Body Text First Indent" w:semiHidden="1" w:unhideWhenUsed="1"/>
-    <w:lsdException w:name="Body Text First Indent 2" w:semiHidden="1" w:unhideWhenUsed="1"/>
-    <w:lsdException w:name="Note Heading" w:semiHidden="1" w:unhideWhenUsed="1"/>
-    <w:lsdException w:name="Body Text 2" w:semiHidden="1" w:unhideWhenUsed="1"/>
-    <w:lsdException w:name="Body Text 3" w:semiHidden="1" w:unhideWhenUsed="1"/>
-    <w:lsdException w:name="Body Text Indent 2" w:semiHidden="1" w:unhideWhenUsed="1"/>
-    <w:lsdException w:name="Body Text Indent 3" w:semiHidden="1" w:unhideWhenUsed="1"/>
-    <w:lsdException w:name="Block Text" w:semiHidden="1" w:unhideWhenUsed="1"/>
-    <w:lsdException w:name="Hyperlink" w:semiHidden="1" w:unhideWhenUsed="1"/>
-    <w:lsdException w:name="FollowedHyperlink" w:semiHidden="1" w:unhideWhenUsed="1"/>
-    <w:lsdException w:name="Strong" w:uiPriority="22" w:qFormat="1"/>
-    <w:lsdException w:name="Emphasis" w:uiPriority="20" w:qFormat="1"/>
-    <w:lsdException w:name="Document Map" w:semiHidden="1" w:unhideWhenUsed="1"/>
-    <w:lsdException w:name="Plain Text" w:semiHidden="1" w:unhideWhenUsed="1"/>
-    <w:lsdException w:name="E-mail Signature" w:semiHidden="1" w:unhideWhenUsed="1"/>
-    <w:lsdException w:name="HTML Top of Form" w:semiHidden="1" w:unhideWhenUsed="1"/>
-    <w:lsdException w:name="HTML Bottom of Form" w:semiHidden="1" w:unhideWhenUsed="1"/>
-    <w:lsdException w:name="Normal (Web)" w:semiHidden="1" w:unhideWhenUsed="1"/>
-    <w:lsdException w:name="HTML Acronym" w:semiHidden="1" w:unhideWhenUsed="1"/>
-    <w:lsdException w:name="HTML Address" w:semiHidden="1" w:unhideWhenUsed="1"/>
-    <w:lsdException w:name="HTML Cite" w:semiHidden="1" w:unhideWhenUsed="1"/>
-    <w:lsdException w:name="HTML Code" w:semiHidden="1" w:unhideWhenUsed="1"/>
-    <w:lsdException w:name="HTML Definition" w:semiHidden="1" w:unhideWhenUsed="1"/>
-    <w:lsdException w:name="HTML Keyboard" w:semiHidden="1" w:unhideWhenUsed="1"/>
-    <w:lsdException w:name="HTML Preformatted" w:semiHidden="1" w:unhideWhenUsed="1"/>
-    <w:lsdException w:name="HTML Sample" w:semiHidden="1" w:unhideWhenUsed="1"/>
-    <w:lsdException w:name="HTML Typewriter" w:semiHidden="1" w:unhideWhenUsed="1"/>
-    <w:lsdException w:name="HTML Variable" w:semiHidden="1" w:unhideWhenUsed="1"/>
-    <w:lsdException w:name="Normal Table" w:semiHidden="1" w:unhideWhenUsed="1"/>
-    <w:lsdException w:name="annotation subject" w:semiHidden="1" w:unhideWhenUsed="1"/>
-    <w:lsdException w:name="No List" w:semiHidden="1" w:unhideWhenUsed="1"/>
-    <w:lsdException w:name="Outline List 1" w:semiHidden="1" w:unhideWhenUsed="1"/>
-    <w:lsdException w:name="Outline List 2" w:semiHidden="1" w:unhideWhenUsed="1"/>
-    <w:lsdException w:name="Outline List 3" w:semiHidden="1" w:unhideWhenUsed="1"/>
-    <w:lsdException w:name="Table Simple 1" w:semiHidden="1" w:unhideWhenUsed="1"/>
-    <w:lsdException w:name="Table Simple 2" w:semiHidden="1" w:unhideWhenUsed="1"/>
-    <w:lsdException w:name="Table Simple 3" w:semiHidden="1" w:unhideWhenUsed="1"/>
-    <w:lsdException w:name="Table Classic 1" w:semiHidden="1" w:unhideWhenUsed="1"/>
-    <w:lsdException w:name="Table Classic 2" w:semiHidden="1" w:unhideWhenUsed="1"/>
-    <w:lsdException w:name="Table Classic 3" w:semiHidden="1" w:unhideWhenUsed="1"/>
-    <w:lsdException w:name="Table Classic 4" w:semiHidden="1" w:unhideWhenUsed="1"/>
-    <w:lsdException w:name="Table Colorful 1" w:semiHidden="1" w:unhideWhenUsed="1"/>
-    <w:lsdException w:name="Table Colorful 2" w:semiHidden="1" w:unhideWhenUsed="1"/>
-    <w:lsdException w:name="Table Colorful 3" w:semiHidden="1" w:unhideWhenUsed="1"/>
-    <w:lsdException w:name="Table Columns 1" w:semiHidden="1" w:unhideWhenUsed="1"/>
-    <w:lsdException w:name="Table Columns 2" w:semiHidden="1" w:unhideWhenUsed="1"/>
-    <w:lsdException w:name="Table Columns 3" w:semiHidden="1" w:unhideWhenUsed="1"/>
-    <w:lsdException w:name="Table Columns 4" w:semiHidden="1" w:unhideWhenUsed="1"/>
-    <w:lsdException w:name="Table Columns 5" w:semiHidden="1" w:unhideWhenUsed="1"/>
-    <w:lsdException w:name="Table Grid 1" w:semiHidden="1" w:unhideWhenUsed="1"/>
-    <w:lsdException w:name="Table Grid 2" w:semiHidden="1" w:unhideWhenUsed="1"/>
-    <w:lsdException w:name="Table Grid 3" w:semiHidden="1" w:unhideWhenUsed="1"/>
-    <w:lsdException w:name="Table Grid 4" w:semiHidden="1" w:unhideWhenUsed="1"/>
-    <w:lsdException w:name="Table Grid 5" w:semiHidden="1" w:unhideWhenUsed="1"/>
-    <w:lsdException w:name="Table Grid 6" w:semiHidden="1" w:unhideWhenUsed="1"/>
-    <w:lsdException w:name="Table Grid 7" w:semiHidden="1" w:unhideWhenUsed="1"/>
-    <w:lsdException w:name="Table Grid 8" w:semiHidden="1" w:unhideWhenUsed="1"/>
-    <w:lsdException w:name="Table List 1" w:semiHidden="1" w:unhideWhenUsed="1"/>
-    <w:lsdException w:name="Table List 2" w:semiHidden="1" w:unhideWhenUsed="1"/>
-    <w:lsdException w:name="Table List 3" w:semiHidden="1" w:unhideWhenUsed="1"/>
-    <w:lsdException w:name="Table List 4" w:semiHidden="1" w:unhideWhenUsed="1"/>
-    <w:lsdException w:name="Table List 5" w:semiHidden="1" w:unhideWhenUsed="1"/>
-    <w:lsdException w:name="Table List 6" w:semiHidden="1" w:unhideWhenUsed="1"/>
-    <w:lsdException w:name="Table List 7" w:semiHidden="1" w:unhideWhenUsed="1"/>
-    <w:lsdException w:name="Table List 8" w:semiHidden="1" w:unhideWhenUsed="1"/>
-    <w:lsdException w:name="Table 3D effects 1" w:semiHidden="1" w:unhideWhenUsed="1"/>
-    <w:lsdException w:name="Table 3D effects 2" w:semiHidden="1" w:unhideWhenUsed="1"/>
-    <w:lsdException w:name="Table 3D effects 3" w:semiHidden="1" w:unhideWhenUsed="1"/>
-    <w:lsdException w:name="Table Contemporary" w:semiHidden="1" w:unhideWhenUsed="1"/>
-    <w:lsdException w:name="Table Elegant" w:semiHidden="1" w:unhideWhenUsed="1"/>
-    <w:lsdException w:name="Table Professional" w:semiHidden="1" w:unhideWhenUsed="1"/>
-    <w:lsdException w:name="Table Subtle 1" w:semiHidden="1" w:unhideWhenUsed="1"/>
-    <w:lsdException w:name="Table Subtle 2" w:semiHidden="1" w:unhideWhenUsed="1"/>
-    <w:lsdException w:name="Table Web 1" w:semiHidden="1" w:unhideWhenUsed="1"/>
-    <w:lsdException w:name="Table Web 2" w:semiHidden="1" w:unhideWhenUsed="1"/>
-    <w:lsdException w:name="Table Web 3" w:semiHidden="1" w:unhideWhenUsed="1"/>
-    <w:lsdException w:name="Balloon Text" w:semiHidden="1" w:unhideWhenUsed="1"/>
-    <w:lsdException w:name="Table Grid" w:uiPriority="39"/>
-    <w:lsdException w:name="Table Theme" w:semiHidden="1" w:unhideWhenUsed="1"/>
-    <w:lsdException w:name="Placeholder Text" w:semiHidden="1"/>
-    <w:lsdException w:name="No Spacing" w:uiPriority="1" w:qFormat="1"/>
-    <w:lsdException w:name="Light Shading" w:uiPriority="60"/>
-    <w:lsdException w:name="Light List" w:uiPriority="61"/>
-    <w:lsdException w:name="Light Grid" w:uiPriority="62"/>
-    <w:lsdException w:name="Medium Shading 1" w:uiPriority="63"/>
-    <w:lsdException w:name="Medium Shading 2" w:uiPriority="64"/>
-    <w:lsdException w:name="Medium List 1" w:uiPriority="65"/>
-    <w:lsdException w:name="Medium List 2" w:uiPriority="66"/>
-    <w:lsdException w:name="Medium Grid 1" w:uiPriority="67"/>
-    <w:lsdException w:name="Medium Grid 2" w:uiPriority="68"/>
-    <w:lsdException w:name="Medium Grid 3" w:uiPriority="69"/>
-    <w:lsdException w:name="Dark List" w:uiPriority="70"/>
-    <w:lsdException w:name="Colorful Shading" w:uiPriority="71"/>
-    <w:lsdException w:name="Colorful List" w:uiPriority="72"/>
-    <w:lsdException w:name="Colorful Grid" w:uiPriority="73"/>
-    <w:lsdException w:name="Light Shading Accent 1" w:uiPriority="60"/>
-    <w:lsdException w:name="Light List Accent 1" w:uiPriority="61"/>
-    <w:lsdException w:name="Light Grid Accent 1" w:uiPriority="62"/>
-    <w:lsdException w:name="Medium Shading 1 Accent 1" w:uiPriority="63"/>
-    <w:lsdException w:name="Medium Shading 2 Accent 1" w:uiPriority="64"/>
-    <w:lsdException w:name="Medium List 1 Accent 1" w:uiPriority="65"/>
-    <w:lsdException w:name="Revision" w:semiHidden="1"/>
-    <w:lsdException w:name="List Paragraph" w:uiPriority="34" w:qFormat="1"/>
-    <w:lsdException w:name="Quote" w:uiPriority="29" w:qFormat="1"/>
-    <w:lsdException w:name="Intense Quote" w:uiPriority="30" w:qFormat="1"/>
-    <w:lsdException w:name="Medium List 2 Accent 1" w:uiPriority="66"/>
-    <w:lsdException w:name="Medium Grid 1 Accent 1" w:uiPriority="67"/>
-    <w:lsdException w:name="Medium Grid 2 Accent 1" w:uiPriority="68"/>
-    <w:lsdException w:name="Medium Grid 3 Accent 1" w:uiPriority="69"/>
-    <w:lsdException w:name="Dark List Accent 1" w:uiPriority="70"/>
-    <w:lsdException w:name="Colorful Shading Accent 1" w:uiPriority="71"/>
-    <w:lsdException w:name="Colorful List Accent 1" w:uiPriority="72"/>
-    <w:lsdException w:name="Colorful Grid Accent 1" w:uiPriority="73"/>
-    <w:lsdException w:name="Light Shading Accent 2" w:uiPriority="60"/>
-    <w:lsdException w:name="Light List Accent 2" w:uiPriority="61"/>
-    <w:lsdException w:name="Light Grid Accent 2" w:uiPriority="62"/>
-    <w:lsdException w:name="Medium Shading 1 Accent 2" w:uiPriority="63"/>
-    <w:lsdException w:name="Medium Shading 2 Accent 2" w:uiPriority="64"/>
-    <w:lsdException w:name="Medium List 1 Accent 2" w:uiPriority="65"/>
-    <w:lsdException w:name="Medium List 2 Accent 2" w:uiPriority="66"/>
-    <w:lsdException w:name="Medium Grid 1 Accent 2" w:uiPriority="67"/>
-    <w:lsdException w:name="Medium Grid 2 Accent 2" w:uiPriority="68"/>
-    <w:lsdException w:name="Medium Grid 3 Accent 2" w:uiPriority="69"/>
-    <w:lsdException w:name="Dark List Accent 2" w:uiPriority="70"/>
-    <w:lsdException w:name="Colorful Shading Accent 2" w:uiPriority="71"/>
-    <w:lsdException w:name="Colorful List Accent 2" w:uiPriority="72"/>
-    <w:lsdException w:name="Colorful Grid Accent 2" w:uiPriority="73"/>
-    <w:lsdException w:name="Light Shading Accent 3" w:uiPriority="60"/>
-    <w:lsdException w:name="Light List Accent 3" w:uiPriority="61"/>
-    <w:lsdException w:name="Light Grid Accent 3" w:uiPriority="62"/>
-    <w:lsdException w:name="Medium Shading 1 Accent 3" w:uiPriority="63"/>
-    <w:lsdException w:name="Medium Shading 2 Accent 3" w:uiPriority="64"/>
-    <w:lsdException w:name="Medium List 1 Accent 3" w:uiPriority="65"/>
-    <w:lsdException w:name="Medium List 2 Accent 3" w:uiPriority="66"/>
-    <w:lsdException w:name="Medium Grid 1 Accent 3" w:uiPriority="67"/>
-    <w:lsdException w:name="Medium Grid 2 Accent 3" w:uiPriority="68"/>
-    <w:lsdException w:name="Medium Grid 3 Accent 3" w:uiPriority="69"/>
-    <w:lsdException w:name="Dark List Accent 3" w:uiPriority="70"/>
-    <w:lsdException w:name="Colorful Shading Accent 3" w:uiPriority="71"/>
-    <w:lsdException w:name="Colorful List Accent 3" w:uiPriority="72"/>
-    <w:lsdException w:name="Colorful Grid Accent 3" w:uiPriority="73"/>
-    <w:lsdException w:name="Light Shading Accent 4" w:uiPriority="60"/>
-    <w:lsdException w:name="Light List Accent 4" w:uiPriority="61"/>
-    <w:lsdException w:name="Light Grid Accent 4" w:uiPriority="62"/>
-    <w:lsdException w:name="Medium Shading 1 Accent 4" w:uiPriority="63"/>
-    <w:lsdException w:name="Medium Shading 2 Accent 4" w:uiPriority="64"/>
-    <w:lsdException w:name="Medium List 1 Accent 4" w:uiPriority="65"/>
-    <w:lsdException w:name="Medium List 2 Accent 4" w:uiPriority="66"/>
-    <w:lsdException w:name="Medium Grid 1 Accent 4" w:uiPriority="67"/>
-    <w:lsdException w:name="Medium Grid 2 Accent 4" w:uiPriority="68"/>
-    <w:lsdException w:name="Medium Grid 3 Accent 4" w:uiPriority="69"/>
-    <w:lsdException w:name="Dark List Accent 4" w:uiPriority="70"/>
-    <w:lsdException w:name="Colorful Shading Accent 4" w:uiPriority="71"/>
-    <w:lsdException w:name="Colorful List Accent 4" w:uiPriority="72"/>
-    <w:lsdException w:name="Colorful Grid Accent 4" w:uiPriority="73"/>
-    <w:lsdException w:name="Light Shading Accent 5" w:uiPriority="60"/>
-    <w:lsdException w:name="Light List Accent 5" w:uiPriority="61"/>
-    <w:lsdException w:name="Light Grid Accent 5" w:uiPriority="62"/>
-    <w:lsdException w:name="Medium Shading 1 Accent 5" w:uiPriority="63"/>
-    <w:lsdException w:name="Medium Shading 2 Accent 5" w:uiPriority="64"/>
-    <w:lsdException w:name="Medium List 1 Accent 5" w:uiPriority="65"/>
-    <w:lsdException w:name="Medium List 2 Accent 5" w:uiPriority="66"/>
-    <w:lsdException w:name="Medium Grid 1 Accent 5" w:uiPriority="67"/>
-    <w:lsdException w:name="Medium Grid 2 Accent 5" w:uiPriority="68"/>
-    <w:lsdException w:name="Medium Grid 3 Accent 5" w:uiPriority="69"/>
-    <w:lsdException w:name="Dark List Accent 5" w:uiPriority="70"/>
-    <w:lsdException w:name="Colorful Shading Accent 5" w:uiPriority="71"/>
-    <w:lsdException w:name="Colorful List Accent 5" w:uiPriority="72"/>
-    <w:lsdException w:name="Colorful Grid Accent 5" w:uiPriority="73"/>
-    <w:lsdException w:name="Light Shading Accent 6" w:uiPriority="60"/>
-    <w:lsdException w:name="Light List Accent 6" w:uiPriority="61"/>
-    <w:lsdException w:name="Light Grid Accent 6" w:uiPriority="62"/>
-    <w:lsdException w:name="Medium Shading 1 Accent 6" w:uiPriority="63"/>
-    <w:lsdException w:name="Medium Shading 2 Accent 6" w:uiPriority="64"/>
-    <w:lsdException w:name="Medium List 1 Accent 6" w:uiPriority="65"/>
-    <w:lsdException w:name="Medium List 2 Accent 6" w:uiPriority="66"/>
-    <w:lsdException w:name="Medium Grid 1 Accent 6" w:uiPriority="67"/>
-    <w:lsdException w:name="Medium Grid 2 Accent 6" w:uiPriority="68"/>
-    <w:lsdException w:name="Medium Grid 3 Accent 6" w:uiPriority="69"/>
-    <w:lsdException w:name="Dark List Accent 6" w:uiPriority="70"/>
-    <w:lsdException w:name="Colorful Shading Accent 6" w:uiPriority="71"/>
-    <w:lsdException w:name="Colorful List Accent 6" w:uiPriority="72"/>
-    <w:lsdException w:name="Colorful Grid Accent 6" w:uiPriority="73"/>
-    <w:lsdException w:name="Subtle Emphasis" w:uiPriority="19" w:qFormat="1"/>
-    <w:lsdException w:name="Intense Emphasis" w:uiPriority="21" w:qFormat="1"/>
-    <w:lsdException w:name="Subtle Reference" w:uiPriority="31" w:qFormat="1"/>
-    <w:lsdException w:name="Intense Reference" w:uiPriority="32" w:qFormat="1"/>
-    <w:lsdException w:name="Book Title" w:uiPriority="33" w:qFormat="1"/>
-    <w:lsdException w:name="Bibliography" w:semiHidden="1" w:uiPriority="37" w:unhideWhenUsed="1"/>
-    <w:lsdException w:name="TOC Heading" w:semiHidden="1" w:uiPriority="39" w:unhideWhenUsed="1" w:qFormat="1"/>
-    <w:lsdException w:name="Plain Table 1" w:uiPriority="41"/>
-    <w:lsdException w:name="Plain Table 2" w:uiPriority="42"/>
-    <w:lsdException w:name="Plain Table 3" w:uiPriority="43"/>
-    <w:lsdException w:name="Plain Table 4" w:uiPriority="44"/>
-    <w:lsdException w:name="Plain Table 5" w:uiPriority="45"/>
-    <w:lsdException w:name="Grid Table Light" w:uiPriority="40"/>
-    <w:lsdException w:name="Grid Table 1 Light" w:uiPriority="46"/>
-    <w:lsdException w:name="Grid Table 2" w:uiPriority="47"/>
-    <w:lsdException w:name="Grid Table 3" w:uiPriority="48"/>
-    <w:lsdException w:name="Grid Table 4" w:uiPriority="49"/>
-    <w:lsdException w:name="Grid Table 5 Dark" w:uiPriority="50"/>
-    <w:lsdException w:name="Grid Table 6 Colorful" w:uiPriority="51"/>
-    <w:lsdException w:name="Grid Table 7 Colorful" w:uiPriority="52"/>
-    <w:lsdException w:name="Grid Table 1 Light Accent 1" w:uiPriority="46"/>
-    <w:lsdException w:name="Grid Table 2 Accent 1" w:uiPriority="47"/>
-    <w:lsdException w:name="Grid Table 3 Accent 1" w:uiPriority="48"/>
-    <w:lsdException w:name="Grid Table 4 Accent 1" w:uiPriority="49"/>
-    <w:lsdException w:name="Grid Table 5 Dark Accent 1" w:uiPriority="50"/>
-    <w:lsdException w:name="Grid Table 6 Colorful Accent 1" w:uiPriority="51"/>
-    <w:lsdException w:name="Grid Table 7 Colorful Accent 1" w:uiPriority="52"/>
-    <w:lsdException w:name="Grid Table 1 Light Accent 2" w:uiPriority="46"/>
-    <w:lsdException w:name="Grid Table 2 Accent 2" w:uiPriority="47"/>
-    <w:lsdException w:name="Grid Table 3 Accent 2" w:uiPriority="48"/>
-    <w:lsdException w:name="Grid Table 4 Accent 2" w:uiPriority="49"/>
-    <w:lsdException w:name="Grid Table 5 Dark Accent 2" w:uiPriority="50"/>
-    <w:lsdException w:name="Grid Table 6 Colorful Accent 2" w:uiPriority="51"/>
-    <w:lsdException w:name="Grid Table 7 Colorful Accent 2" w:uiPriority="52"/>
-    <w:lsdException w:name="Grid Table 1 Light Accent 3" w:uiPriority="46"/>
-    <w:lsdException w:name="Grid Table 2 Accent 3" w:uiPriority="47"/>
-    <w:lsdException w:name="Grid Table 3 Accent 3" w:uiPriority="48"/>
-    <w:lsdException w:name="Grid Table 4 Accent 3" w:uiPriority="49"/>
-    <w:lsdException w:name="Grid Table 5 Dark Accent 3" w:uiPriority="50"/>
-    <w:lsdException w:name="Grid Table 6 Colorful Accent 3" w:uiPriority="51"/>
-    <w:lsdException w:name="Grid Table 7 Colorful Accent 3" w:uiPriority="52"/>
-    <w:lsdException w:name="Grid Table 1 Light Accent 4" w:uiPriority="46"/>
-    <w:lsdException w:name="Grid Table 2 Accent 4" w:uiPriority="47"/>
-    <w:lsdException w:name="Grid Table 3 Accent 4" w:uiPriority="48"/>
-    <w:lsdException w:name="Grid Table 4 Accent 4" w:uiPriority="49"/>
-    <w:lsdException w:name="Grid Table 5 Dark Accent 4" w:uiPriority="50"/>
-    <w:lsdException w:name="Grid Table 6 Colorful Accent 4" w:uiPriority="51"/>
-    <w:lsdException w:name="Grid Table 7 Colorful Accent 4" w:uiPriority="52"/>
-    <w:lsdException w:name="Grid Table 1 Light Accent 5" w:uiPriority="46"/>
-    <w:lsdException w:name="Grid Table 2 Accent 5" w:uiPriority="47"/>
-    <w:lsdException w:name="Grid Table 3 Accent 5" w:uiPriority="48"/>
-    <w:lsdException w:name="Grid Table 4 Accent 5" w:uiPriority="49"/>
-    <w:lsdException w:name="Grid Table 5 Dark Accent 5" w:uiPriority="50"/>
-    <w:lsdException w:name="Grid Table 6 Colorful Accent 5" w:uiPriority="51"/>
-    <w:lsdException w:name="Grid Table 7 Colorful Accent 5" w:uiPriority="52"/>
-    <w:lsdException w:name="Grid Table 1 Light Accent 6" w:uiPriority="46"/>
-    <w:lsdException w:name="Grid Table 2 Accent 6" w:uiPriority="47"/>
-    <w:lsdException w:name="Grid Table 3 Accent 6" w:uiPriority="48"/>
-    <w:lsdException w:name="Grid Table 4 Accent 6" w:uiPriority="49"/>
-    <w:lsdException w:name="Grid Table 5 Dark Accent 6" w:uiPriority="50"/>
-    <w:lsdException w:name="Grid Table 6 Colorful Accent 6" w:uiPriority="51"/>
-    <w:lsdException w:name="Grid Table 7 Colorful Accent 6" w:uiPriority="52"/>
-    <w:lsdException w:name="List Table 1 Light" w:uiPriority="46"/>
-    <w:lsdException w:name="List Table 2" w:uiPriority="47"/>
-    <w:lsdException w:name="List Table 3" w:uiPriority="48"/>
-    <w:lsdException w:name="List Table 4" w:uiPriority="49"/>
-    <w:lsdException w:name="List Table 5 Dark" w:uiPriority="50"/>
-    <w:lsdException w:name="List Table 6 Colorful" w:uiPriority="51"/>
-    <w:lsdException w:name="List Table 7 Colorful" w:uiPriority="52"/>
-    <w:lsdException w:name="List Table 1 Light Accent 1" w:uiPriority="46"/>
-    <w:lsdException w:name="List Table 2 Accent 1" w:uiPriority="47"/>
-    <w:lsdException w:name="List Table 3 Accent 1" w:uiPriority="48"/>
-    <w:lsdException w:name="List Table 4 Accent 1" w:uiPriority="49"/>
-    <w:lsdException w:name="List Table 5 Dark Accent 1" w:uiPriority="50"/>
-    <w:lsdException w:name="List Table 6 Colorful Accent 1" w:uiPriority="51"/>
-    <w:lsdException w:name="List Table 7 Colorful Accent 1" w:uiPriority="52"/>
-    <w:lsdException w:name="List Table 1 Light Accent 2" w:uiPriority="46"/>
-    <w:lsdException w:name="List Table 2 Accent 2" w:uiPriority="47"/>
-    <w:lsdException w:name="List Table 3 Accent 2" w:uiPriority="48"/>
-    <w:lsdException w:name="List Table 4 Accent 2" w:uiPriority="49"/>
-    <w:lsdException w:name="List Table 5 Dark Accent 2" w:uiPriority="50"/>
-    <w:lsdException w:name="List Table 6 Colorful Accent 2" w:uiPriority="51"/>
-    <w:lsdException w:name="List Table 7 Colorful Accent 2" w:uiPriority="52"/>
-    <w:lsdException w:name="List Table 1 Light Accent 3" w:uiPriority="46"/>
-    <w:lsdException w:name="List Table 2 Accent 3" w:uiPriority="47"/>
-    <w:lsdException w:name="List Table 3 Accent 3" w:uiPriority="48"/>
-    <w:lsdException w:name="List Table 4 Accent 3" w:uiPriority="49"/>
-    <w:lsdException w:name="List Table 5 Dark Accent 3" w:uiPriority="50"/>
-    <w:lsdException w:name="List Table 6 Colorful Accent 3" w:uiPriority="51"/>
-    <w:lsdException w:name="List Table 7 Colorful Accent 3" w:uiPriority="52"/>
-    <w:lsdException w:name="List Table 1 Light Accent 4" w:uiPriority="46"/>
-    <w:lsdException w:name="List Table 2 Accent 4" w:uiPriority="47"/>
-    <w:lsdException w:name="List Table 3 Accent 4" w:uiPriority="48"/>
-    <w:lsdException w:name="List Table 4 Accent 4" w:uiPriority="49"/>
-    <w:lsdException w:name="List Table 5 Dark Accent 4" w:uiPriority="50"/>
-    <w:lsdException w:name="List Table 6 Colorful Accent 4" w:uiPriority="51"/>
-    <w:lsdException w:name="List Table 7 Colorful Accent 4" w:uiPriority="52"/>
-    <w:lsdException w:name="List Table 1 Light Accent 5" w:uiPriority="46"/>
-    <w:lsdException w:name="List Table 2 Accent 5" w:uiPriority="47"/>
-    <w:lsdException w:name="List Table 3 Accent 5" w:uiPriority="48"/>
-    <w:lsdException w:name="List Table 4 Accent 5" w:uiPriority="49"/>
-    <w:lsdException w:name="List Table 5 Dark Accent 5" w:uiPriority="50"/>
-    <w:lsdException w:name="List Table 6 Colorful Accent 5" w:uiPriority="51"/>
-    <w:lsdException w:name="List Table 7 Colorful Accent 5" w:uiPriority="52"/>
-    <w:lsdException w:name="List Table 1 Light Accent 6" w:uiPriority="46"/>
-    <w:lsdException w:name="List Table 2 Accent 6" w:uiPriority="47"/>
-    <w:lsdException w:name="List Table 3 Accent 6" w:uiPriority="48"/>
-    <w:lsdException w:name="List Table 4 Accent 6" w:uiPriority="49"/>
-    <w:lsdException w:name="List Table 5 Dark Accent 6" w:uiPriority="50"/>
-    <w:lsdException w:name="List Table 6 Colorful Accent 6" w:uiPriority="51"/>
-    <w:lsdException w:name="List Table 7 Colorful Accent 6" w:uiPriority="52"/>
+  <w:latentStyles w:defLockedState="0" w:defUIPriority="99" w:defSemiHidden="1" w:defUnhideWhenUsed="1" w:defQFormat="0" w:count="267">
+    <w:lsdException w:name="Normal" w:semiHidden="0" w:uiPriority="0" w:unhideWhenUsed="0" w:qFormat="1"/>
+    <w:lsdException w:name="heading 1" w:semiHidden="0" w:uiPriority="9" w:unhideWhenUsed="0" w:qFormat="1"/>
+    <w:lsdException w:name="heading 2" w:uiPriority="9" w:qFormat="1"/>
+    <w:lsdException w:name="heading 3" w:uiPriority="9" w:qFormat="1"/>
+    <w:lsdException w:name="heading 4" w:uiPriority="9" w:qFormat="1"/>
+    <w:lsdException w:name="heading 5" w:uiPriority="9" w:qFormat="1"/>
+    <w:lsdException w:name="heading 6" w:uiPriority="9" w:qFormat="1"/>
+    <w:lsdException w:name="heading 7" w:uiPriority="9" w:qFormat="1"/>
+    <w:lsdException w:name="heading 8" w:uiPriority="9" w:qFormat="1"/>
+    <w:lsdException w:name="heading 9" w:uiPriority="9" w:qFormat="1"/>
+    <w:lsdException w:name="toc 1" w:uiPriority="39"/>
+    <w:lsdException w:name="toc 2" w:uiPriority="39"/>
+    <w:lsdException w:name="toc 3" w:uiPriority="39"/>
+    <w:lsdException w:name="toc 4" w:uiPriority="39"/>
+    <w:lsdException w:name="toc 5" w:uiPriority="39"/>
+    <w:lsdException w:name="toc 6" w:uiPriority="39"/>
+    <w:lsdException w:name="toc 7" w:uiPriority="39"/>
+    <w:lsdException w:name="toc 8" w:uiPriority="39"/>
+    <w:lsdException w:name="toc 9" w:uiPriority="39"/>
+    <w:lsdException w:name="caption" w:uiPriority="35" w:qFormat="1"/>
+    <w:lsdException w:name="Title" w:semiHidden="0" w:uiPriority="10" w:unhideWhenUsed="0" w:qFormat="1"/>
+    <w:lsdException w:name="Default Paragraph Font" w:uiPriority="1"/>
+    <w:lsdException w:name="Subtitle" w:semiHidden="0" w:uiPriority="11" w:unhideWhenUsed="0" w:qFormat="1"/>
+    <w:lsdException w:name="Strong" w:semiHidden="0" w:uiPriority="22" w:unhideWhenUsed="0" w:qFormat="1"/>
+    <w:lsdException w:name="Emphasis" w:semiHidden="0" w:uiPriority="20" w:unhideWhenUsed="0" w:qFormat="1"/>
+    <w:lsdException w:name="Table Grid" w:semiHidden="0" w:uiPriority="39" w:unhideWhenUsed="0"/>
+    <w:lsdException w:name="Placeholder Text" w:unhideWhenUsed="0"/>
+    <w:lsdException w:name="No Spacing" w:semiHidden="0" w:uiPriority="1" w:unhideWhenUsed="0" w:qFormat="1"/>
+    <w:lsdException w:name="Light Shading" w:semiHidden="0" w:uiPriority="60" w:unhideWhenUsed="0"/>
+    <w:lsdException w:name="Light List" w:semiHidden="0" w:uiPriority="61" w:unhideWhenUsed="0"/>
+    <w:lsdException w:name="Light Grid" w:semiHidden="0" w:uiPriority="62" w:unhideWhenUsed="0"/>
+    <w:lsdException w:name="Medium Shading 1" w:semiHidden="0" w:uiPriority="63" w:unhideWhenUsed="0"/>
+    <w:lsdException w:name="Medium Shading 2" w:semiHidden="0" w:uiPriority="64" w:unhideWhenUsed="0"/>
+    <w:lsdException w:name="Medium List 1" w:semiHidden="0" w:uiPriority="65" w:unhideWhenUsed="0"/>
+    <w:lsdException w:name="Medium List 2" w:semiHidden="0" w:uiPriority="66" w:unhideWhenUsed="0"/>
+    <w:lsdException w:name="Medium Grid 1" w:semiHidden="0" w:uiPriority="67" w:unhideWhenUsed="0"/>
+    <w:lsdException w:name="Medium Grid 2" w:semiHidden="0" w:uiPriority="68" w:unhideWhenUsed="0"/>
+    <w:lsdException w:name="Medium Grid 3" w:semiHidden="0" w:uiPriority="69" w:unhideWhenUsed="0"/>
+    <w:lsdException w:name="Dark List" w:semiHidden="0" w:uiPriority="70" w:unhideWhenUsed="0"/>
+    <w:lsdException w:name="Colorful Shading" w:semiHidden="0" w:uiPriority="71" w:unhideWhenUsed="0"/>
+    <w:lsdException w:name="Colorful List" w:semiHidden="0" w:uiPriority="72" w:unhideWhenUsed="0"/>
+    <w:lsdException w:name="Colorful Grid" w:semiHidden="0" w:uiPriority="73" w:unhideWhenUsed="0"/>
+    <w:lsdException w:name="Light Shading Accent 1" w:semiHidden="0" w:uiPriority="60" w:unhideWhenUsed="0"/>
+    <w:lsdException w:name="Light List Accent 1" w:semiHidden="0" w:uiPriority="61" w:unhideWhenUsed="0"/>
+    <w:lsdException w:name="Light Grid Accent 1" w:semiHidden="0" w:uiPriority="62" w:unhideWhenUsed="0"/>
+    <w:lsdException w:name="Medium Shading 1 Accent 1" w:semiHidden="0" w:uiPriority="63" w:unhideWhenUsed="0"/>
+    <w:lsdException w:name="Medium Shading 2 Accent 1" w:semiHidden="0" w:uiPriority="64" w:unhideWhenUsed="0"/>
+    <w:lsdException w:name="Medium List 1 Accent 1" w:semiHidden="0" w:uiPriority="65" w:unhideWhenUsed="0"/>
+    <w:lsdException w:name="Revision" w:unhideWhenUsed="0"/>
+    <w:lsdException w:name="List Paragraph" w:semiHidden="0" w:uiPriority="34" w:unhideWhenUsed="0" w:qFormat="1"/>
+    <w:lsdException w:name="Quote" w:semiHidden="0" w:uiPriority="29" w:unhideWhenUsed="0" w:qFormat="1"/>
+    <w:lsdException w:name="Intense Quote" w:semiHidden="0" w:uiPriority="30" w:unhideWhenUsed="0" w:qFormat="1"/>
+    <w:lsdException w:name="Medium List 2 Accent 1" w:semiHidden="0" w:uiPriority="66" w:unhideWhenUsed="0"/>
+    <w:lsdException w:name="Medium Grid 1 Accent 1" w:semiHidden="0" w:uiPriority="67" w:unhideWhenUsed="0"/>
+    <w:lsdException w:name="Medium Grid 2 Accent 1" w:semiHidden="0" w:uiPriority="68" w:unhideWhenUsed="0"/>
+    <w:lsdException w:name="Medium Grid 3 Accent 1" w:semiHidden="0" w:uiPriority="69" w:unhideWhenUsed="0"/>
+    <w:lsdException w:name="Dark List Accent 1" w:semiHidden="0" w:uiPriority="70" w:unhideWhenUsed="0"/>
+    <w:lsdException w:name="Colorful Shading Accent 1" w:semiHidden="0" w:uiPriority="71" w:unhideWhenUsed="0"/>
+    <w:lsdException w:name="Colorful List Accent 1" w:semiHidden="0" w:uiPriority="72" w:unhideWhenUsed="0"/>
+    <w:lsdException w:name="Colorful Grid Accent 1" w:semiHidden="0" w:uiPriority="73" w:unhideWhenUsed="0"/>
+    <w:lsdException w:name="Light Shading Accent 2" w:semiHidden="0" w:uiPriority="60" w:unhideWhenUsed="0"/>
+    <w:lsdException w:name="Light List Accent 2" w:semiHidden="0" w:uiPriority="61" w:unhideWhenUsed="0"/>
+    <w:lsdException w:name="Light Grid Accent 2" w:semiHidden="0" w:uiPriority="62" w:unhideWhenUsed="0"/>
+    <w:lsdException w:name="Medium Shading 1 Accent 2" w:semiHidden="0" w:uiPriority="63" w:unhideWhenUsed="0"/>
+    <w:lsdException w:name="Medium Shading 2 Accent 2" w:semiHidden="0" w:uiPriority="64" w:unhideWhenUsed="0"/>
+    <w:lsdException w:name="Medium List 1 Accent 2" w:semiHidden="0" w:uiPriority="65" w:unhideWhenUsed="0"/>
+    <w:lsdException w:name="Medium List 2 Accent 2" w:semiHidden="0" w:uiPriority="66" w:unhideWhenUsed="0"/>
+    <w:lsdException w:name="Medium Grid 1 Accent 2" w:semiHidden="0" w:uiPriority="67" w:unhideWhenUsed="0"/>
+    <w:lsdException w:name="Medium Grid 2 Accent 2" w:semiHidden="0" w:uiPriority="68" w:unhideWhenUsed="0"/>
+    <w:lsdException w:name="Medium Grid 3 Accent 2" w:semiHidden="0" w:uiPriority="69" w:unhideWhenUsed="0"/>
+    <w:lsdException w:name="Dark List Accent 2" w:semiHidden="0" w:uiPriority="70" w:unhideWhenUsed="0"/>
+    <w:lsdException w:name="Colorful Shading Accent 2" w:semiHidden="0" w:uiPriority="71" w:unhideWhenUsed="0"/>
+    <w:lsdException w:name="Colorful List Accent 2" w:semiHidden="0" w:uiPriority="72" w:unhideWhenUsed="0"/>
+    <w:lsdException w:name="Colorful Grid Accent 2" w:semiHidden="0" w:uiPriority="73" w:unhideWhenUsed="0"/>
+    <w:lsdException w:name="Light Shading Accent 3" w:semiHidden="0" w:uiPriority="60" w:unhideWhenUsed="0"/>
+    <w:lsdException w:name="Light List Accent 3" w:semiHidden="0" w:uiPriority="61" w:unhideWhenUsed="0"/>
+    <w:lsdException w:name="Light Grid Accent 3" w:semiHidden="0" w:uiPriority="62" w:unhideWhenUsed="0"/>
+    <w:lsdException w:name="Medium Shading 1 Accent 3" w:semiHidden="0" w:uiPriority="63" w:unhideWhenUsed="0"/>
+    <w:lsdException w:name="Medium Shading 2 Accent 3" w:semiHidden="0" w:uiPriority="64" w:unhideWhenUsed="0"/>
+    <w:lsdException w:name="Medium List 1 Accent 3" w:semiHidden="0" w:uiPriority="65" w:unhideWhenUsed="0"/>
+    <w:lsdException w:name="Medium List 2 Accent 3" w:semiHidden="0" w:uiPriority="66" w:unhideWhenUsed="0"/>
+    <w:lsdException w:name="Medium Grid 1 Accent 3" w:semiHidden="0" w:uiPriority="67" w:unhideWhenUsed="0"/>
+    <w:lsdException w:name="Medium Grid 2 Accent 3" w:semiHidden="0" w:uiPriority="68" w:unhideWhenUsed="0"/>
+    <w:lsdException w:name="Medium Grid 3 Accent 3" w:semiHidden="0" w:uiPriority="69" w:unhideWhenUsed="0"/>
+    <w:lsdException w:name="Dark List Accent 3" w:semiHidden="0" w:uiPriority="70" w:unhideWhenUsed="0"/>
+    <w:lsdException w:name="Colorful Shading Accent 3" w:semiHidden="0" w:uiPriority="71" w:unhideWhenUsed="0"/>
+    <w:lsdException w:name="Colorful List Accent 3" w:semiHidden="0" w:uiPriority="72" w:unhideWhenUsed="0"/>
+    <w:lsdException w:name="Colorful Grid Accent 3" w:semiHidden="0" w:uiPriority="73" w:unhideWhenUsed="0"/>
+    <w:lsdException w:name="Light Shading Accent 4" w:semiHidden="0" w:uiPriority="60" w:unhideWhenUsed="0"/>
+    <w:lsdException w:name="Light List Accent 4" w:semiHidden="0" w:uiPriority="61" w:unhideWhenUsed="0"/>
+    <w:lsdException w:name="Light Grid Accent 4" w:semiHidden="0" w:uiPriority="62" w:unhideWhenUsed="0"/>
+    <w:lsdException w:name="Medium Shading 1 Accent 4" w:semiHidden="0" w:uiPriority="63" w:unhideWhenUsed="0"/>
+    <w:lsdException w:name="Medium Shading 2 Accent 4" w:semiHidden="0" w:uiPriority="64" w:unhideWhenUsed="0"/>
+    <w:lsdException w:name="Medium List 1 Accent 4" w:semiHidden="0" w:uiPriority="65" w:unhideWhenUsed="0"/>
+    <w:lsdException w:name="Medium List 2 Accent 4" w:semiHidden="0" w:uiPriority="66" w:unhideWhenUsed="0"/>
+    <w:lsdException w:name="Medium Grid 1 Accent 4" w:semiHidden="0" w:uiPriority="67" w:unhideWhenUsed="0"/>
+    <w:lsdException w:name="Medium Grid 2 Accent 4" w:semiHidden="0" w:uiPriority="68" w:unhideWhenUsed="0"/>
+    <w:lsdException w:name="Medium Grid 3 Accent 4" w:semiHidden="0" w:uiPriority="69" w:unhideWhenUsed="0"/>
+    <w:lsdException w:name="Dark List Accent 4" w:semiHidden="0" w:uiPriority="70" w:unhideWhenUsed="0"/>
+    <w:lsdException w:name="Colorful Shading Accent 4" w:semiHidden="0" w:uiPriority="71" w:unhideWhenUsed="0"/>
+    <w:lsdException w:name="Colorful List Accent 4" w:semiHidden="0" w:uiPriority="72" w:unhideWhenUsed="0"/>
+    <w:lsdException w:name="Colorful Grid Accent 4" w:semiHidden="0" w:uiPriority="73" w:unhideWhenUsed="0"/>
+    <w:lsdException w:name="Light Shading Accent 5" w:semiHidden="0" w:uiPriority="60" w:unhideWhenUsed="0"/>
+    <w:lsdException w:name="Light List Accent 5" w:semiHidden="0" w:uiPriority="61" w:unhideWhenUsed="0"/>
+    <w:lsdException w:name="Light Grid Accent 5" w:semiHidden="0" w:uiPriority="62" w:unhideWhenUsed="0"/>
+    <w:lsdException w:name="Medium Shading 1 Accent 5" w:semiHidden="0" w:uiPriority="63" w:unhideWhenUsed="0"/>
+    <w:lsdException w:name="Medium Shading 2 Accent 5" w:semiHidden="0" w:uiPriority="64" w:unhideWhenUsed="0"/>
+    <w:lsdException w:name="Medium List 1 Accent 5" w:semiHidden="0" w:uiPriority="65" w:unhideWhenUsed="0"/>
+    <w:lsdException w:name="Medium List 2 Accent 5" w:semiHidden="0" w:uiPriority="66" w:unhideWhenUsed="0"/>
+    <w:lsdException w:name="Medium Grid 1 Accent 5" w:semiHidden="0" w:uiPriority="67" w:unhideWhenUsed="0"/>
+    <w:lsdException w:name="Medium Grid 2 Accent 5" w:semiHidden="0" w:uiPriority="68" w:unhideWhenUsed="0"/>
+    <w:lsdException w:name="Medium Grid 3 Accent 5" w:semiHidden="0" w:uiPriority="69" w:unhideWhenUsed="0"/>
+    <w:lsdException w:name="Dark List Accent 5" w:semiHidden="0" w:uiPriority="70" w:unhideWhenUsed="0"/>
+    <w:lsdException w:name="Colorful Shading Accent 5" w:semiHidden="0" w:uiPriority="71" w:unhideWhenUsed="0"/>
+    <w:lsdException w:name="Colorful List Accent 5" w:semiHidden="0" w:uiPriority="72" w:unhideWhenUsed="0"/>
+    <w:lsdException w:name="Colorful Grid Accent 5" w:semiHidden="0" w:uiPriority="73" w:unhideWhenUsed="0"/>
+    <w:lsdException w:name="Light Shading Accent 6" w:semiHidden="0" w:uiPriority="60" w:unhideWhenUsed="0"/>
+    <w:lsdException w:name="Light List Accent 6" w:semiHidden="0" w:uiPriority="61" w:unhideWhenUsed="0"/>
+    <w:lsdException w:name="Light Grid Accent 6" w:semiHidden="0" w:uiPriority="62" w:unhideWhenUsed="0"/>
+    <w:lsdException w:name="Medium Shading 1 Accent 6" w:semiHidden="0" w:uiPriority="63" w:unhideWhenUsed="0"/>
+    <w:lsdException w:name="Medium Shading 2 Accent 6" w:semiHidden="0" w:uiPriority="64" w:unhideWhenUsed="0"/>
+    <w:lsdException w:name="Medium List 1 Accent 6" w:semiHidden="0" w:uiPriority="65" w:unhideWhenUsed="0"/>
+    <w:lsdException w:name="Medium List 2 Accent 6" w:semiHidden="0" w:uiPriority="66" w:unhideWhenUsed="0"/>
+    <w:lsdException w:name="Medium Grid 1 Accent 6" w:semiHidden="0" w:uiPriority="67" w:unhideWhenUsed="0"/>
+    <w:lsdException w:name="Medium Grid 2 Accent 6" w:semiHidden="0" w:uiPriority="68" w:unhideWhenUsed="0"/>
+    <w:lsdException w:name="Medium Grid 3 Accent 6" w:semiHidden="0" w:uiPriority="69" w:unhideWhenUsed="0"/>
+    <w:lsdException w:name="Dark List Accent 6" w:semiHidden="0" w:uiPriority="70" w:unhideWhenUsed="0"/>
+    <w:lsdException w:name="Colorful Shading Accent 6" w:semiHidden="0" w:uiPriority="71" w:unhideWhenUsed="0"/>
+    <w:lsdException w:name="Colorful List Accent 6" w:semiHidden="0" w:uiPriority="72" w:unhideWhenUsed="0"/>
+    <w:lsdException w:name="Colorful Grid Accent 6" w:semiHidden="0" w:uiPriority="73" w:unhideWhenUsed="0"/>
+    <w:lsdException w:name="Subtle Emphasis" w:semiHidden="0" w:uiPriority="19" w:unhideWhenUsed="0" w:qFormat="1"/>
+    <w:lsdException w:name="Intense Emphasis" w:semiHidden="0" w:uiPriority="21" w:unhideWhenUsed="0" w:qFormat="1"/>
+    <w:lsdException w:name="Subtle Reference" w:semiHidden="0" w:uiPriority="31" w:unhideWhenUsed="0" w:qFormat="1"/>
+    <w:lsdException w:name="Intense Reference" w:semiHidden="0" w:uiPriority="32" w:unhideWhenUsed="0" w:qFormat="1"/>
+    <w:lsdException w:name="Book Title" w:semiHidden="0" w:uiPriority="33" w:unhideWhenUsed="0" w:qFormat="1"/>
+    <w:lsdException w:name="Bibliography" w:uiPriority="37"/>
+    <w:lsdException w:name="TOC Heading" w:uiPriority="39" w:qFormat="1"/>
   </w:latentStyles>
   <w:style w:type="paragraph" w:default="1" w:styleId="Normal">
     <w:name w:val="Normal"/>
@@ -9639,6 +9555,290 @@
     <w:rPr>
       <w:color w:val="954F72" w:themeColor="followedHyperlink"/>
       <w:u w:val="single"/>
+    </w:rPr>
+  </w:style>
+  <w:style w:type="paragraph" w:styleId="BalloonText">
+    <w:name w:val="Balloon Text"/>
+    <w:basedOn w:val="Normal"/>
+    <w:link w:val="BalloonTextChar"/>
+    <w:uiPriority w:val="99"/>
+    <w:semiHidden/>
+    <w:unhideWhenUsed/>
+    <w:rsid w:val="00CA6822"/>
+    <w:pPr>
+      <w:spacing w:after="0" w:line="240" w:lineRule="auto"/>
+    </w:pPr>
+    <w:rPr>
+      <w:rFonts w:ascii="Tahoma" w:hAnsi="Tahoma" w:cs="Tahoma"/>
+      <w:sz w:val="16"/>
+      <w:szCs w:val="16"/>
+    </w:rPr>
+  </w:style>
+  <w:style w:type="character" w:customStyle="1" w:styleId="BalloonTextChar">
+    <w:name w:val="Balloon Text Char"/>
+    <w:basedOn w:val="DefaultParagraphFont"/>
+    <w:link w:val="BalloonText"/>
+    <w:uiPriority w:val="99"/>
+    <w:semiHidden/>
+    <w:rsid w:val="00CA6822"/>
+    <w:rPr>
+      <w:rFonts w:ascii="Tahoma" w:hAnsi="Tahoma" w:cs="Tahoma"/>
+      <w:sz w:val="16"/>
+      <w:szCs w:val="16"/>
+    </w:rPr>
+  </w:style>
+</w:styles>
+</file>
+
+<file path=word/stylesWithEffects.xml><?xml version="1.0" encoding="utf-8"?>
+<w:styles xmlns:wpc="http://schemas.microsoft.com/office/word/2010/wordprocessingCanvas" xmlns:mc="http://schemas.openxmlformats.org/markup-compatibility/2006" xmlns:o="urn:schemas-microsoft-com:office:office" xmlns:r="http://schemas.openxmlformats.org/officeDocument/2006/relationships" xmlns:m="http://schemas.openxmlformats.org/officeDocument/2006/math" xmlns:v="urn:schemas-microsoft-com:vml" xmlns:wp14="http://schemas.microsoft.com/office/word/2010/wordprocessingDrawing" xmlns:wp="http://schemas.openxmlformats.org/drawingml/2006/wordprocessingDrawing" xmlns:w10="urn:schemas-microsoft-com:office:word" xmlns:w="http://schemas.openxmlformats.org/wordprocessingml/2006/main" xmlns:w14="http://schemas.microsoft.com/office/word/2010/wordml" xmlns:wpg="http://schemas.microsoft.com/office/word/2010/wordprocessingGroup" xmlns:wpi="http://schemas.microsoft.com/office/word/2010/wordprocessingInk" xmlns:wne="http://schemas.microsoft.com/office/word/2006/wordml" xmlns:wps="http://schemas.microsoft.com/office/word/2010/wordprocessingShape" mc:Ignorable="w14 wp14">
+  <w:docDefaults>
+    <w:rPrDefault>
+      <w:rPr>
+        <w:rFonts w:asciiTheme="minorHAnsi" w:eastAsiaTheme="minorHAnsi" w:hAnsiTheme="minorHAnsi" w:cstheme="minorBidi"/>
+        <w:sz w:val="22"/>
+        <w:szCs w:val="22"/>
+        <w:lang w:val="en-PH" w:eastAsia="en-US" w:bidi="ar-SA"/>
+      </w:rPr>
+    </w:rPrDefault>
+    <w:pPrDefault>
+      <w:pPr>
+        <w:spacing w:after="160" w:line="259" w:lineRule="auto"/>
+      </w:pPr>
+    </w:pPrDefault>
+  </w:docDefaults>
+  <w:latentStyles w:defLockedState="0" w:defUIPriority="99" w:defSemiHidden="1" w:defUnhideWhenUsed="1" w:defQFormat="0" w:count="267">
+    <w:lsdException w:name="Normal" w:semiHidden="0" w:uiPriority="0" w:unhideWhenUsed="0" w:qFormat="1"/>
+    <w:lsdException w:name="heading 1" w:semiHidden="0" w:uiPriority="9" w:unhideWhenUsed="0" w:qFormat="1"/>
+    <w:lsdException w:name="heading 2" w:uiPriority="9" w:qFormat="1"/>
+    <w:lsdException w:name="heading 3" w:uiPriority="9" w:qFormat="1"/>
+    <w:lsdException w:name="heading 4" w:uiPriority="9" w:qFormat="1"/>
+    <w:lsdException w:name="heading 5" w:uiPriority="9" w:qFormat="1"/>
+    <w:lsdException w:name="heading 6" w:uiPriority="9" w:qFormat="1"/>
+    <w:lsdException w:name="heading 7" w:uiPriority="9" w:qFormat="1"/>
+    <w:lsdException w:name="heading 8" w:uiPriority="9" w:qFormat="1"/>
+    <w:lsdException w:name="heading 9" w:uiPriority="9" w:qFormat="1"/>
+    <w:lsdException w:name="toc 1" w:uiPriority="39"/>
+    <w:lsdException w:name="toc 2" w:uiPriority="39"/>
+    <w:lsdException w:name="toc 3" w:uiPriority="39"/>
+    <w:lsdException w:name="toc 4" w:uiPriority="39"/>
+    <w:lsdException w:name="toc 5" w:uiPriority="39"/>
+    <w:lsdException w:name="toc 6" w:uiPriority="39"/>
+    <w:lsdException w:name="toc 7" w:uiPriority="39"/>
+    <w:lsdException w:name="toc 8" w:uiPriority="39"/>
+    <w:lsdException w:name="toc 9" w:uiPriority="39"/>
+    <w:lsdException w:name="caption" w:uiPriority="35" w:qFormat="1"/>
+    <w:lsdException w:name="Title" w:semiHidden="0" w:uiPriority="10" w:unhideWhenUsed="0" w:qFormat="1"/>
+    <w:lsdException w:name="Default Paragraph Font" w:uiPriority="1"/>
+    <w:lsdException w:name="Subtitle" w:semiHidden="0" w:uiPriority="11" w:unhideWhenUsed="0" w:qFormat="1"/>
+    <w:lsdException w:name="Strong" w:semiHidden="0" w:uiPriority="22" w:unhideWhenUsed="0" w:qFormat="1"/>
+    <w:lsdException w:name="Emphasis" w:semiHidden="0" w:uiPriority="20" w:unhideWhenUsed="0" w:qFormat="1"/>
+    <w:lsdException w:name="Table Grid" w:semiHidden="0" w:uiPriority="39" w:unhideWhenUsed="0"/>
+    <w:lsdException w:name="Placeholder Text" w:unhideWhenUsed="0"/>
+    <w:lsdException w:name="No Spacing" w:semiHidden="0" w:uiPriority="1" w:unhideWhenUsed="0" w:qFormat="1"/>
+    <w:lsdException w:name="Light Shading" w:semiHidden="0" w:uiPriority="60" w:unhideWhenUsed="0"/>
+    <w:lsdException w:name="Light List" w:semiHidden="0" w:uiPriority="61" w:unhideWhenUsed="0"/>
+    <w:lsdException w:name="Light Grid" w:semiHidden="0" w:uiPriority="62" w:unhideWhenUsed="0"/>
+    <w:lsdException w:name="Medium Shading 1" w:semiHidden="0" w:uiPriority="63" w:unhideWhenUsed="0"/>
+    <w:lsdException w:name="Medium Shading 2" w:semiHidden="0" w:uiPriority="64" w:unhideWhenUsed="0"/>
+    <w:lsdException w:name="Medium List 1" w:semiHidden="0" w:uiPriority="65" w:unhideWhenUsed="0"/>
+    <w:lsdException w:name="Medium List 2" w:semiHidden="0" w:uiPriority="66" w:unhideWhenUsed="0"/>
+    <w:lsdException w:name="Medium Grid 1" w:semiHidden="0" w:uiPriority="67" w:unhideWhenUsed="0"/>
+    <w:lsdException w:name="Medium Grid 2" w:semiHidden="0" w:uiPriority="68" w:unhideWhenUsed="0"/>
+    <w:lsdException w:name="Medium Grid 3" w:semiHidden="0" w:uiPriority="69" w:unhideWhenUsed="0"/>
+    <w:lsdException w:name="Dark List" w:semiHidden="0" w:uiPriority="70" w:unhideWhenUsed="0"/>
+    <w:lsdException w:name="Colorful Shading" w:semiHidden="0" w:uiPriority="71" w:unhideWhenUsed="0"/>
+    <w:lsdException w:name="Colorful List" w:semiHidden="0" w:uiPriority="72" w:unhideWhenUsed="0"/>
+    <w:lsdException w:name="Colorful Grid" w:semiHidden="0" w:uiPriority="73" w:unhideWhenUsed="0"/>
+    <w:lsdException w:name="Light Shading Accent 1" w:semiHidden="0" w:uiPriority="60" w:unhideWhenUsed="0"/>
+    <w:lsdException w:name="Light List Accent 1" w:semiHidden="0" w:uiPriority="61" w:unhideWhenUsed="0"/>
+    <w:lsdException w:name="Light Grid Accent 1" w:semiHidden="0" w:uiPriority="62" w:unhideWhenUsed="0"/>
+    <w:lsdException w:name="Medium Shading 1 Accent 1" w:semiHidden="0" w:uiPriority="63" w:unhideWhenUsed="0"/>
+    <w:lsdException w:name="Medium Shading 2 Accent 1" w:semiHidden="0" w:uiPriority="64" w:unhideWhenUsed="0"/>
+    <w:lsdException w:name="Medium List 1 Accent 1" w:semiHidden="0" w:uiPriority="65" w:unhideWhenUsed="0"/>
+    <w:lsdException w:name="Revision" w:unhideWhenUsed="0"/>
+    <w:lsdException w:name="List Paragraph" w:semiHidden="0" w:uiPriority="34" w:unhideWhenUsed="0" w:qFormat="1"/>
+    <w:lsdException w:name="Quote" w:semiHidden="0" w:uiPriority="29" w:unhideWhenUsed="0" w:qFormat="1"/>
+    <w:lsdException w:name="Intense Quote" w:semiHidden="0" w:uiPriority="30" w:unhideWhenUsed="0" w:qFormat="1"/>
+    <w:lsdException w:name="Medium List 2 Accent 1" w:semiHidden="0" w:uiPriority="66" w:unhideWhenUsed="0"/>
+    <w:lsdException w:name="Medium Grid 1 Accent 1" w:semiHidden="0" w:uiPriority="67" w:unhideWhenUsed="0"/>
+    <w:lsdException w:name="Medium Grid 2 Accent 1" w:semiHidden="0" w:uiPriority="68" w:unhideWhenUsed="0"/>
+    <w:lsdException w:name="Medium Grid 3 Accent 1" w:semiHidden="0" w:uiPriority="69" w:unhideWhenUsed="0"/>
+    <w:lsdException w:name="Dark List Accent 1" w:semiHidden="0" w:uiPriority="70" w:unhideWhenUsed="0"/>
+    <w:lsdException w:name="Colorful Shading Accent 1" w:semiHidden="0" w:uiPriority="71" w:unhideWhenUsed="0"/>
+    <w:lsdException w:name="Colorful List Accent 1" w:semiHidden="0" w:uiPriority="72" w:unhideWhenUsed="0"/>
+    <w:lsdException w:name="Colorful Grid Accent 1" w:semiHidden="0" w:uiPriority="73" w:unhideWhenUsed="0"/>
+    <w:lsdException w:name="Light Shading Accent 2" w:semiHidden="0" w:uiPriority="60" w:unhideWhenUsed="0"/>
+    <w:lsdException w:name="Light List Accent 2" w:semiHidden="0" w:uiPriority="61" w:unhideWhenUsed="0"/>
+    <w:lsdException w:name="Light Grid Accent 2" w:semiHidden="0" w:uiPriority="62" w:unhideWhenUsed="0"/>
+    <w:lsdException w:name="Medium Shading 1 Accent 2" w:semiHidden="0" w:uiPriority="63" w:unhideWhenUsed="0"/>
+    <w:lsdException w:name="Medium Shading 2 Accent 2" w:semiHidden="0" w:uiPriority="64" w:unhideWhenUsed="0"/>
+    <w:lsdException w:name="Medium List 1 Accent 2" w:semiHidden="0" w:uiPriority="65" w:unhideWhenUsed="0"/>
+    <w:lsdException w:name="Medium List 2 Accent 2" w:semiHidden="0" w:uiPriority="66" w:unhideWhenUsed="0"/>
+    <w:lsdException w:name="Medium Grid 1 Accent 2" w:semiHidden="0" w:uiPriority="67" w:unhideWhenUsed="0"/>
+    <w:lsdException w:name="Medium Grid 2 Accent 2" w:semiHidden="0" w:uiPriority="68" w:unhideWhenUsed="0"/>
+    <w:lsdException w:name="Medium Grid 3 Accent 2" w:semiHidden="0" w:uiPriority="69" w:unhideWhenUsed="0"/>
+    <w:lsdException w:name="Dark List Accent 2" w:semiHidden="0" w:uiPriority="70" w:unhideWhenUsed="0"/>
+    <w:lsdException w:name="Colorful Shading Accent 2" w:semiHidden="0" w:uiPriority="71" w:unhideWhenUsed="0"/>
+    <w:lsdException w:name="Colorful List Accent 2" w:semiHidden="0" w:uiPriority="72" w:unhideWhenUsed="0"/>
+    <w:lsdException w:name="Colorful Grid Accent 2" w:semiHidden="0" w:uiPriority="73" w:unhideWhenUsed="0"/>
+    <w:lsdException w:name="Light Shading Accent 3" w:semiHidden="0" w:uiPriority="60" w:unhideWhenUsed="0"/>
+    <w:lsdException w:name="Light List Accent 3" w:semiHidden="0" w:uiPriority="61" w:unhideWhenUsed="0"/>
+    <w:lsdException w:name="Light Grid Accent 3" w:semiHidden="0" w:uiPriority="62" w:unhideWhenUsed="0"/>
+    <w:lsdException w:name="Medium Shading 1 Accent 3" w:semiHidden="0" w:uiPriority="63" w:unhideWhenUsed="0"/>
+    <w:lsdException w:name="Medium Shading 2 Accent 3" w:semiHidden="0" w:uiPriority="64" w:unhideWhenUsed="0"/>
+    <w:lsdException w:name="Medium List 1 Accent 3" w:semiHidden="0" w:uiPriority="65" w:unhideWhenUsed="0"/>
+    <w:lsdException w:name="Medium List 2 Accent 3" w:semiHidden="0" w:uiPriority="66" w:unhideWhenUsed="0"/>
+    <w:lsdException w:name="Medium Grid 1 Accent 3" w:semiHidden="0" w:uiPriority="67" w:unhideWhenUsed="0"/>
+    <w:lsdException w:name="Medium Grid 2 Accent 3" w:semiHidden="0" w:uiPriority="68" w:unhideWhenUsed="0"/>
+    <w:lsdException w:name="Medium Grid 3 Accent 3" w:semiHidden="0" w:uiPriority="69" w:unhideWhenUsed="0"/>
+    <w:lsdException w:name="Dark List Accent 3" w:semiHidden="0" w:uiPriority="70" w:unhideWhenUsed="0"/>
+    <w:lsdException w:name="Colorful Shading Accent 3" w:semiHidden="0" w:uiPriority="71" w:unhideWhenUsed="0"/>
+    <w:lsdException w:name="Colorful List Accent 3" w:semiHidden="0" w:uiPriority="72" w:unhideWhenUsed="0"/>
+    <w:lsdException w:name="Colorful Grid Accent 3" w:semiHidden="0" w:uiPriority="73" w:unhideWhenUsed="0"/>
+    <w:lsdException w:name="Light Shading Accent 4" w:semiHidden="0" w:uiPriority="60" w:unhideWhenUsed="0"/>
+    <w:lsdException w:name="Light List Accent 4" w:semiHidden="0" w:uiPriority="61" w:unhideWhenUsed="0"/>
+    <w:lsdException w:name="Light Grid Accent 4" w:semiHidden="0" w:uiPriority="62" w:unhideWhenUsed="0"/>
+    <w:lsdException w:name="Medium Shading 1 Accent 4" w:semiHidden="0" w:uiPriority="63" w:unhideWhenUsed="0"/>
+    <w:lsdException w:name="Medium Shading 2 Accent 4" w:semiHidden="0" w:uiPriority="64" w:unhideWhenUsed="0"/>
+    <w:lsdException w:name="Medium List 1 Accent 4" w:semiHidden="0" w:uiPriority="65" w:unhideWhenUsed="0"/>
+    <w:lsdException w:name="Medium List 2 Accent 4" w:semiHidden="0" w:uiPriority="66" w:unhideWhenUsed="0"/>
+    <w:lsdException w:name="Medium Grid 1 Accent 4" w:semiHidden="0" w:uiPriority="67" w:unhideWhenUsed="0"/>
+    <w:lsdException w:name="Medium Grid 2 Accent 4" w:semiHidden="0" w:uiPriority="68" w:unhideWhenUsed="0"/>
+    <w:lsdException w:name="Medium Grid 3 Accent 4" w:semiHidden="0" w:uiPriority="69" w:unhideWhenUsed="0"/>
+    <w:lsdException w:name="Dark List Accent 4" w:semiHidden="0" w:uiPriority="70" w:unhideWhenUsed="0"/>
+    <w:lsdException w:name="Colorful Shading Accent 4" w:semiHidden="0" w:uiPriority="71" w:unhideWhenUsed="0"/>
+    <w:lsdException w:name="Colorful List Accent 4" w:semiHidden="0" w:uiPriority="72" w:unhideWhenUsed="0"/>
+    <w:lsdException w:name="Colorful Grid Accent 4" w:semiHidden="0" w:uiPriority="73" w:unhideWhenUsed="0"/>
+    <w:lsdException w:name="Light Shading Accent 5" w:semiHidden="0" w:uiPriority="60" w:unhideWhenUsed="0"/>
+    <w:lsdException w:name="Light List Accent 5" w:semiHidden="0" w:uiPriority="61" w:unhideWhenUsed="0"/>
+    <w:lsdException w:name="Light Grid Accent 5" w:semiHidden="0" w:uiPriority="62" w:unhideWhenUsed="0"/>
+    <w:lsdException w:name="Medium Shading 1 Accent 5" w:semiHidden="0" w:uiPriority="63" w:unhideWhenUsed="0"/>
+    <w:lsdException w:name="Medium Shading 2 Accent 5" w:semiHidden="0" w:uiPriority="64" w:unhideWhenUsed="0"/>
+    <w:lsdException w:name="Medium List 1 Accent 5" w:semiHidden="0" w:uiPriority="65" w:unhideWhenUsed="0"/>
+    <w:lsdException w:name="Medium List 2 Accent 5" w:semiHidden="0" w:uiPriority="66" w:unhideWhenUsed="0"/>
+    <w:lsdException w:name="Medium Grid 1 Accent 5" w:semiHidden="0" w:uiPriority="67" w:unhideWhenUsed="0"/>
+    <w:lsdException w:name="Medium Grid 2 Accent 5" w:semiHidden="0" w:uiPriority="68" w:unhideWhenUsed="0"/>
+    <w:lsdException w:name="Medium Grid 3 Accent 5" w:semiHidden="0" w:uiPriority="69" w:unhideWhenUsed="0"/>
+    <w:lsdException w:name="Dark List Accent 5" w:semiHidden="0" w:uiPriority="70" w:unhideWhenUsed="0"/>
+    <w:lsdException w:name="Colorful Shading Accent 5" w:semiHidden="0" w:uiPriority="71" w:unhideWhenUsed="0"/>
+    <w:lsdException w:name="Colorful List Accent 5" w:semiHidden="0" w:uiPriority="72" w:unhideWhenUsed="0"/>
+    <w:lsdException w:name="Colorful Grid Accent 5" w:semiHidden="0" w:uiPriority="73" w:unhideWhenUsed="0"/>
+    <w:lsdException w:name="Light Shading Accent 6" w:semiHidden="0" w:uiPriority="60" w:unhideWhenUsed="0"/>
+    <w:lsdException w:name="Light List Accent 6" w:semiHidden="0" w:uiPriority="61" w:unhideWhenUsed="0"/>
+    <w:lsdException w:name="Light Grid Accent 6" w:semiHidden="0" w:uiPriority="62" w:unhideWhenUsed="0"/>
+    <w:lsdException w:name="Medium Shading 1 Accent 6" w:semiHidden="0" w:uiPriority="63" w:unhideWhenUsed="0"/>
+    <w:lsdException w:name="Medium Shading 2 Accent 6" w:semiHidden="0" w:uiPriority="64" w:unhideWhenUsed="0"/>
+    <w:lsdException w:name="Medium List 1 Accent 6" w:semiHidden="0" w:uiPriority="65" w:unhideWhenUsed="0"/>
+    <w:lsdException w:name="Medium List 2 Accent 6" w:semiHidden="0" w:uiPriority="66" w:unhideWhenUsed="0"/>
+    <w:lsdException w:name="Medium Grid 1 Accent 6" w:semiHidden="0" w:uiPriority="67" w:unhideWhenUsed="0"/>
+    <w:lsdException w:name="Medium Grid 2 Accent 6" w:semiHidden="0" w:uiPriority="68" w:unhideWhenUsed="0"/>
+    <w:lsdException w:name="Medium Grid 3 Accent 6" w:semiHidden="0" w:uiPriority="69" w:unhideWhenUsed="0"/>
+    <w:lsdException w:name="Dark List Accent 6" w:semiHidden="0" w:uiPriority="70" w:unhideWhenUsed="0"/>
+    <w:lsdException w:name="Colorful Shading Accent 6" w:semiHidden="0" w:uiPriority="71" w:unhideWhenUsed="0"/>
+    <w:lsdException w:name="Colorful List Accent 6" w:semiHidden="0" w:uiPriority="72" w:unhideWhenUsed="0"/>
+    <w:lsdException w:name="Colorful Grid Accent 6" w:semiHidden="0" w:uiPriority="73" w:unhideWhenUsed="0"/>
+    <w:lsdException w:name="Subtle Emphasis" w:semiHidden="0" w:uiPriority="19" w:unhideWhenUsed="0" w:qFormat="1"/>
+    <w:lsdException w:name="Intense Emphasis" w:semiHidden="0" w:uiPriority="21" w:unhideWhenUsed="0" w:qFormat="1"/>
+    <w:lsdException w:name="Subtle Reference" w:semiHidden="0" w:uiPriority="31" w:unhideWhenUsed="0" w:qFormat="1"/>
+    <w:lsdException w:name="Intense Reference" w:semiHidden="0" w:uiPriority="32" w:unhideWhenUsed="0" w:qFormat="1"/>
+    <w:lsdException w:name="Book Title" w:semiHidden="0" w:uiPriority="33" w:unhideWhenUsed="0" w:qFormat="1"/>
+    <w:lsdException w:name="Bibliography" w:uiPriority="37"/>
+    <w:lsdException w:name="TOC Heading" w:uiPriority="39" w:qFormat="1"/>
+  </w:latentStyles>
+  <w:style w:type="paragraph" w:default="1" w:styleId="Normal">
+    <w:name w:val="Normal"/>
+    <w:qFormat/>
+  </w:style>
+  <w:style w:type="character" w:default="1" w:styleId="DefaultParagraphFont">
+    <w:name w:val="Default Paragraph Font"/>
+    <w:uiPriority w:val="1"/>
+    <w:semiHidden/>
+    <w:unhideWhenUsed/>
+  </w:style>
+  <w:style w:type="table" w:default="1" w:styleId="TableNormal">
+    <w:name w:val="Normal Table"/>
+    <w:uiPriority w:val="99"/>
+    <w:semiHidden/>
+    <w:unhideWhenUsed/>
+    <w:tblPr>
+      <w:tblInd w:w="0" w:type="dxa"/>
+      <w:tblCellMar>
+        <w:top w:w="0" w:type="dxa"/>
+        <w:left w:w="108" w:type="dxa"/>
+        <w:bottom w:w="0" w:type="dxa"/>
+        <w:right w:w="108" w:type="dxa"/>
+      </w:tblCellMar>
+    </w:tblPr>
+  </w:style>
+  <w:style w:type="numbering" w:default="1" w:styleId="NoList">
+    <w:name w:val="No List"/>
+    <w:uiPriority w:val="99"/>
+    <w:semiHidden/>
+    <w:unhideWhenUsed/>
+  </w:style>
+  <w:style w:type="paragraph" w:styleId="ListParagraph">
+    <w:name w:val="List Paragraph"/>
+    <w:basedOn w:val="Normal"/>
+    <w:uiPriority w:val="34"/>
+    <w:qFormat/>
+    <w:rsid w:val="00A1728C"/>
+    <w:pPr>
+      <w:ind w:left="720"/>
+      <w:contextualSpacing/>
+    </w:pPr>
+  </w:style>
+  <w:style w:type="character" w:styleId="Hyperlink">
+    <w:name w:val="Hyperlink"/>
+    <w:basedOn w:val="DefaultParagraphFont"/>
+    <w:uiPriority w:val="99"/>
+    <w:unhideWhenUsed/>
+    <w:rsid w:val="00B922C9"/>
+    <w:rPr>
+      <w:color w:val="0563C1" w:themeColor="hyperlink"/>
+      <w:u w:val="single"/>
+    </w:rPr>
+  </w:style>
+  <w:style w:type="character" w:styleId="FollowedHyperlink">
+    <w:name w:val="FollowedHyperlink"/>
+    <w:basedOn w:val="DefaultParagraphFont"/>
+    <w:uiPriority w:val="99"/>
+    <w:semiHidden/>
+    <w:unhideWhenUsed/>
+    <w:rsid w:val="00AE31F7"/>
+    <w:rPr>
+      <w:color w:val="954F72" w:themeColor="followedHyperlink"/>
+      <w:u w:val="single"/>
+    </w:rPr>
+  </w:style>
+  <w:style w:type="paragraph" w:styleId="BalloonText">
+    <w:name w:val="Balloon Text"/>
+    <w:basedOn w:val="Normal"/>
+    <w:link w:val="BalloonTextChar"/>
+    <w:uiPriority w:val="99"/>
+    <w:semiHidden/>
+    <w:unhideWhenUsed/>
+    <w:rsid w:val="00CA6822"/>
+    <w:pPr>
+      <w:spacing w:after="0" w:line="240" w:lineRule="auto"/>
+    </w:pPr>
+    <w:rPr>
+      <w:rFonts w:ascii="Tahoma" w:hAnsi="Tahoma" w:cs="Tahoma"/>
+      <w:sz w:val="16"/>
+      <w:szCs w:val="16"/>
+    </w:rPr>
+  </w:style>
+  <w:style w:type="character" w:customStyle="1" w:styleId="BalloonTextChar">
+    <w:name w:val="Balloon Text Char"/>
+    <w:basedOn w:val="DefaultParagraphFont"/>
+    <w:link w:val="BalloonText"/>
+    <w:uiPriority w:val="99"/>
+    <w:semiHidden/>
+    <w:rsid w:val="00CA6822"/>
+    <w:rPr>
+      <w:rFonts w:ascii="Tahoma" w:hAnsi="Tahoma" w:cs="Tahoma"/>
+      <w:sz w:val="16"/>
+      <w:szCs w:val="16"/>
     </w:rPr>
   </w:style>
 </w:styles>
@@ -9899,7 +10099,7 @@
   <a:extraClrSchemeLst/>
   <a:extLst>
     <a:ext uri="{05A4C25C-085E-4340-85A3-A5531E510DB2}">
-      <thm15:themeFamily xmlns:thm15="http://schemas.microsoft.com/office/thememl/2012/main" name="Office Theme" id="{62F939B6-93AF-4DB8-9C6B-D6C7DFDC589F}" vid="{4A3C46E8-61CC-4603-A589-7422A47A8E4A}"/>
+      <thm15:themeFamily xmlns:thm15="http://schemas.microsoft.com/office/thememl/2012/main" xmlns="" name="Office Theme" id="{62F939B6-93AF-4DB8-9C6B-D6C7DFDC589F}" vid="{4A3C46E8-61CC-4603-A589-7422A47A8E4A}"/>
     </a:ext>
   </a:extLst>
 </a:theme>

</xml_diff>